<commit_message>
ADD: Aryan's Part 1.5(Intended Audience)
</commit_message>
<xml_diff>
--- a/SRS-PRJ566 Template - Summer 2024.docx
+++ b/SRS-PRJ566 Template - Summer 2024.docx
@@ -1,6 +1,6 @@
 
 <file path=word/document.xml><?xml version="1.0" encoding="utf-8"?>
-<w:document xmlns:wpc="http://schemas.microsoft.com/office/word/2010/wordprocessingCanvas" xmlns:cx="http://schemas.microsoft.com/office/drawing/2014/chartex" xmlns:cx1="http://schemas.microsoft.com/office/drawing/2015/9/8/chartex" xmlns:cx2="http://schemas.microsoft.com/office/drawing/2015/10/21/chartex" xmlns:cx3="http://schemas.microsoft.com/office/drawing/2016/5/9/chartex" xmlns:cx4="http://schemas.microsoft.com/office/drawing/2016/5/10/chartex" xmlns:cx5="http://schemas.microsoft.com/office/drawing/2016/5/11/chartex" xmlns:cx6="http://schemas.microsoft.com/office/drawing/2016/5/12/chartex" xmlns:cx7="http://schemas.microsoft.com/office/drawing/2016/5/13/chartex" xmlns:cx8="http://schemas.microsoft.com/office/drawing/2016/5/14/chartex" xmlns:mc="http://schemas.openxmlformats.org/markup-compatibility/2006" xmlns:aink="http://schemas.microsoft.com/office/drawing/2016/ink" xmlns:am3d="http://schemas.microsoft.com/office/drawing/2017/model3d" xmlns:o="urn:schemas-microsoft-com:office:office" xmlns:oel="http://schemas.microsoft.com/office/2019/extlst" xmlns:r="http://schemas.openxmlformats.org/officeDocument/2006/relationships" xmlns:m="http://schemas.openxmlformats.org/officeDocument/2006/math" xmlns:v="urn:schemas-microsoft-com:vml" xmlns:wp14="http://schemas.microsoft.com/office/word/2010/wordprocessingDrawing" xmlns:wp="http://schemas.openxmlformats.org/drawingml/2006/wordprocessingDrawing" xmlns:w10="urn:schemas-microsoft-com:office:word" xmlns:w="http://schemas.openxmlformats.org/wordprocessingml/2006/main" xmlns:w14="http://schemas.microsoft.com/office/word/2010/wordml" xmlns:w15="http://schemas.microsoft.com/office/word/2012/wordml" xmlns:w16cex="http://schemas.microsoft.com/office/word/2018/wordml/cex" xmlns:w16cid="http://schemas.microsoft.com/office/word/2016/wordml/cid" xmlns:w16="http://schemas.microsoft.com/office/word/2018/wordml" xmlns:w16sdtdh="http://schemas.microsoft.com/office/word/2020/wordml/sdtdatahash" xmlns:w16se="http://schemas.microsoft.com/office/word/2015/wordml/symex" xmlns:wpg="http://schemas.microsoft.com/office/word/2010/wordprocessingGroup" xmlns:wpi="http://schemas.microsoft.com/office/word/2010/wordprocessingInk" xmlns:wne="http://schemas.microsoft.com/office/word/2006/wordml" xmlns:wps="http://schemas.microsoft.com/office/word/2010/wordprocessingShape" xmlns:a="http://schemas.openxmlformats.org/drawingml/2006/main" xmlns:pic="http://schemas.openxmlformats.org/drawingml/2006/picture" xmlns:a14="http://schemas.microsoft.com/office/drawing/2010/main" mc:Ignorable="w14 w15 w16se w16cid w16 w16cex w16sdtdh wp14">
+<w:document xmlns:wpc="http://schemas.microsoft.com/office/word/2010/wordprocessingCanvas" xmlns:cx="http://schemas.microsoft.com/office/drawing/2014/chartex" xmlns:cx1="http://schemas.microsoft.com/office/drawing/2015/9/8/chartex" xmlns:cx2="http://schemas.microsoft.com/office/drawing/2015/10/21/chartex" xmlns:cx3="http://schemas.microsoft.com/office/drawing/2016/5/9/chartex" xmlns:cx4="http://schemas.microsoft.com/office/drawing/2016/5/10/chartex" xmlns:cx5="http://schemas.microsoft.com/office/drawing/2016/5/11/chartex" xmlns:cx6="http://schemas.microsoft.com/office/drawing/2016/5/12/chartex" xmlns:cx7="http://schemas.microsoft.com/office/drawing/2016/5/13/chartex" xmlns:cx8="http://schemas.microsoft.com/office/drawing/2016/5/14/chartex" xmlns:mc="http://schemas.openxmlformats.org/markup-compatibility/2006" xmlns:aink="http://schemas.microsoft.com/office/drawing/2016/ink" xmlns:am3d="http://schemas.microsoft.com/office/drawing/2017/model3d" xmlns:o="urn:schemas-microsoft-com:office:office" xmlns:oel="http://schemas.microsoft.com/office/2019/extlst" xmlns:r="http://schemas.openxmlformats.org/officeDocument/2006/relationships" xmlns:m="http://schemas.openxmlformats.org/officeDocument/2006/math" xmlns:v="urn:schemas-microsoft-com:vml" xmlns:wp14="http://schemas.microsoft.com/office/word/2010/wordprocessingDrawing" xmlns:wp="http://schemas.openxmlformats.org/drawingml/2006/wordprocessingDrawing" xmlns:w10="urn:schemas-microsoft-com:office:word" xmlns:w="http://schemas.openxmlformats.org/wordprocessingml/2006/main" xmlns:w14="http://schemas.microsoft.com/office/word/2010/wordml" xmlns:w15="http://schemas.microsoft.com/office/word/2012/wordml" xmlns:w16cex="http://schemas.microsoft.com/office/word/2018/wordml/cex" xmlns:w16cid="http://schemas.microsoft.com/office/word/2016/wordml/cid" xmlns:w16="http://schemas.microsoft.com/office/word/2018/wordml" xmlns:w16sdtdh="http://schemas.microsoft.com/office/word/2020/wordml/sdtdatahash" xmlns:w16se="http://schemas.microsoft.com/office/word/2015/wordml/symex" xmlns:wpg="http://schemas.microsoft.com/office/word/2010/wordprocessingGroup" xmlns:wpi="http://schemas.microsoft.com/office/word/2010/wordprocessingInk" xmlns:wne="http://schemas.microsoft.com/office/word/2006/wordml" xmlns:wps="http://schemas.microsoft.com/office/word/2010/wordprocessingShape" mc:Ignorable="w14 w15 w16se w16cid w16 w16cex w16sdtdh wp14">
   <w:body>
     <w:p>
       <w:pPr>
@@ -500,6 +500,7 @@
         </w:rPr>
         <w:t xml:space="preserve">  </w:t>
       </w:r>
+      <w:proofErr w:type="spellStart"/>
       <w:r>
         <w:rPr>
           <w:rFonts w:asciiTheme="majorHAnsi" w:hAnsiTheme="majorHAnsi" w:cstheme="majorHAnsi"/>
@@ -510,8 +511,35 @@
           <w:sz w:val="28"/>
           <w:szCs w:val="28"/>
         </w:rPr>
-        <w:t>Mehtab Singh Jagde</w:t>
-      </w:r>
+        <w:t>Mehtab</w:t>
+      </w:r>
+      <w:proofErr w:type="spellEnd"/>
+      <w:r>
+        <w:rPr>
+          <w:rFonts w:asciiTheme="majorHAnsi" w:hAnsiTheme="majorHAnsi" w:cstheme="majorHAnsi"/>
+          <w:b/>
+          <w:bCs/>
+          <w:color w:val="000000"/>
+          <w:spacing w:val="2"/>
+          <w:sz w:val="28"/>
+          <w:szCs w:val="28"/>
+        </w:rPr>
+        <w:t xml:space="preserve"> Singh </w:t>
+      </w:r>
+      <w:proofErr w:type="spellStart"/>
+      <w:r>
+        <w:rPr>
+          <w:rFonts w:asciiTheme="majorHAnsi" w:hAnsiTheme="majorHAnsi" w:cstheme="majorHAnsi"/>
+          <w:b/>
+          <w:bCs/>
+          <w:color w:val="000000"/>
+          <w:spacing w:val="2"/>
+          <w:sz w:val="28"/>
+          <w:szCs w:val="28"/>
+        </w:rPr>
+        <w:t>Jagde</w:t>
+      </w:r>
+      <w:proofErr w:type="spellEnd"/>
       <w:r>
         <w:rPr>
           <w:rFonts w:asciiTheme="majorHAnsi" w:hAnsiTheme="majorHAnsi" w:cstheme="majorHAnsi"/>
@@ -632,6 +660,7 @@
         </w:rPr>
         <w:t xml:space="preserve">  </w:t>
       </w:r>
+      <w:proofErr w:type="spellStart"/>
       <w:r>
         <w:rPr>
           <w:rFonts w:asciiTheme="majorHAnsi" w:hAnsiTheme="majorHAnsi" w:cstheme="majorHAnsi"/>
@@ -642,7 +671,20 @@
           <w:sz w:val="28"/>
           <w:szCs w:val="28"/>
         </w:rPr>
-        <w:t>Margil Patel</w:t>
+        <w:t>Margil</w:t>
+      </w:r>
+      <w:proofErr w:type="spellEnd"/>
+      <w:r>
+        <w:rPr>
+          <w:rFonts w:asciiTheme="majorHAnsi" w:hAnsiTheme="majorHAnsi" w:cstheme="majorHAnsi"/>
+          <w:b/>
+          <w:bCs/>
+          <w:color w:val="000000"/>
+          <w:spacing w:val="2"/>
+          <w:sz w:val="28"/>
+          <w:szCs w:val="28"/>
+        </w:rPr>
+        <w:t xml:space="preserve"> Patel</w:t>
       </w:r>
       <w:r>
         <w:rPr>
@@ -699,6 +741,7 @@
         </w:rPr>
         <w:t xml:space="preserve">  </w:t>
       </w:r>
+      <w:proofErr w:type="spellStart"/>
       <w:r>
         <w:rPr>
           <w:rFonts w:asciiTheme="majorHAnsi" w:hAnsiTheme="majorHAnsi" w:cstheme="majorHAnsi"/>
@@ -709,7 +752,20 @@
           <w:sz w:val="28"/>
           <w:szCs w:val="28"/>
         </w:rPr>
-        <w:t>Shubh Jani</w:t>
+        <w:t>Shubh</w:t>
+      </w:r>
+      <w:proofErr w:type="spellEnd"/>
+      <w:r>
+        <w:rPr>
+          <w:rFonts w:asciiTheme="majorHAnsi" w:hAnsiTheme="majorHAnsi" w:cstheme="majorHAnsi"/>
+          <w:b/>
+          <w:bCs/>
+          <w:color w:val="000000"/>
+          <w:spacing w:val="2"/>
+          <w:sz w:val="28"/>
+          <w:szCs w:val="28"/>
+        </w:rPr>
+        <w:t xml:space="preserve"> Jani</w:t>
       </w:r>
     </w:p>
     <w:p>
@@ -800,11 +856,12 @@
       <w:pPr>
         <w:pStyle w:val="Heading1"/>
       </w:pPr>
-      <w:bookmarkStart w:name="Top" w:id="0"/>
+      <w:bookmarkStart w:id="0" w:name="Top"/>
       <w:r>
         <w:rPr>
           <w:spacing w:val="2"/>
         </w:rPr>
+        <w:lastRenderedPageBreak/>
         <w:t>T</w:t>
       </w:r>
       <w:r>
@@ -1633,7 +1690,7 @@
           <w:szCs w:val="24"/>
         </w:rPr>
       </w:pPr>
-      <w:bookmarkStart w:name="_Hlk32827066" w:id="1"/>
+      <w:bookmarkStart w:id="1" w:name="_Hlk32827066"/>
       <w:r>
         <w:rPr>
           <w:rFonts w:asciiTheme="majorHAnsi" w:hAnsiTheme="majorHAnsi" w:cstheme="majorHAnsi"/>
@@ -2011,9 +2068,10 @@
       <w:pPr>
         <w:pStyle w:val="Heading1"/>
       </w:pPr>
-      <w:bookmarkStart w:name="_1_-_Introduction/Overview" w:id="2"/>
+      <w:bookmarkStart w:id="2" w:name="_1_-_Introduction/Overview"/>
       <w:bookmarkEnd w:id="2"/>
       <w:r>
+        <w:lastRenderedPageBreak/>
         <w:t xml:space="preserve">1 - </w:t>
       </w:r>
       <w:r>
@@ -2024,7 +2082,7 @@
       <w:pPr>
         <w:pStyle w:val="Heading2"/>
       </w:pPr>
-      <w:bookmarkStart w:name="_1.1_Document_Authors" w:id="3"/>
+      <w:bookmarkStart w:id="3" w:name="_1.1_Document_Authors"/>
       <w:bookmarkEnd w:id="3"/>
       <w:r>
         <w:t xml:space="preserve">1.1 </w:t>
@@ -2071,6 +2129,7 @@
         </w:rPr>
         <w:t xml:space="preserve">1.  </w:t>
       </w:r>
+      <w:proofErr w:type="spellStart"/>
       <w:r>
         <w:rPr>
           <w:rFonts w:asciiTheme="majorHAnsi" w:hAnsiTheme="majorHAnsi" w:cstheme="majorHAnsi"/>
@@ -2081,8 +2140,35 @@
           <w:sz w:val="28"/>
           <w:szCs w:val="28"/>
         </w:rPr>
-        <w:t>Mehtab Singh Jagde</w:t>
-      </w:r>
+        <w:t>Mehtab</w:t>
+      </w:r>
+      <w:proofErr w:type="spellEnd"/>
+      <w:r>
+        <w:rPr>
+          <w:rFonts w:asciiTheme="majorHAnsi" w:hAnsiTheme="majorHAnsi" w:cstheme="majorHAnsi"/>
+          <w:b/>
+          <w:bCs/>
+          <w:color w:val="000000"/>
+          <w:spacing w:val="2"/>
+          <w:sz w:val="28"/>
+          <w:szCs w:val="28"/>
+        </w:rPr>
+        <w:t xml:space="preserve"> Singh </w:t>
+      </w:r>
+      <w:proofErr w:type="spellStart"/>
+      <w:r>
+        <w:rPr>
+          <w:rFonts w:asciiTheme="majorHAnsi" w:hAnsiTheme="majorHAnsi" w:cstheme="majorHAnsi"/>
+          <w:b/>
+          <w:bCs/>
+          <w:color w:val="000000"/>
+          <w:spacing w:val="2"/>
+          <w:sz w:val="28"/>
+          <w:szCs w:val="28"/>
+        </w:rPr>
+        <w:t>Jagde</w:t>
+      </w:r>
+      <w:proofErr w:type="spellEnd"/>
       <w:r>
         <w:rPr>
           <w:rFonts w:asciiTheme="majorHAnsi" w:hAnsiTheme="majorHAnsi" w:cstheme="majorHAnsi"/>
@@ -2179,6 +2265,7 @@
         </w:rPr>
         <w:t xml:space="preserve">3.  </w:t>
       </w:r>
+      <w:proofErr w:type="spellStart"/>
       <w:r>
         <w:rPr>
           <w:rFonts w:asciiTheme="majorHAnsi" w:hAnsiTheme="majorHAnsi" w:cstheme="majorHAnsi"/>
@@ -2189,7 +2276,20 @@
           <w:sz w:val="28"/>
           <w:szCs w:val="28"/>
         </w:rPr>
-        <w:t>Margil Patel</w:t>
+        <w:t>Margil</w:t>
+      </w:r>
+      <w:proofErr w:type="spellEnd"/>
+      <w:r>
+        <w:rPr>
+          <w:rFonts w:asciiTheme="majorHAnsi" w:hAnsiTheme="majorHAnsi" w:cstheme="majorHAnsi"/>
+          <w:b/>
+          <w:bCs/>
+          <w:color w:val="000000"/>
+          <w:spacing w:val="2"/>
+          <w:sz w:val="28"/>
+          <w:szCs w:val="28"/>
+        </w:rPr>
+        <w:t xml:space="preserve"> Patel</w:t>
       </w:r>
       <w:r>
         <w:rPr>
@@ -2234,6 +2334,7 @@
         </w:rPr>
         <w:t xml:space="preserve">4.  </w:t>
       </w:r>
+      <w:proofErr w:type="spellStart"/>
       <w:r>
         <w:rPr>
           <w:rFonts w:asciiTheme="majorHAnsi" w:hAnsiTheme="majorHAnsi" w:cstheme="majorHAnsi"/>
@@ -2244,7 +2345,20 @@
           <w:sz w:val="28"/>
           <w:szCs w:val="28"/>
         </w:rPr>
-        <w:t>Shubh Jani</w:t>
+        <w:t>Shubh</w:t>
+      </w:r>
+      <w:proofErr w:type="spellEnd"/>
+      <w:r>
+        <w:rPr>
+          <w:rFonts w:asciiTheme="majorHAnsi" w:hAnsiTheme="majorHAnsi" w:cstheme="majorHAnsi"/>
+          <w:b/>
+          <w:bCs/>
+          <w:color w:val="000000"/>
+          <w:spacing w:val="2"/>
+          <w:sz w:val="28"/>
+          <w:szCs w:val="28"/>
+        </w:rPr>
+        <w:t xml:space="preserve"> Jani</w:t>
       </w:r>
     </w:p>
     <w:p>
@@ -2297,8 +2411,8 @@
       <w:pPr>
         <w:pStyle w:val="Heading2"/>
       </w:pPr>
-      <w:bookmarkStart w:name="_1.2_Revision_History" w:id="4"/>
-      <w:bookmarkStart w:name="Revision_History" w:id="5"/>
+      <w:bookmarkStart w:id="4" w:name="_1.2_Revision_History"/>
+      <w:bookmarkStart w:id="5" w:name="Revision_History"/>
       <w:bookmarkEnd w:id="4"/>
       <w:r>
         <w:t xml:space="preserve">1.2 </w:t>
@@ -2343,7 +2457,7 @@
           <w:tcPr>
             <w:tcW w:w="8475" w:type="dxa"/>
             <w:tcBorders>
-              <w:bottom w:val="single" w:color="auto" w:sz="4" w:space="0"/>
+              <w:bottom w:val="single" w:sz="4" w:space="0" w:color="auto"/>
             </w:tcBorders>
           </w:tcPr>
           <w:p>
@@ -2458,7 +2572,7 @@
           <w:tcPr>
             <w:tcW w:w="8475" w:type="dxa"/>
             <w:tcBorders>
-              <w:bottom w:val="single" w:color="auto" w:sz="4" w:space="0"/>
+              <w:bottom w:val="single" w:sz="4" w:space="0" w:color="auto"/>
             </w:tcBorders>
           </w:tcPr>
           <w:p>
@@ -2497,7 +2611,7 @@
           <w:tcPr>
             <w:tcW w:w="8475" w:type="dxa"/>
             <w:tcBorders>
-              <w:top w:val="single" w:color="auto" w:sz="4" w:space="0"/>
+              <w:top w:val="single" w:sz="4" w:space="0" w:color="auto"/>
             </w:tcBorders>
           </w:tcPr>
           <w:p>
@@ -2762,7 +2876,7 @@
       <w:pPr>
         <w:pStyle w:val="Heading2"/>
       </w:pPr>
-      <w:bookmarkStart w:name="Document_Conventions" w:id="6"/>
+      <w:bookmarkStart w:id="6" w:name="Document_Conventions"/>
       <w:r>
         <w:t xml:space="preserve">1.3 </w:t>
       </w:r>
@@ -2916,13 +3030,14 @@
           <w:bCs/>
         </w:rPr>
       </w:pPr>
-      <w:bookmarkStart w:name="_1.3_Document_Conventions" w:id="7"/>
+      <w:bookmarkStart w:id="7" w:name="_1.3_Document_Conventions"/>
       <w:bookmarkEnd w:id="7"/>
       <w:r>
         <w:rPr>
           <w:b/>
           <w:bCs/>
         </w:rPr>
+        <w:lastRenderedPageBreak/>
         <w:br w:type="page"/>
       </w:r>
     </w:p>
@@ -2930,10 +3045,11 @@
       <w:pPr>
         <w:pStyle w:val="Heading2"/>
       </w:pPr>
-      <w:bookmarkStart w:name="_1.4_Document_Purpose" w:id="8"/>
-      <w:bookmarkStart w:name="Document_Purpose" w:id="9"/>
+      <w:bookmarkStart w:id="8" w:name="_1.4_Document_Purpose"/>
+      <w:bookmarkStart w:id="9" w:name="Document_Purpose"/>
       <w:bookmarkEnd w:id="8"/>
       <w:r>
+        <w:lastRenderedPageBreak/>
         <w:t xml:space="preserve">1.4 </w:t>
       </w:r>
       <w:r>
@@ -2963,8 +3079,8 @@
       <w:pPr>
         <w:pStyle w:val="Heading2"/>
       </w:pPr>
-      <w:bookmarkStart w:name="_1.5_Intended_Audience" w:id="10"/>
-      <w:bookmarkStart w:name="Intended_Audience" w:id="11"/>
+      <w:bookmarkStart w:id="10" w:name="_1.5_Intended_Audience"/>
+      <w:bookmarkStart w:id="11" w:name="Intended_Audience"/>
       <w:bookmarkEnd w:id="10"/>
       <w:r>
         <w:t xml:space="preserve">1.5 </w:t>
@@ -2986,6 +3102,442 @@
     </w:p>
     <w:p>
       <w:pPr>
+        <w:numPr>
+          <w:ilvl w:val="0"/>
+          <w:numId w:val="8"/>
+        </w:numPr>
+        <w:autoSpaceDE w:val="0"/>
+        <w:autoSpaceDN w:val="0"/>
+        <w:adjustRightInd w:val="0"/>
+        <w:spacing w:after="0" w:line="240" w:lineRule="auto"/>
+        <w:ind w:left="0" w:firstLine="0"/>
+        <w:rPr>
+          <w:rFonts w:ascii="AppleSystemUIFont" w:eastAsia="SimSun" w:hAnsi="AppleSystemUIFont" w:cs="AppleSystemUIFont"/>
+          <w:sz w:val="30"/>
+          <w:szCs w:val="30"/>
+        </w:rPr>
+      </w:pPr>
+      <w:r>
+        <w:rPr>
+          <w:rFonts w:ascii="AppleSystemUIFontBold" w:eastAsia="SimSun" w:hAnsi="AppleSystemUIFontBold" w:cs="AppleSystemUIFontBold"/>
+          <w:b/>
+          <w:bCs/>
+          <w:sz w:val="30"/>
+          <w:szCs w:val="30"/>
+        </w:rPr>
+        <w:t>Project Team Members</w:t>
+      </w:r>
+    </w:p>
+    <w:p>
+      <w:pPr>
+        <w:numPr>
+          <w:ilvl w:val="1"/>
+          <w:numId w:val="8"/>
+        </w:numPr>
+        <w:autoSpaceDE w:val="0"/>
+        <w:autoSpaceDN w:val="0"/>
+        <w:adjustRightInd w:val="0"/>
+        <w:spacing w:after="0" w:line="240" w:lineRule="auto"/>
+        <w:ind w:left="0" w:firstLine="0"/>
+        <w:rPr>
+          <w:rFonts w:ascii="AppleSystemUIFont" w:eastAsia="SimSun" w:hAnsi="AppleSystemUIFont" w:cs="AppleSystemUIFont"/>
+          <w:sz w:val="30"/>
+          <w:szCs w:val="30"/>
+        </w:rPr>
+      </w:pPr>
+      <w:r>
+        <w:rPr>
+          <w:rFonts w:ascii="AppleSystemUIFontBold" w:eastAsia="SimSun" w:hAnsi="AppleSystemUIFontBold" w:cs="AppleSystemUIFontBold"/>
+          <w:b/>
+          <w:bCs/>
+          <w:sz w:val="30"/>
+          <w:szCs w:val="30"/>
+        </w:rPr>
+        <w:t>Developers:</w:t>
+      </w:r>
+      <w:r>
+        <w:rPr>
+          <w:rFonts w:ascii="AppleSystemUIFont" w:eastAsia="SimSun" w:hAnsi="AppleSystemUIFont" w:cs="AppleSystemUIFont"/>
+          <w:sz w:val="30"/>
+          <w:szCs w:val="30"/>
+        </w:rPr>
+        <w:t xml:space="preserve"> To understand the detailed functional and non-functional requirements, ensuring that they build the system to meet the specified criteria.</w:t>
+      </w:r>
+    </w:p>
+    <w:p>
+      <w:pPr>
+        <w:numPr>
+          <w:ilvl w:val="1"/>
+          <w:numId w:val="8"/>
+        </w:numPr>
+        <w:autoSpaceDE w:val="0"/>
+        <w:autoSpaceDN w:val="0"/>
+        <w:adjustRightInd w:val="0"/>
+        <w:spacing w:after="0" w:line="240" w:lineRule="auto"/>
+        <w:ind w:left="0" w:firstLine="0"/>
+        <w:rPr>
+          <w:rFonts w:ascii="AppleSystemUIFont" w:eastAsia="SimSun" w:hAnsi="AppleSystemUIFont" w:cs="AppleSystemUIFont"/>
+          <w:sz w:val="30"/>
+          <w:szCs w:val="30"/>
+        </w:rPr>
+      </w:pPr>
+      <w:r>
+        <w:rPr>
+          <w:rFonts w:ascii="AppleSystemUIFontBold" w:eastAsia="SimSun" w:hAnsi="AppleSystemUIFontBold" w:cs="AppleSystemUIFontBold"/>
+          <w:b/>
+          <w:bCs/>
+          <w:sz w:val="30"/>
+          <w:szCs w:val="30"/>
+        </w:rPr>
+        <w:t>Testers:</w:t>
+      </w:r>
+      <w:r>
+        <w:rPr>
+          <w:rFonts w:ascii="AppleSystemUIFont" w:eastAsia="SimSun" w:hAnsi="AppleSystemUIFont" w:cs="AppleSystemUIFont"/>
+          <w:sz w:val="30"/>
+          <w:szCs w:val="30"/>
+        </w:rPr>
+        <w:t xml:space="preserve"> To create comprehensive test plans and cases based on the requirements outlined in this document to verify and validate the system's functionality.</w:t>
+      </w:r>
+    </w:p>
+    <w:p>
+      <w:pPr>
+        <w:numPr>
+          <w:ilvl w:val="1"/>
+          <w:numId w:val="8"/>
+        </w:numPr>
+        <w:autoSpaceDE w:val="0"/>
+        <w:autoSpaceDN w:val="0"/>
+        <w:adjustRightInd w:val="0"/>
+        <w:spacing w:after="0" w:line="240" w:lineRule="auto"/>
+        <w:ind w:left="0" w:firstLine="0"/>
+        <w:rPr>
+          <w:rFonts w:ascii="AppleSystemUIFont" w:eastAsia="SimSun" w:hAnsi="AppleSystemUIFont" w:cs="AppleSystemUIFont"/>
+          <w:sz w:val="30"/>
+          <w:szCs w:val="30"/>
+        </w:rPr>
+      </w:pPr>
+      <w:r>
+        <w:rPr>
+          <w:rFonts w:ascii="AppleSystemUIFontBold" w:eastAsia="SimSun" w:hAnsi="AppleSystemUIFontBold" w:cs="AppleSystemUIFontBold"/>
+          <w:b/>
+          <w:bCs/>
+          <w:sz w:val="30"/>
+          <w:szCs w:val="30"/>
+        </w:rPr>
+        <w:t>Designers:</w:t>
+      </w:r>
+      <w:r>
+        <w:rPr>
+          <w:rFonts w:ascii="AppleSystemUIFont" w:eastAsia="SimSun" w:hAnsi="AppleSystemUIFont" w:cs="AppleSystemUIFont"/>
+          <w:sz w:val="30"/>
+          <w:szCs w:val="30"/>
+        </w:rPr>
+        <w:t xml:space="preserve"> To create system design and architecture that aligns with the specified requirements and user needs.</w:t>
+      </w:r>
+      <w:r>
+        <w:rPr>
+          <w:rFonts w:ascii="AppleSystemUIFont" w:eastAsia="SimSun" w:hAnsi="AppleSystemUIFont" w:cs="AppleSystemUIFont"/>
+          <w:sz w:val="30"/>
+          <w:szCs w:val="30"/>
+        </w:rPr>
+        <w:br/>
+      </w:r>
+    </w:p>
+    <w:p>
+      <w:pPr>
+        <w:numPr>
+          <w:ilvl w:val="0"/>
+          <w:numId w:val="8"/>
+        </w:numPr>
+        <w:autoSpaceDE w:val="0"/>
+        <w:autoSpaceDN w:val="0"/>
+        <w:adjustRightInd w:val="0"/>
+        <w:spacing w:after="0" w:line="240" w:lineRule="auto"/>
+        <w:ind w:left="0" w:firstLine="0"/>
+        <w:rPr>
+          <w:rFonts w:ascii="AppleSystemUIFont" w:eastAsia="SimSun" w:hAnsi="AppleSystemUIFont" w:cs="AppleSystemUIFont"/>
+          <w:sz w:val="30"/>
+          <w:szCs w:val="30"/>
+        </w:rPr>
+      </w:pPr>
+      <w:r>
+        <w:rPr>
+          <w:rFonts w:ascii="AppleSystemUIFontBold" w:eastAsia="SimSun" w:hAnsi="AppleSystemUIFontBold" w:cs="AppleSystemUIFontBold"/>
+          <w:b/>
+          <w:bCs/>
+          <w:sz w:val="30"/>
+          <w:szCs w:val="30"/>
+        </w:rPr>
+        <w:t xml:space="preserve">Project </w:t>
+      </w:r>
+      <w:proofErr w:type="gramStart"/>
+      <w:r>
+        <w:rPr>
+          <w:rFonts w:ascii="AppleSystemUIFontBold" w:eastAsia="SimSun" w:hAnsi="AppleSystemUIFontBold" w:cs="AppleSystemUIFontBold"/>
+          <w:b/>
+          <w:bCs/>
+          <w:sz w:val="30"/>
+          <w:szCs w:val="30"/>
+        </w:rPr>
+        <w:t>Manager(</w:t>
+      </w:r>
+      <w:proofErr w:type="gramEnd"/>
+      <w:r>
+        <w:rPr>
+          <w:rFonts w:ascii="AppleSystemUIFontBold" w:eastAsia="SimSun" w:hAnsi="AppleSystemUIFontBold" w:cs="AppleSystemUIFontBold"/>
+          <w:b/>
+          <w:bCs/>
+          <w:sz w:val="30"/>
+          <w:szCs w:val="30"/>
+        </w:rPr>
+        <w:t>Rotate)</w:t>
+      </w:r>
+    </w:p>
+    <w:p>
+      <w:pPr>
+        <w:numPr>
+          <w:ilvl w:val="1"/>
+          <w:numId w:val="8"/>
+        </w:numPr>
+        <w:autoSpaceDE w:val="0"/>
+        <w:autoSpaceDN w:val="0"/>
+        <w:adjustRightInd w:val="0"/>
+        <w:spacing w:after="0" w:line="240" w:lineRule="auto"/>
+        <w:ind w:left="0" w:firstLine="0"/>
+        <w:rPr>
+          <w:rFonts w:ascii="AppleSystemUIFont" w:eastAsia="SimSun" w:hAnsi="AppleSystemUIFont" w:cs="AppleSystemUIFont"/>
+          <w:sz w:val="30"/>
+          <w:szCs w:val="30"/>
+        </w:rPr>
+      </w:pPr>
+      <w:r>
+        <w:rPr>
+          <w:rFonts w:ascii="AppleSystemUIFont" w:eastAsia="SimSun" w:hAnsi="AppleSystemUIFont" w:cs="AppleSystemUIFont"/>
+          <w:sz w:val="30"/>
+          <w:szCs w:val="30"/>
+        </w:rPr>
+        <w:t>To track the project’s progress against the defined requirements and ensure that the project stays within scope, budget, and timeline.</w:t>
+      </w:r>
+    </w:p>
+    <w:p>
+      <w:pPr>
+        <w:numPr>
+          <w:ilvl w:val="1"/>
+          <w:numId w:val="8"/>
+        </w:numPr>
+        <w:autoSpaceDE w:val="0"/>
+        <w:autoSpaceDN w:val="0"/>
+        <w:adjustRightInd w:val="0"/>
+        <w:spacing w:after="0" w:line="240" w:lineRule="auto"/>
+        <w:ind w:left="0" w:firstLine="0"/>
+        <w:rPr>
+          <w:rFonts w:ascii="AppleSystemUIFont" w:eastAsia="SimSun" w:hAnsi="AppleSystemUIFont" w:cs="AppleSystemUIFont"/>
+          <w:sz w:val="30"/>
+          <w:szCs w:val="30"/>
+        </w:rPr>
+      </w:pPr>
+      <w:r>
+        <w:rPr>
+          <w:rFonts w:ascii="AppleSystemUIFont" w:eastAsia="SimSun" w:hAnsi="AppleSystemUIFont" w:cs="AppleSystemUIFont"/>
+          <w:sz w:val="30"/>
+          <w:szCs w:val="30"/>
+        </w:rPr>
+        <w:t>To facilitate communication between different stakeholders and ensure everyone is aligned with the project goals.</w:t>
+      </w:r>
+      <w:r>
+        <w:rPr>
+          <w:rFonts w:ascii="AppleSystemUIFont" w:eastAsia="SimSun" w:hAnsi="AppleSystemUIFont" w:cs="AppleSystemUIFont"/>
+          <w:sz w:val="30"/>
+          <w:szCs w:val="30"/>
+        </w:rPr>
+        <w:br/>
+      </w:r>
+    </w:p>
+    <w:p>
+      <w:pPr>
+        <w:numPr>
+          <w:ilvl w:val="0"/>
+          <w:numId w:val="8"/>
+        </w:numPr>
+        <w:autoSpaceDE w:val="0"/>
+        <w:autoSpaceDN w:val="0"/>
+        <w:adjustRightInd w:val="0"/>
+        <w:spacing w:after="0" w:line="240" w:lineRule="auto"/>
+        <w:ind w:left="0" w:firstLine="0"/>
+        <w:rPr>
+          <w:rFonts w:ascii="AppleSystemUIFont" w:eastAsia="SimSun" w:hAnsi="AppleSystemUIFont" w:cs="AppleSystemUIFont"/>
+          <w:sz w:val="30"/>
+          <w:szCs w:val="30"/>
+        </w:rPr>
+      </w:pPr>
+      <w:r>
+        <w:rPr>
+          <w:rFonts w:ascii="AppleSystemUIFontBold" w:eastAsia="SimSun" w:hAnsi="AppleSystemUIFontBold" w:cs="AppleSystemUIFontBold"/>
+          <w:b/>
+          <w:bCs/>
+          <w:sz w:val="30"/>
+          <w:szCs w:val="30"/>
+        </w:rPr>
+        <w:t>Stakeholders</w:t>
+      </w:r>
+    </w:p>
+    <w:p>
+      <w:pPr>
+        <w:numPr>
+          <w:ilvl w:val="1"/>
+          <w:numId w:val="8"/>
+        </w:numPr>
+        <w:autoSpaceDE w:val="0"/>
+        <w:autoSpaceDN w:val="0"/>
+        <w:adjustRightInd w:val="0"/>
+        <w:spacing w:after="0" w:line="240" w:lineRule="auto"/>
+        <w:ind w:left="0" w:firstLine="0"/>
+        <w:rPr>
+          <w:rFonts w:ascii="AppleSystemUIFont" w:eastAsia="SimSun" w:hAnsi="AppleSystemUIFont" w:cs="AppleSystemUIFont"/>
+          <w:sz w:val="30"/>
+          <w:szCs w:val="30"/>
+        </w:rPr>
+      </w:pPr>
+      <w:r>
+        <w:rPr>
+          <w:rFonts w:ascii="AppleSystemUIFontBold" w:eastAsia="SimSun" w:hAnsi="AppleSystemUIFontBold" w:cs="AppleSystemUIFontBold"/>
+          <w:b/>
+          <w:bCs/>
+          <w:sz w:val="30"/>
+          <w:szCs w:val="30"/>
+        </w:rPr>
+        <w:t>Clients and Sponsors:</w:t>
+      </w:r>
+      <w:r>
+        <w:rPr>
+          <w:rFonts w:ascii="AppleSystemUIFont" w:eastAsia="SimSun" w:hAnsi="AppleSystemUIFont" w:cs="AppleSystemUIFont"/>
+          <w:sz w:val="30"/>
+          <w:szCs w:val="30"/>
+        </w:rPr>
+        <w:t xml:space="preserve"> To ensure their needs and expectations are accurately captured and addressed in the system.</w:t>
+      </w:r>
+    </w:p>
+    <w:p>
+      <w:pPr>
+        <w:numPr>
+          <w:ilvl w:val="1"/>
+          <w:numId w:val="8"/>
+        </w:numPr>
+        <w:autoSpaceDE w:val="0"/>
+        <w:autoSpaceDN w:val="0"/>
+        <w:adjustRightInd w:val="0"/>
+        <w:spacing w:after="0" w:line="240" w:lineRule="auto"/>
+        <w:ind w:left="0" w:firstLine="0"/>
+        <w:rPr>
+          <w:rFonts w:ascii="AppleSystemUIFont" w:eastAsia="SimSun" w:hAnsi="AppleSystemUIFont" w:cs="AppleSystemUIFont"/>
+          <w:sz w:val="30"/>
+          <w:szCs w:val="30"/>
+        </w:rPr>
+      </w:pPr>
+      <w:r>
+        <w:rPr>
+          <w:rFonts w:ascii="AppleSystemUIFontBold" w:eastAsia="SimSun" w:hAnsi="AppleSystemUIFontBold" w:cs="AppleSystemUIFontBold"/>
+          <w:b/>
+          <w:bCs/>
+          <w:sz w:val="30"/>
+          <w:szCs w:val="30"/>
+        </w:rPr>
+        <w:t>End Users:</w:t>
+      </w:r>
+      <w:r>
+        <w:rPr>
+          <w:rFonts w:ascii="AppleSystemUIFont" w:eastAsia="SimSun" w:hAnsi="AppleSystemUIFont" w:cs="AppleSystemUIFont"/>
+          <w:sz w:val="30"/>
+          <w:szCs w:val="30"/>
+        </w:rPr>
+        <w:t xml:space="preserve"> To understand how the system will meet their needs and what functionalities they can expect.</w:t>
+      </w:r>
+      <w:r>
+        <w:rPr>
+          <w:rFonts w:ascii="AppleSystemUIFont" w:eastAsia="SimSun" w:hAnsi="AppleSystemUIFont" w:cs="AppleSystemUIFont"/>
+          <w:sz w:val="30"/>
+          <w:szCs w:val="30"/>
+        </w:rPr>
+        <w:br/>
+      </w:r>
+    </w:p>
+    <w:p>
+      <w:pPr>
+        <w:numPr>
+          <w:ilvl w:val="0"/>
+          <w:numId w:val="8"/>
+        </w:numPr>
+        <w:autoSpaceDE w:val="0"/>
+        <w:autoSpaceDN w:val="0"/>
+        <w:adjustRightInd w:val="0"/>
+        <w:spacing w:after="0" w:line="240" w:lineRule="auto"/>
+        <w:ind w:left="0" w:firstLine="0"/>
+        <w:rPr>
+          <w:rFonts w:ascii="AppleSystemUIFont" w:eastAsia="SimSun" w:hAnsi="AppleSystemUIFont" w:cs="AppleSystemUIFont"/>
+          <w:sz w:val="30"/>
+          <w:szCs w:val="30"/>
+        </w:rPr>
+      </w:pPr>
+      <w:r>
+        <w:rPr>
+          <w:rFonts w:ascii="AppleSystemUIFontBold" w:eastAsia="SimSun" w:hAnsi="AppleSystemUIFontBold" w:cs="AppleSystemUIFontBold"/>
+          <w:b/>
+          <w:bCs/>
+          <w:sz w:val="30"/>
+          <w:szCs w:val="30"/>
+        </w:rPr>
+        <w:t>Academic and Review Committe</w:t>
+      </w:r>
+      <w:r>
+        <w:rPr>
+          <w:rFonts w:ascii="AppleSystemUIFontBold" w:eastAsia="SimSun" w:hAnsi="AppleSystemUIFontBold" w:cs="AppleSystemUIFontBold"/>
+          <w:b/>
+          <w:bCs/>
+          <w:sz w:val="30"/>
+          <w:szCs w:val="30"/>
+        </w:rPr>
+        <w:t xml:space="preserve">e </w:t>
+      </w:r>
+      <w:r>
+        <w:rPr>
+          <w:rFonts w:ascii="AppleSystemUIFontBold" w:eastAsia="SimSun" w:hAnsi="AppleSystemUIFontBold" w:cs="AppleSystemUIFontBold"/>
+          <w:b/>
+          <w:bCs/>
+          <w:sz w:val="30"/>
+          <w:szCs w:val="30"/>
+        </w:rPr>
+        <w:t>(Professor)</w:t>
+      </w:r>
+    </w:p>
+    <w:p>
+      <w:pPr>
+        <w:numPr>
+          <w:ilvl w:val="1"/>
+          <w:numId w:val="8"/>
+        </w:numPr>
+        <w:autoSpaceDE w:val="0"/>
+        <w:autoSpaceDN w:val="0"/>
+        <w:adjustRightInd w:val="0"/>
+        <w:spacing w:after="0" w:line="240" w:lineRule="auto"/>
+        <w:ind w:left="0" w:firstLine="0"/>
+        <w:rPr>
+          <w:rFonts w:ascii="AppleSystemUIFont" w:eastAsia="SimSun" w:hAnsi="AppleSystemUIFont" w:cs="AppleSystemUIFont"/>
+          <w:sz w:val="30"/>
+          <w:szCs w:val="30"/>
+        </w:rPr>
+      </w:pPr>
+      <w:r>
+        <w:rPr>
+          <w:rFonts w:ascii="AppleSystemUIFont" w:eastAsia="SimSun" w:hAnsi="AppleSystemUIFont" w:cs="AppleSystemUIFont"/>
+          <w:sz w:val="30"/>
+          <w:szCs w:val="30"/>
+        </w:rPr>
+        <w:t>To evaluate the comprehensiveness and accuracy of the project’s requirements and ensure that it meets academic standards.</w:t>
+      </w:r>
+    </w:p>
+    <w:p>
+      <w:pPr>
         <w:spacing w:after="160" w:line="259" w:lineRule="auto"/>
         <w:rPr>
           <w:rFonts w:cs="Calibri"/>
@@ -3003,7 +3555,7 @@
           <w:bCs/>
         </w:rPr>
       </w:pPr>
-      <w:bookmarkStart w:name="_1.6_Acronyms_&amp;" w:id="12"/>
+      <w:bookmarkStart w:id="12" w:name="_1.6_Acronyms_&amp;"/>
       <w:bookmarkEnd w:id="12"/>
       <w:r>
         <w:rPr>
@@ -3018,10 +3570,11 @@
       <w:pPr>
         <w:pStyle w:val="Heading2"/>
       </w:pPr>
-      <w:bookmarkStart w:name="_1.7_Group_Agreement" w:id="13"/>
-      <w:bookmarkStart w:name="Group_agreement" w:id="14"/>
+      <w:bookmarkStart w:id="13" w:name="_1.7_Group_Agreement"/>
+      <w:bookmarkStart w:id="14" w:name="Group_agreement"/>
       <w:bookmarkEnd w:id="13"/>
       <w:r>
+        <w:lastRenderedPageBreak/>
         <w:t>1.</w:t>
       </w:r>
       <w:r>
@@ -3038,7 +3591,7 @@
     <w:p>
       <w:pPr>
         <w:rPr>
-          <w:rFonts w:ascii="Times New Roman" w:hAnsi="Times New Roman" w:eastAsia="Times New Roman"/>
+          <w:rFonts w:ascii="Times New Roman" w:eastAsia="Times New Roman" w:hAnsi="Times New Roman"/>
           <w:b/>
           <w:bCs/>
           <w:sz w:val="28"/>
@@ -3050,14 +3603,14 @@
       <w:pPr>
         <w:shd w:val="clear" w:color="auto" w:fill="F2F2F2" w:themeFill="background1" w:themeFillShade="F2"/>
         <w:rPr>
-          <w:rFonts w:eastAsia="Times New Roman" w:asciiTheme="majorHAnsi" w:hAnsiTheme="majorHAnsi" w:cstheme="majorHAnsi"/>
-          <w:b/>
-          <w:bCs/>
-        </w:rPr>
-      </w:pPr>
-      <w:r>
-        <w:rPr>
-          <w:rFonts w:eastAsia="Times New Roman" w:asciiTheme="majorHAnsi" w:hAnsiTheme="majorHAnsi" w:cstheme="majorHAnsi"/>
+          <w:rFonts w:asciiTheme="majorHAnsi" w:eastAsia="Times New Roman" w:hAnsiTheme="majorHAnsi" w:cstheme="majorHAnsi"/>
+          <w:b/>
+          <w:bCs/>
+        </w:rPr>
+      </w:pPr>
+      <w:r>
+        <w:rPr>
+          <w:rFonts w:asciiTheme="majorHAnsi" w:eastAsia="Times New Roman" w:hAnsiTheme="majorHAnsi" w:cstheme="majorHAnsi"/>
           <w:b/>
           <w:bCs/>
         </w:rPr>
@@ -3068,40 +3621,40 @@
       <w:pPr>
         <w:shd w:val="clear" w:color="auto" w:fill="F2F2F2" w:themeFill="background1" w:themeFillShade="F2"/>
         <w:rPr>
-          <w:rFonts w:ascii="Calibri Light" w:hAnsi="Calibri Light" w:eastAsia="Times New Roman" w:cs="Calibri Light" w:asciiTheme="majorAscii" w:hAnsiTheme="majorAscii" w:cstheme="majorAscii"/>
-        </w:rPr>
-      </w:pPr>
-      <w:r>
-        <w:rPr>
-          <w:rFonts w:ascii="Calibri Light" w:hAnsi="Calibri Light" w:eastAsia="Times New Roman" w:cs="Calibri Light" w:asciiTheme="majorAscii" w:hAnsiTheme="majorAscii" w:cstheme="majorAscii"/>
-          <w:b w:val="1"/>
-          <w:bCs w:val="1"/>
+          <w:rFonts w:asciiTheme="majorHAnsi" w:eastAsia="Times New Roman" w:hAnsiTheme="majorHAnsi" w:cstheme="majorBidi"/>
+        </w:rPr>
+      </w:pPr>
+      <w:r>
+        <w:rPr>
+          <w:rFonts w:asciiTheme="majorHAnsi" w:eastAsia="Times New Roman" w:hAnsiTheme="majorHAnsi" w:cstheme="majorBidi"/>
+          <w:b/>
+          <w:bCs/>
           <w:u w:val="single"/>
         </w:rPr>
         <w:t>Team #</w:t>
       </w:r>
       <w:r>
         <w:rPr>
-          <w:rFonts w:ascii="Calibri Light" w:hAnsi="Calibri Light" w:eastAsia="Times New Roman" w:cs="Calibri Light" w:asciiTheme="majorAscii" w:hAnsiTheme="majorAscii" w:cstheme="majorAscii"/>
-          <w:b w:val="1"/>
-          <w:bCs w:val="1"/>
+          <w:rFonts w:asciiTheme="majorHAnsi" w:eastAsia="Times New Roman" w:hAnsiTheme="majorHAnsi" w:cstheme="majorBidi"/>
+          <w:b/>
+          <w:bCs/>
           <w:u w:val="single"/>
         </w:rPr>
         <w:t>:</w:t>
       </w:r>
       <w:r>
         <w:rPr>
-          <w:rFonts w:ascii="Calibri Light" w:hAnsi="Calibri Light" w:eastAsia="Times New Roman" w:cs="Calibri Light" w:asciiTheme="majorAscii" w:hAnsiTheme="majorAscii" w:cstheme="majorAscii"/>
-          <w:b w:val="1"/>
-          <w:bCs w:val="1"/>
+          <w:rFonts w:asciiTheme="majorHAnsi" w:eastAsia="Times New Roman" w:hAnsiTheme="majorHAnsi" w:cstheme="majorBidi"/>
+          <w:b/>
+          <w:bCs/>
         </w:rPr>
         <w:t xml:space="preserve"> </w:t>
       </w:r>
       <w:r>
         <w:rPr>
-          <w:rFonts w:ascii="Calibri Light" w:hAnsi="Calibri Light" w:eastAsia="Times New Roman" w:cs="Calibri Light" w:asciiTheme="majorAscii" w:hAnsiTheme="majorAscii" w:cstheme="majorAscii"/>
-          <w:b w:val="1"/>
-          <w:bCs w:val="1"/>
+          <w:rFonts w:asciiTheme="majorHAnsi" w:eastAsia="Times New Roman" w:hAnsiTheme="majorHAnsi" w:cstheme="majorBidi"/>
+          <w:b/>
+          <w:bCs/>
         </w:rPr>
         <w:t>3</w:t>
       </w:r>
@@ -3110,62 +3663,51 @@
       <w:pPr>
         <w:shd w:val="clear" w:color="auto" w:fill="F2F2F2" w:themeFill="background1" w:themeFillShade="F2"/>
         <w:rPr>
-          <w:rFonts w:ascii="Calibri Light" w:hAnsi="Calibri Light" w:eastAsia="Times New Roman" w:cs="Calibri Light" w:asciiTheme="majorAscii" w:hAnsiTheme="majorAscii" w:cstheme="majorAscii"/>
-        </w:rPr>
-      </w:pPr>
-      <w:r>
-        <w:rPr>
-          <w:rFonts w:ascii="Calibri Light" w:hAnsi="Calibri Light" w:eastAsia="Times New Roman" w:cs="Calibri Light" w:asciiTheme="majorAscii" w:hAnsiTheme="majorAscii" w:cstheme="majorAscii"/>
-          <w:b w:val="1"/>
-          <w:bCs w:val="1"/>
+          <w:rFonts w:asciiTheme="majorHAnsi" w:eastAsia="Times New Roman" w:hAnsiTheme="majorHAnsi" w:cstheme="majorBidi"/>
+        </w:rPr>
+      </w:pPr>
+      <w:r>
+        <w:rPr>
+          <w:rFonts w:asciiTheme="majorHAnsi" w:eastAsia="Times New Roman" w:hAnsiTheme="majorHAnsi" w:cstheme="majorBidi"/>
+          <w:b/>
+          <w:bCs/>
           <w:u w:val="single"/>
         </w:rPr>
         <w:t>Project Title:</w:t>
       </w:r>
       <w:r>
         <w:rPr>
-          <w:rFonts w:ascii="Calibri Light" w:hAnsi="Calibri Light" w:eastAsia="Times New Roman" w:cs="Calibri Light" w:asciiTheme="majorAscii" w:hAnsiTheme="majorAscii" w:cstheme="majorAscii"/>
-          <w:b w:val="1"/>
-          <w:bCs w:val="1"/>
-          <w:u w:val="none"/>
-        </w:rPr>
-        <w:t xml:space="preserve"> </w:t>
-      </w:r>
-      <w:r>
-        <w:rPr>
-          <w:rFonts w:ascii="Calibri Light" w:hAnsi="Calibri Light" w:eastAsia="Times New Roman" w:cs="Calibri Light" w:asciiTheme="majorAscii" w:hAnsiTheme="majorAscii" w:cstheme="majorAscii"/>
-          <w:b w:val="1"/>
-          <w:bCs w:val="1"/>
-          <w:u w:val="none"/>
-        </w:rPr>
-        <w:t>Pets Crew Website</w:t>
+          <w:rFonts w:asciiTheme="majorHAnsi" w:eastAsia="Times New Roman" w:hAnsiTheme="majorHAnsi" w:cstheme="majorBidi"/>
+          <w:b/>
+          <w:bCs/>
+        </w:rPr>
+        <w:t xml:space="preserve"> Pets Crew Website</w:t>
       </w:r>
     </w:p>
     <w:p>
       <w:pPr>
         <w:shd w:val="clear" w:color="auto" w:fill="F2F2F2" w:themeFill="background1" w:themeFillShade="F2"/>
         <w:rPr>
-          <w:rFonts w:ascii="Calibri Light" w:hAnsi="Calibri Light" w:eastAsia="Times New Roman" w:cs="Calibri Light" w:asciiTheme="majorAscii" w:hAnsiTheme="majorAscii" w:cstheme="majorAscii"/>
-          <w:b w:val="1"/>
-          <w:bCs w:val="1"/>
+          <w:rFonts w:asciiTheme="majorHAnsi" w:eastAsia="Times New Roman" w:hAnsiTheme="majorHAnsi" w:cstheme="majorBidi"/>
+          <w:b/>
+          <w:bCs/>
           <w:u w:val="single"/>
         </w:rPr>
       </w:pPr>
       <w:r>
         <w:rPr>
-          <w:rFonts w:ascii="Calibri Light" w:hAnsi="Calibri Light" w:eastAsia="Times New Roman" w:cs="Calibri Light" w:asciiTheme="majorAscii" w:hAnsiTheme="majorAscii" w:cstheme="majorAscii"/>
-          <w:b w:val="1"/>
-          <w:bCs w:val="1"/>
+          <w:rFonts w:asciiTheme="majorHAnsi" w:eastAsia="Times New Roman" w:hAnsiTheme="majorHAnsi" w:cstheme="majorBidi"/>
+          <w:b/>
+          <w:bCs/>
           <w:u w:val="single"/>
         </w:rPr>
         <w:t>Project Time Frame:</w:t>
       </w:r>
       <w:r>
         <w:rPr>
-          <w:rFonts w:ascii="Calibri Light" w:hAnsi="Calibri Light" w:eastAsia="Times New Roman" w:cs="Calibri Light" w:asciiTheme="majorAscii" w:hAnsiTheme="majorAscii" w:cstheme="majorAscii"/>
-          <w:b w:val="1"/>
-          <w:bCs w:val="1"/>
-          <w:u w:val="none"/>
+          <w:rFonts w:asciiTheme="majorHAnsi" w:eastAsia="Times New Roman" w:hAnsiTheme="majorHAnsi" w:cstheme="majorBidi"/>
+          <w:b/>
+          <w:bCs/>
         </w:rPr>
         <w:t xml:space="preserve"> 2 Semesters</w:t>
       </w:r>
@@ -3174,23 +3716,23 @@
       <w:pPr>
         <w:shd w:val="clear" w:color="auto" w:fill="F2F2F2" w:themeFill="background1" w:themeFillShade="F2"/>
         <w:rPr>
-          <w:rFonts w:eastAsia="Times New Roman" w:asciiTheme="majorHAnsi" w:hAnsiTheme="majorHAnsi" w:cstheme="majorHAnsi"/>
-        </w:rPr>
-      </w:pPr>
-      <w:r>
-        <w:rPr>
-          <w:rFonts w:ascii="Calibri Light" w:hAnsi="Calibri Light" w:eastAsia="Times New Roman" w:cs="Calibri Light" w:asciiTheme="majorAscii" w:hAnsiTheme="majorAscii" w:cstheme="majorAscii"/>
-          <w:b w:val="1"/>
-          <w:bCs w:val="1"/>
+          <w:rFonts w:asciiTheme="majorHAnsi" w:eastAsia="Times New Roman" w:hAnsiTheme="majorHAnsi" w:cstheme="majorHAnsi"/>
+        </w:rPr>
+      </w:pPr>
+      <w:r>
+        <w:rPr>
+          <w:rFonts w:asciiTheme="majorHAnsi" w:eastAsia="Times New Roman" w:hAnsiTheme="majorHAnsi" w:cstheme="majorBidi"/>
+          <w:b/>
+          <w:bCs/>
           <w:u w:val="single"/>
         </w:rPr>
         <w:t>Team</w:t>
       </w:r>
       <w:r>
         <w:rPr>
-          <w:rFonts w:ascii="Calibri Light" w:hAnsi="Calibri Light" w:eastAsia="Times New Roman" w:cs="Calibri Light" w:asciiTheme="majorAscii" w:hAnsiTheme="majorAscii" w:cstheme="majorAscii"/>
-          <w:b w:val="1"/>
-          <w:bCs w:val="1"/>
+          <w:rFonts w:asciiTheme="majorHAnsi" w:eastAsia="Times New Roman" w:hAnsiTheme="majorHAnsi" w:cstheme="majorBidi"/>
+          <w:b/>
+          <w:bCs/>
           <w:u w:val="single"/>
         </w:rPr>
         <w:t xml:space="preserve"> Members:</w:t>
@@ -3202,25 +3744,62 @@
         <w:spacing w:before="67" w:after="0" w:line="240" w:lineRule="auto"/>
         <w:ind w:left="100" w:right="-20"/>
         <w:rPr>
-          <w:rFonts w:ascii="Calibri Light" w:hAnsi="Calibri Light" w:cs="Calibri Light" w:asciiTheme="majorAscii" w:hAnsiTheme="majorAscii" w:cstheme="majorAscii"/>
-          <w:b w:val="1"/>
-          <w:bCs w:val="1"/>
-          <w:color w:val="000000" w:themeColor="text1" w:themeTint="FF" w:themeShade="FF"/>
-          <w:sz w:val="28"/>
-          <w:szCs w:val="28"/>
-        </w:rPr>
-      </w:pPr>
-      <w:r>
-        <w:rPr>
-          <w:rFonts w:ascii="Calibri Light" w:hAnsi="Calibri Light" w:cs="Calibri Light" w:asciiTheme="majorAscii" w:hAnsiTheme="majorAscii" w:cstheme="majorAscii"/>
-          <w:b w:val="1"/>
-          <w:bCs w:val="1"/>
-          <w:color w:val="000000" w:themeColor="text1" w:themeTint="FF" w:themeShade="FF"/>
-          <w:sz w:val="28"/>
-          <w:szCs w:val="28"/>
-        </w:rPr>
-        <w:t>1.  Mehtab Singh Jagde</w:t>
-      </w:r>
+          <w:rFonts w:asciiTheme="majorHAnsi" w:hAnsiTheme="majorHAnsi" w:cstheme="majorBidi"/>
+          <w:b/>
+          <w:bCs/>
+          <w:color w:val="000000" w:themeColor="text1"/>
+          <w:sz w:val="28"/>
+          <w:szCs w:val="28"/>
+        </w:rPr>
+      </w:pPr>
+      <w:r>
+        <w:rPr>
+          <w:rFonts w:asciiTheme="majorHAnsi" w:hAnsiTheme="majorHAnsi" w:cstheme="majorBidi"/>
+          <w:b/>
+          <w:bCs/>
+          <w:color w:val="000000" w:themeColor="text1"/>
+          <w:sz w:val="28"/>
+          <w:szCs w:val="28"/>
+        </w:rPr>
+        <w:t xml:space="preserve">1.  </w:t>
+      </w:r>
+      <w:proofErr w:type="spellStart"/>
+      <w:r>
+        <w:rPr>
+          <w:rFonts w:asciiTheme="majorHAnsi" w:hAnsiTheme="majorHAnsi" w:cstheme="majorBidi"/>
+          <w:b/>
+          <w:bCs/>
+          <w:color w:val="000000" w:themeColor="text1"/>
+          <w:sz w:val="28"/>
+          <w:szCs w:val="28"/>
+        </w:rPr>
+        <w:t>Mehtab</w:t>
+      </w:r>
+      <w:proofErr w:type="spellEnd"/>
+      <w:r>
+        <w:rPr>
+          <w:rFonts w:asciiTheme="majorHAnsi" w:hAnsiTheme="majorHAnsi" w:cstheme="majorBidi"/>
+          <w:b/>
+          <w:bCs/>
+          <w:color w:val="000000" w:themeColor="text1"/>
+          <w:sz w:val="28"/>
+          <w:szCs w:val="28"/>
+        </w:rPr>
+        <w:t xml:space="preserve"> Singh </w:t>
+      </w:r>
+      <w:proofErr w:type="spellStart"/>
+      <w:r>
+        <w:rPr>
+          <w:rFonts w:asciiTheme="majorHAnsi" w:hAnsiTheme="majorHAnsi" w:cstheme="majorBidi"/>
+          <w:b/>
+          <w:bCs/>
+          <w:color w:val="000000" w:themeColor="text1"/>
+          <w:sz w:val="28"/>
+          <w:szCs w:val="28"/>
+        </w:rPr>
+        <w:t>Jagde</w:t>
+      </w:r>
+      <w:proofErr w:type="spellEnd"/>
       <w:r>
         <w:tab/>
       </w:r>
@@ -3231,20 +3810,20 @@
         <w:spacing w:before="67" w:after="0" w:line="240" w:lineRule="auto"/>
         <w:ind w:left="100" w:right="-20"/>
         <w:rPr>
-          <w:rFonts w:ascii="Calibri Light" w:hAnsi="Calibri Light" w:cs="Calibri Light" w:asciiTheme="majorAscii" w:hAnsiTheme="majorAscii" w:cstheme="majorAscii"/>
-          <w:b w:val="1"/>
-          <w:bCs w:val="1"/>
-          <w:color w:val="000000" w:themeColor="text1" w:themeTint="FF" w:themeShade="FF"/>
-          <w:sz w:val="28"/>
-          <w:szCs w:val="28"/>
-        </w:rPr>
-      </w:pPr>
-      <w:r>
-        <w:rPr>
-          <w:rFonts w:ascii="Calibri Light" w:hAnsi="Calibri Light" w:cs="Calibri Light" w:asciiTheme="majorAscii" w:hAnsiTheme="majorAscii" w:cstheme="majorAscii"/>
-          <w:b w:val="1"/>
-          <w:bCs w:val="1"/>
-          <w:color w:val="000000" w:themeColor="text1" w:themeTint="FF" w:themeShade="FF"/>
+          <w:rFonts w:asciiTheme="majorHAnsi" w:hAnsiTheme="majorHAnsi" w:cstheme="majorBidi"/>
+          <w:b/>
+          <w:bCs/>
+          <w:color w:val="000000" w:themeColor="text1"/>
+          <w:sz w:val="28"/>
+          <w:szCs w:val="28"/>
+        </w:rPr>
+      </w:pPr>
+      <w:r>
+        <w:rPr>
+          <w:rFonts w:asciiTheme="majorHAnsi" w:hAnsiTheme="majorHAnsi" w:cstheme="majorBidi"/>
+          <w:b/>
+          <w:bCs/>
+          <w:color w:val="000000" w:themeColor="text1"/>
           <w:sz w:val="28"/>
           <w:szCs w:val="28"/>
         </w:rPr>
@@ -3260,24 +3839,48 @@
         <w:spacing w:before="67" w:after="0" w:line="240" w:lineRule="auto"/>
         <w:ind w:left="100" w:right="-20"/>
         <w:rPr>
-          <w:rFonts w:ascii="Calibri Light" w:hAnsi="Calibri Light" w:cs="Calibri Light" w:asciiTheme="majorAscii" w:hAnsiTheme="majorAscii" w:cstheme="majorAscii"/>
-          <w:b w:val="1"/>
-          <w:bCs w:val="1"/>
-          <w:color w:val="000000" w:themeColor="text1" w:themeTint="FF" w:themeShade="FF"/>
-          <w:sz w:val="28"/>
-          <w:szCs w:val="28"/>
-        </w:rPr>
-      </w:pPr>
-      <w:r>
-        <w:rPr>
-          <w:rFonts w:ascii="Calibri Light" w:hAnsi="Calibri Light" w:cs="Calibri Light" w:asciiTheme="majorAscii" w:hAnsiTheme="majorAscii" w:cstheme="majorAscii"/>
-          <w:b w:val="1"/>
-          <w:bCs w:val="1"/>
-          <w:color w:val="000000" w:themeColor="text1" w:themeTint="FF" w:themeShade="FF"/>
-          <w:sz w:val="28"/>
-          <w:szCs w:val="28"/>
-        </w:rPr>
-        <w:t>3.  Margil Patel</w:t>
+          <w:rFonts w:asciiTheme="majorHAnsi" w:hAnsiTheme="majorHAnsi" w:cstheme="majorBidi"/>
+          <w:b/>
+          <w:bCs/>
+          <w:color w:val="000000" w:themeColor="text1"/>
+          <w:sz w:val="28"/>
+          <w:szCs w:val="28"/>
+        </w:rPr>
+      </w:pPr>
+      <w:r>
+        <w:rPr>
+          <w:rFonts w:asciiTheme="majorHAnsi" w:hAnsiTheme="majorHAnsi" w:cstheme="majorBidi"/>
+          <w:b/>
+          <w:bCs/>
+          <w:color w:val="000000" w:themeColor="text1"/>
+          <w:sz w:val="28"/>
+          <w:szCs w:val="28"/>
+        </w:rPr>
+        <w:t xml:space="preserve">3.  </w:t>
+      </w:r>
+      <w:proofErr w:type="spellStart"/>
+      <w:r>
+        <w:rPr>
+          <w:rFonts w:asciiTheme="majorHAnsi" w:hAnsiTheme="majorHAnsi" w:cstheme="majorBidi"/>
+          <w:b/>
+          <w:bCs/>
+          <w:color w:val="000000" w:themeColor="text1"/>
+          <w:sz w:val="28"/>
+          <w:szCs w:val="28"/>
+        </w:rPr>
+        <w:t>Margil</w:t>
+      </w:r>
+      <w:proofErr w:type="spellEnd"/>
+      <w:r>
+        <w:rPr>
+          <w:rFonts w:asciiTheme="majorHAnsi" w:hAnsiTheme="majorHAnsi" w:cstheme="majorBidi"/>
+          <w:b/>
+          <w:bCs/>
+          <w:color w:val="000000" w:themeColor="text1"/>
+          <w:sz w:val="28"/>
+          <w:szCs w:val="28"/>
+        </w:rPr>
+        <w:t xml:space="preserve"> Patel</w:t>
       </w:r>
       <w:r>
         <w:tab/>
@@ -3289,24 +3892,48 @@
         <w:spacing w:before="67" w:after="0" w:line="240" w:lineRule="auto"/>
         <w:ind w:left="100" w:right="-20"/>
         <w:rPr>
-          <w:rFonts w:ascii="Calibri Light" w:hAnsi="Calibri Light" w:cs="Calibri Light" w:asciiTheme="majorAscii" w:hAnsiTheme="majorAscii" w:cstheme="majorAscii"/>
-          <w:b w:val="1"/>
-          <w:bCs w:val="1"/>
-          <w:color w:val="000000" w:themeColor="text1" w:themeTint="FF" w:themeShade="FF"/>
-          <w:sz w:val="28"/>
-          <w:szCs w:val="28"/>
-        </w:rPr>
-      </w:pPr>
-      <w:r>
-        <w:rPr>
-          <w:rFonts w:ascii="Calibri Light" w:hAnsi="Calibri Light" w:cs="Calibri Light" w:asciiTheme="majorAscii" w:hAnsiTheme="majorAscii" w:cstheme="majorAscii"/>
-          <w:b w:val="1"/>
-          <w:bCs w:val="1"/>
-          <w:color w:val="000000" w:themeColor="text1" w:themeTint="FF" w:themeShade="FF"/>
-          <w:sz w:val="28"/>
-          <w:szCs w:val="28"/>
-        </w:rPr>
-        <w:t>4.  Shubh Jani</w:t>
+          <w:rFonts w:asciiTheme="majorHAnsi" w:hAnsiTheme="majorHAnsi" w:cstheme="majorBidi"/>
+          <w:b/>
+          <w:bCs/>
+          <w:color w:val="000000" w:themeColor="text1"/>
+          <w:sz w:val="28"/>
+          <w:szCs w:val="28"/>
+        </w:rPr>
+      </w:pPr>
+      <w:r>
+        <w:rPr>
+          <w:rFonts w:asciiTheme="majorHAnsi" w:hAnsiTheme="majorHAnsi" w:cstheme="majorBidi"/>
+          <w:b/>
+          <w:bCs/>
+          <w:color w:val="000000" w:themeColor="text1"/>
+          <w:sz w:val="28"/>
+          <w:szCs w:val="28"/>
+        </w:rPr>
+        <w:t xml:space="preserve">4.  </w:t>
+      </w:r>
+      <w:proofErr w:type="spellStart"/>
+      <w:r>
+        <w:rPr>
+          <w:rFonts w:asciiTheme="majorHAnsi" w:hAnsiTheme="majorHAnsi" w:cstheme="majorBidi"/>
+          <w:b/>
+          <w:bCs/>
+          <w:color w:val="000000" w:themeColor="text1"/>
+          <w:sz w:val="28"/>
+          <w:szCs w:val="28"/>
+        </w:rPr>
+        <w:t>Shubh</w:t>
+      </w:r>
+      <w:proofErr w:type="spellEnd"/>
+      <w:r>
+        <w:rPr>
+          <w:rFonts w:asciiTheme="majorHAnsi" w:hAnsiTheme="majorHAnsi" w:cstheme="majorBidi"/>
+          <w:b/>
+          <w:bCs/>
+          <w:color w:val="000000" w:themeColor="text1"/>
+          <w:sz w:val="28"/>
+          <w:szCs w:val="28"/>
+        </w:rPr>
+        <w:t xml:space="preserve"> Jani</w:t>
       </w:r>
     </w:p>
     <w:p>
@@ -3315,20 +3942,20 @@
         <w:spacing w:before="67" w:after="0" w:line="240" w:lineRule="auto"/>
         <w:ind w:left="100" w:right="-20"/>
         <w:rPr>
-          <w:rFonts w:ascii="Calibri Light" w:hAnsi="Calibri Light" w:cs="Calibri Light" w:asciiTheme="majorAscii" w:hAnsiTheme="majorAscii" w:cstheme="majorAscii"/>
-          <w:b w:val="1"/>
-          <w:bCs w:val="1"/>
-          <w:color w:val="000000" w:themeColor="text1" w:themeTint="FF" w:themeShade="FF"/>
-          <w:sz w:val="28"/>
-          <w:szCs w:val="28"/>
-        </w:rPr>
-      </w:pPr>
-      <w:r>
-        <w:rPr>
-          <w:rFonts w:ascii="Calibri Light" w:hAnsi="Calibri Light" w:cs="Calibri Light" w:asciiTheme="majorAscii" w:hAnsiTheme="majorAscii" w:cstheme="majorAscii"/>
-          <w:b w:val="1"/>
-          <w:bCs w:val="1"/>
-          <w:color w:val="000000" w:themeColor="text1" w:themeTint="FF" w:themeShade="FF"/>
+          <w:rFonts w:asciiTheme="majorHAnsi" w:hAnsiTheme="majorHAnsi" w:cstheme="majorBidi"/>
+          <w:b/>
+          <w:bCs/>
+          <w:color w:val="000000" w:themeColor="text1"/>
+          <w:sz w:val="28"/>
+          <w:szCs w:val="28"/>
+        </w:rPr>
+      </w:pPr>
+      <w:r>
+        <w:rPr>
+          <w:rFonts w:asciiTheme="majorHAnsi" w:hAnsiTheme="majorHAnsi" w:cstheme="majorBidi"/>
+          <w:b/>
+          <w:bCs/>
+          <w:color w:val="000000" w:themeColor="text1"/>
           <w:sz w:val="28"/>
           <w:szCs w:val="28"/>
         </w:rPr>
@@ -3337,10 +3964,9 @@
     </w:p>
     <w:p>
       <w:pPr>
-        <w:pStyle w:val="Normal"/>
         <w:shd w:val="clear" w:color="auto" w:fill="F2F2F2" w:themeFill="background1" w:themeFillShade="F2"/>
         <w:rPr>
-          <w:rFonts w:ascii="Calibri Light" w:hAnsi="Calibri Light" w:eastAsia="Times New Roman" w:cs="Calibri Light" w:asciiTheme="majorAscii" w:hAnsiTheme="majorAscii" w:cstheme="majorAscii"/>
+          <w:rFonts w:asciiTheme="majorHAnsi" w:eastAsia="Times New Roman" w:hAnsiTheme="majorHAnsi" w:cstheme="majorBidi"/>
         </w:rPr>
       </w:pPr>
     </w:p>
@@ -3348,12 +3974,12 @@
       <w:pPr>
         <w:shd w:val="clear" w:color="auto" w:fill="F2F2F2" w:themeFill="background1" w:themeFillShade="F2"/>
         <w:rPr>
-          <w:rFonts w:eastAsia="Times New Roman" w:asciiTheme="majorHAnsi" w:hAnsiTheme="majorHAnsi" w:cstheme="majorHAnsi"/>
-        </w:rPr>
-      </w:pPr>
-      <w:r>
-        <w:rPr>
-          <w:rFonts w:eastAsia="Times New Roman" w:asciiTheme="majorHAnsi" w:hAnsiTheme="majorHAnsi" w:cstheme="majorHAnsi"/>
+          <w:rFonts w:asciiTheme="majorHAnsi" w:eastAsia="Times New Roman" w:hAnsiTheme="majorHAnsi" w:cstheme="majorHAnsi"/>
+        </w:rPr>
+      </w:pPr>
+      <w:r>
+        <w:rPr>
+          <w:rFonts w:asciiTheme="majorHAnsi" w:eastAsia="Times New Roman" w:hAnsiTheme="majorHAnsi" w:cstheme="majorHAnsi"/>
           <w:b/>
           <w:bCs/>
           <w:u w:val="single"/>
@@ -3362,7 +3988,7 @@
       </w:r>
       <w:r>
         <w:rPr>
-          <w:rFonts w:eastAsia="Times New Roman" w:asciiTheme="majorHAnsi" w:hAnsiTheme="majorHAnsi" w:cstheme="majorHAnsi"/>
+          <w:rFonts w:asciiTheme="majorHAnsi" w:eastAsia="Times New Roman" w:hAnsiTheme="majorHAnsi" w:cstheme="majorHAnsi"/>
           <w:b/>
           <w:bCs/>
           <w:u w:val="single"/>
@@ -3374,12 +4000,12 @@
       <w:pPr>
         <w:shd w:val="clear" w:color="auto" w:fill="F2F2F2" w:themeFill="background1" w:themeFillShade="F2"/>
         <w:rPr>
-          <w:rFonts w:eastAsia="Times New Roman" w:asciiTheme="majorHAnsi" w:hAnsiTheme="majorHAnsi" w:cstheme="majorHAnsi"/>
-        </w:rPr>
-      </w:pPr>
-      <w:r>
-        <w:rPr>
-          <w:rFonts w:eastAsia="Times New Roman" w:asciiTheme="majorHAnsi" w:hAnsiTheme="majorHAnsi" w:cstheme="majorHAnsi"/>
+          <w:rFonts w:asciiTheme="majorHAnsi" w:eastAsia="Times New Roman" w:hAnsiTheme="majorHAnsi" w:cstheme="majorHAnsi"/>
+        </w:rPr>
+      </w:pPr>
+      <w:r>
+        <w:rPr>
+          <w:rFonts w:asciiTheme="majorHAnsi" w:eastAsia="Times New Roman" w:hAnsiTheme="majorHAnsi" w:cstheme="majorHAnsi"/>
           <w:b/>
           <w:bCs/>
           <w:u w:val="single"/>
@@ -3404,7 +4030,7 @@
       </w:pPr>
       <w:r>
         <w:rPr>
-          <w:rFonts w:eastAsia="Times New Roman" w:asciiTheme="majorHAnsi" w:hAnsiTheme="majorHAnsi" w:cstheme="majorHAnsi"/>
+          <w:rFonts w:asciiTheme="majorHAnsi" w:eastAsia="Times New Roman" w:hAnsiTheme="majorHAnsi" w:cstheme="majorHAnsi"/>
           <w:i/>
           <w:iCs/>
         </w:rPr>
@@ -3412,7 +4038,7 @@
       </w:r>
       <w:r>
         <w:rPr>
-          <w:rFonts w:eastAsia="Times New Roman" w:asciiTheme="majorHAnsi" w:hAnsiTheme="majorHAnsi" w:cstheme="majorHAnsi"/>
+          <w:rFonts w:asciiTheme="majorHAnsi" w:eastAsia="Times New Roman" w:hAnsiTheme="majorHAnsi" w:cstheme="majorHAnsi"/>
           <w:i/>
           <w:iCs/>
         </w:rPr>
@@ -3420,7 +4046,7 @@
       </w:r>
       <w:r>
         <w:rPr>
-          <w:rFonts w:eastAsia="Times New Roman" w:asciiTheme="majorHAnsi" w:hAnsiTheme="majorHAnsi" w:cstheme="majorHAnsi"/>
+          <w:rFonts w:asciiTheme="majorHAnsi" w:eastAsia="Times New Roman" w:hAnsiTheme="majorHAnsi" w:cstheme="majorHAnsi"/>
           <w:i/>
           <w:iCs/>
         </w:rPr>
@@ -3463,12 +4089,12 @@
       <w:pPr>
         <w:shd w:val="clear" w:color="auto" w:fill="F2F2F2" w:themeFill="background1" w:themeFillShade="F2"/>
         <w:rPr>
-          <w:rFonts w:eastAsia="Times New Roman" w:asciiTheme="majorHAnsi" w:hAnsiTheme="majorHAnsi" w:cstheme="majorHAnsi"/>
-        </w:rPr>
-      </w:pPr>
-      <w:r>
-        <w:rPr>
-          <w:rFonts w:eastAsia="Times New Roman" w:asciiTheme="majorHAnsi" w:hAnsiTheme="majorHAnsi" w:cstheme="majorHAnsi"/>
+          <w:rFonts w:asciiTheme="majorHAnsi" w:eastAsia="Times New Roman" w:hAnsiTheme="majorHAnsi" w:cstheme="majorHAnsi"/>
+        </w:rPr>
+      </w:pPr>
+      <w:r>
+        <w:rPr>
+          <w:rFonts w:asciiTheme="majorHAnsi" w:eastAsia="Times New Roman" w:hAnsiTheme="majorHAnsi" w:cstheme="majorHAnsi"/>
           <w:b/>
           <w:bCs/>
           <w:u w:val="single"/>
@@ -3477,7 +4103,7 @@
       </w:r>
       <w:r>
         <w:rPr>
-          <w:rFonts w:eastAsia="Times New Roman" w:asciiTheme="majorHAnsi" w:hAnsiTheme="majorHAnsi" w:cstheme="majorHAnsi"/>
+          <w:rFonts w:asciiTheme="majorHAnsi" w:eastAsia="Times New Roman" w:hAnsiTheme="majorHAnsi" w:cstheme="majorHAnsi"/>
           <w:b/>
           <w:bCs/>
           <w:u w:val="single"/>
@@ -3489,12 +4115,12 @@
       <w:pPr>
         <w:shd w:val="clear" w:color="auto" w:fill="F2F2F2" w:themeFill="background1" w:themeFillShade="F2"/>
         <w:rPr>
-          <w:rFonts w:eastAsia="Times New Roman" w:asciiTheme="majorHAnsi" w:hAnsiTheme="majorHAnsi" w:cstheme="majorHAnsi"/>
-        </w:rPr>
-      </w:pPr>
-      <w:r>
-        <w:rPr>
-          <w:rFonts w:eastAsia="Times New Roman" w:asciiTheme="majorHAnsi" w:hAnsiTheme="majorHAnsi" w:cstheme="majorHAnsi"/>
+          <w:rFonts w:asciiTheme="majorHAnsi" w:eastAsia="Times New Roman" w:hAnsiTheme="majorHAnsi" w:cstheme="majorHAnsi"/>
+        </w:rPr>
+      </w:pPr>
+      <w:r>
+        <w:rPr>
+          <w:rFonts w:asciiTheme="majorHAnsi" w:eastAsia="Times New Roman" w:hAnsiTheme="majorHAnsi" w:cstheme="majorHAnsi"/>
           <w:b/>
           <w:bCs/>
           <w:u w:val="single"/>
@@ -3503,7 +4129,7 @@
       </w:r>
       <w:r>
         <w:rPr>
-          <w:rFonts w:eastAsia="Times New Roman" w:asciiTheme="majorHAnsi" w:hAnsiTheme="majorHAnsi" w:cstheme="majorHAnsi"/>
+          <w:rFonts w:asciiTheme="majorHAnsi" w:eastAsia="Times New Roman" w:hAnsiTheme="majorHAnsi" w:cstheme="majorHAnsi"/>
           <w:b/>
           <w:bCs/>
           <w:u w:val="single"/>
@@ -3515,12 +4141,12 @@
       <w:pPr>
         <w:shd w:val="clear" w:color="auto" w:fill="F2F2F2" w:themeFill="background1" w:themeFillShade="F2"/>
         <w:rPr>
-          <w:rFonts w:eastAsia="Times New Roman" w:asciiTheme="majorHAnsi" w:hAnsiTheme="majorHAnsi" w:cstheme="majorHAnsi"/>
-        </w:rPr>
-      </w:pPr>
-      <w:r>
-        <w:rPr>
-          <w:rFonts w:eastAsia="Times New Roman" w:asciiTheme="majorHAnsi" w:hAnsiTheme="majorHAnsi" w:cstheme="majorHAnsi"/>
+          <w:rFonts w:asciiTheme="majorHAnsi" w:eastAsia="Times New Roman" w:hAnsiTheme="majorHAnsi" w:cstheme="majorHAnsi"/>
+        </w:rPr>
+      </w:pPr>
+      <w:r>
+        <w:rPr>
+          <w:rFonts w:asciiTheme="majorHAnsi" w:eastAsia="Times New Roman" w:hAnsiTheme="majorHAnsi" w:cstheme="majorHAnsi"/>
           <w:b/>
           <w:bCs/>
           <w:u w:val="single"/>
@@ -3532,12 +4158,12 @@
       <w:pPr>
         <w:shd w:val="clear" w:color="auto" w:fill="F2F2F2" w:themeFill="background1" w:themeFillShade="F2"/>
         <w:rPr>
-          <w:rFonts w:eastAsia="Times New Roman" w:asciiTheme="majorHAnsi" w:hAnsiTheme="majorHAnsi" w:cstheme="majorHAnsi"/>
-        </w:rPr>
-      </w:pPr>
-      <w:r>
-        <w:rPr>
-          <w:rFonts w:eastAsia="Times New Roman" w:asciiTheme="majorHAnsi" w:hAnsiTheme="majorHAnsi" w:cstheme="majorHAnsi"/>
+          <w:rFonts w:asciiTheme="majorHAnsi" w:eastAsia="Times New Roman" w:hAnsiTheme="majorHAnsi" w:cstheme="majorHAnsi"/>
+        </w:rPr>
+      </w:pPr>
+      <w:r>
+        <w:rPr>
+          <w:rFonts w:asciiTheme="majorHAnsi" w:eastAsia="Times New Roman" w:hAnsiTheme="majorHAnsi" w:cstheme="majorHAnsi"/>
           <w:b/>
           <w:bCs/>
         </w:rPr>
@@ -3548,12 +4174,12 @@
       <w:pPr>
         <w:shd w:val="clear" w:color="auto" w:fill="F2F2F2" w:themeFill="background1" w:themeFillShade="F2"/>
         <w:rPr>
-          <w:rFonts w:eastAsia="Times New Roman" w:asciiTheme="majorHAnsi" w:hAnsiTheme="majorHAnsi" w:cstheme="majorHAnsi"/>
-        </w:rPr>
-      </w:pPr>
-      <w:r>
-        <w:rPr>
-          <w:rFonts w:eastAsia="Times New Roman" w:asciiTheme="majorHAnsi" w:hAnsiTheme="majorHAnsi" w:cstheme="majorHAnsi"/>
+          <w:rFonts w:asciiTheme="majorHAnsi" w:eastAsia="Times New Roman" w:hAnsiTheme="majorHAnsi" w:cstheme="majorHAnsi"/>
+        </w:rPr>
+      </w:pPr>
+      <w:r>
+        <w:rPr>
+          <w:rFonts w:asciiTheme="majorHAnsi" w:eastAsia="Times New Roman" w:hAnsiTheme="majorHAnsi" w:cstheme="majorHAnsi"/>
           <w:b/>
           <w:bCs/>
         </w:rPr>
@@ -3561,7 +4187,7 @@
       </w:r>
       <w:r>
         <w:rPr>
-          <w:rFonts w:eastAsia="Times New Roman" w:asciiTheme="majorHAnsi" w:hAnsiTheme="majorHAnsi" w:cstheme="majorHAnsi"/>
+          <w:rFonts w:asciiTheme="majorHAnsi" w:eastAsia="Times New Roman" w:hAnsiTheme="majorHAnsi" w:cstheme="majorHAnsi"/>
           <w:b/>
           <w:bCs/>
         </w:rPr>
@@ -3569,7 +4195,7 @@
       </w:r>
       <w:r>
         <w:rPr>
-          <w:rFonts w:eastAsia="Times New Roman" w:asciiTheme="majorHAnsi" w:hAnsiTheme="majorHAnsi" w:cstheme="majorHAnsi"/>
+          <w:rFonts w:asciiTheme="majorHAnsi" w:eastAsia="Times New Roman" w:hAnsiTheme="majorHAnsi" w:cstheme="majorHAnsi"/>
           <w:b/>
           <w:bCs/>
         </w:rPr>
@@ -3577,7 +4203,7 @@
       </w:r>
       <w:r>
         <w:rPr>
-          <w:rFonts w:eastAsia="Times New Roman" w:asciiTheme="majorHAnsi" w:hAnsiTheme="majorHAnsi" w:cstheme="majorHAnsi"/>
+          <w:rFonts w:asciiTheme="majorHAnsi" w:eastAsia="Times New Roman" w:hAnsiTheme="majorHAnsi" w:cstheme="majorHAnsi"/>
           <w:b/>
           <w:bCs/>
         </w:rPr>
@@ -3585,7 +4211,7 @@
       </w:r>
       <w:r>
         <w:rPr>
-          <w:rFonts w:eastAsia="Times New Roman" w:asciiTheme="majorHAnsi" w:hAnsiTheme="majorHAnsi" w:cstheme="majorHAnsi"/>
+          <w:rFonts w:asciiTheme="majorHAnsi" w:eastAsia="Times New Roman" w:hAnsiTheme="majorHAnsi" w:cstheme="majorHAnsi"/>
           <w:b/>
           <w:bCs/>
         </w:rPr>
@@ -3612,7 +4238,7 @@
             <w:pPr>
               <w:shd w:val="clear" w:color="auto" w:fill="F2F2F2" w:themeFill="background1" w:themeFillShade="F2"/>
               <w:rPr>
-                <w:rFonts w:eastAsia="Times New Roman" w:asciiTheme="majorHAnsi" w:hAnsiTheme="majorHAnsi" w:cstheme="majorHAnsi"/>
+                <w:rFonts w:asciiTheme="majorHAnsi" w:eastAsia="Times New Roman" w:hAnsiTheme="majorHAnsi" w:cstheme="majorHAnsi"/>
                 <w:sz w:val="22"/>
                 <w:szCs w:val="22"/>
                 <w:lang w:val="en-US"/>
@@ -3628,7 +4254,7 @@
             <w:pPr>
               <w:shd w:val="clear" w:color="auto" w:fill="F2F2F2" w:themeFill="background1" w:themeFillShade="F2"/>
               <w:rPr>
-                <w:rFonts w:eastAsia="Times New Roman" w:asciiTheme="majorHAnsi" w:hAnsiTheme="majorHAnsi" w:cstheme="majorHAnsi"/>
+                <w:rFonts w:asciiTheme="majorHAnsi" w:eastAsia="Times New Roman" w:hAnsiTheme="majorHAnsi" w:cstheme="majorHAnsi"/>
                 <w:sz w:val="22"/>
                 <w:szCs w:val="22"/>
                 <w:lang w:val="en-US"/>
@@ -3646,7 +4272,7 @@
             <w:pPr>
               <w:shd w:val="clear" w:color="auto" w:fill="F2F2F2" w:themeFill="background1" w:themeFillShade="F2"/>
               <w:rPr>
-                <w:rFonts w:eastAsia="Times New Roman" w:asciiTheme="majorHAnsi" w:hAnsiTheme="majorHAnsi" w:cstheme="majorHAnsi"/>
+                <w:rFonts w:asciiTheme="majorHAnsi" w:eastAsia="Times New Roman" w:hAnsiTheme="majorHAnsi" w:cstheme="majorHAnsi"/>
                 <w:sz w:val="22"/>
                 <w:szCs w:val="22"/>
                 <w:lang w:val="en-US"/>
@@ -3662,7 +4288,7 @@
             <w:pPr>
               <w:shd w:val="clear" w:color="auto" w:fill="F2F2F2" w:themeFill="background1" w:themeFillShade="F2"/>
               <w:rPr>
-                <w:rFonts w:eastAsia="Times New Roman" w:asciiTheme="majorHAnsi" w:hAnsiTheme="majorHAnsi" w:cstheme="majorHAnsi"/>
+                <w:rFonts w:asciiTheme="majorHAnsi" w:eastAsia="Times New Roman" w:hAnsiTheme="majorHAnsi" w:cstheme="majorHAnsi"/>
                 <w:sz w:val="22"/>
                 <w:szCs w:val="22"/>
                 <w:lang w:val="en-US"/>
@@ -3680,7 +4306,7 @@
             <w:pPr>
               <w:shd w:val="clear" w:color="auto" w:fill="F2F2F2" w:themeFill="background1" w:themeFillShade="F2"/>
               <w:rPr>
-                <w:rFonts w:eastAsia="Times New Roman" w:asciiTheme="majorHAnsi" w:hAnsiTheme="majorHAnsi" w:cstheme="majorHAnsi"/>
+                <w:rFonts w:asciiTheme="majorHAnsi" w:eastAsia="Times New Roman" w:hAnsiTheme="majorHAnsi" w:cstheme="majorHAnsi"/>
                 <w:sz w:val="22"/>
                 <w:szCs w:val="22"/>
                 <w:lang w:val="en-US"/>
@@ -3696,7 +4322,7 @@
             <w:pPr>
               <w:shd w:val="clear" w:color="auto" w:fill="F2F2F2" w:themeFill="background1" w:themeFillShade="F2"/>
               <w:rPr>
-                <w:rFonts w:eastAsia="Times New Roman" w:asciiTheme="majorHAnsi" w:hAnsiTheme="majorHAnsi" w:cstheme="majorHAnsi"/>
+                <w:rFonts w:asciiTheme="majorHAnsi" w:eastAsia="Times New Roman" w:hAnsiTheme="majorHAnsi" w:cstheme="majorHAnsi"/>
                 <w:sz w:val="22"/>
                 <w:szCs w:val="22"/>
                 <w:lang w:val="en-US"/>
@@ -3714,7 +4340,7 @@
             <w:pPr>
               <w:shd w:val="clear" w:color="auto" w:fill="F2F2F2" w:themeFill="background1" w:themeFillShade="F2"/>
               <w:rPr>
-                <w:rFonts w:eastAsia="Times New Roman" w:asciiTheme="majorHAnsi" w:hAnsiTheme="majorHAnsi" w:cstheme="majorHAnsi"/>
+                <w:rFonts w:asciiTheme="majorHAnsi" w:eastAsia="Times New Roman" w:hAnsiTheme="majorHAnsi" w:cstheme="majorHAnsi"/>
                 <w:sz w:val="22"/>
                 <w:szCs w:val="22"/>
                 <w:lang w:val="en-US"/>
@@ -3730,7 +4356,7 @@
             <w:pPr>
               <w:shd w:val="clear" w:color="auto" w:fill="F2F2F2" w:themeFill="background1" w:themeFillShade="F2"/>
               <w:rPr>
-                <w:rFonts w:eastAsia="Times New Roman" w:asciiTheme="majorHAnsi" w:hAnsiTheme="majorHAnsi" w:cstheme="majorHAnsi"/>
+                <w:rFonts w:asciiTheme="majorHAnsi" w:eastAsia="Times New Roman" w:hAnsiTheme="majorHAnsi" w:cstheme="majorHAnsi"/>
                 <w:sz w:val="22"/>
                 <w:szCs w:val="22"/>
                 <w:lang w:val="en-US"/>
@@ -3743,7 +4369,7 @@
     <w:p>
       <w:pPr>
         <w:rPr>
-          <w:rFonts w:ascii="Times New Roman" w:hAnsi="Times New Roman" w:eastAsia="Times New Roman"/>
+          <w:rFonts w:ascii="Times New Roman" w:eastAsia="Times New Roman" w:hAnsi="Times New Roman"/>
           <w:sz w:val="24"/>
           <w:szCs w:val="24"/>
         </w:rPr>
@@ -3752,7 +4378,7 @@
     <w:p>
       <w:pPr>
         <w:rPr>
-          <w:rFonts w:ascii="Times New Roman" w:hAnsi="Times New Roman" w:eastAsia="Times New Roman"/>
+          <w:rFonts w:ascii="Times New Roman" w:eastAsia="Times New Roman" w:hAnsi="Times New Roman"/>
           <w:sz w:val="24"/>
           <w:szCs w:val="24"/>
         </w:rPr>
@@ -4140,7 +4766,7 @@
       <w:pPr>
         <w:pStyle w:val="Heading1"/>
       </w:pPr>
-      <w:bookmarkStart w:name="_2_-_Project" w:id="15"/>
+      <w:bookmarkStart w:id="15" w:name="_2_-_Project"/>
       <w:bookmarkEnd w:id="15"/>
       <w:r>
         <w:t>2 - Project Overview</w:t>
@@ -4150,7 +4776,7 @@
       <w:pPr>
         <w:spacing w:after="160" w:line="259" w:lineRule="auto"/>
         <w:rPr>
-          <w:rFonts w:asciiTheme="majorHAnsi" w:hAnsiTheme="majorHAnsi" w:eastAsiaTheme="majorEastAsia" w:cstheme="majorBidi"/>
+          <w:rFonts w:asciiTheme="majorHAnsi" w:eastAsiaTheme="majorEastAsia" w:hAnsiTheme="majorHAnsi" w:cstheme="majorBidi"/>
           <w:color w:val="2F5496" w:themeColor="accent1" w:themeShade="BF"/>
           <w:sz w:val="26"/>
           <w:szCs w:val="26"/>
@@ -4161,12 +4787,12 @@
       <w:pPr>
         <w:pStyle w:val="Heading2"/>
       </w:pPr>
-      <w:bookmarkStart w:name="_2.1_Project_Proposal" w:id="16"/>
+      <w:bookmarkStart w:id="16" w:name="_2.1_Project_Proposal"/>
       <w:bookmarkEnd w:id="16"/>
       <w:r>
         <w:t xml:space="preserve">2.1 </w:t>
       </w:r>
-      <w:bookmarkStart w:name="Project_Proposal" w:id="17"/>
+      <w:bookmarkStart w:id="17" w:name="Project_Proposal"/>
       <w:r>
         <w:t>Project Proposal</w:t>
       </w:r>
@@ -4256,12 +4882,12 @@
         <w:tblW w:w="0" w:type="auto"/>
         <w:tblInd w:w="720" w:type="dxa"/>
         <w:tblBorders>
-          <w:top w:val="single" w:color="000000" w:sz="4" w:space="0"/>
-          <w:left w:val="single" w:color="000000" w:sz="4" w:space="0"/>
-          <w:bottom w:val="single" w:color="000000" w:sz="4" w:space="0"/>
-          <w:right w:val="single" w:color="000000" w:sz="4" w:space="0"/>
-          <w:insideH w:val="single" w:color="000000" w:sz="4" w:space="0"/>
-          <w:insideV w:val="single" w:color="000000" w:sz="4" w:space="0"/>
+          <w:top w:val="single" w:sz="4" w:space="0" w:color="000000"/>
+          <w:left w:val="single" w:sz="4" w:space="0" w:color="000000"/>
+          <w:bottom w:val="single" w:sz="4" w:space="0" w:color="000000"/>
+          <w:right w:val="single" w:sz="4" w:space="0" w:color="000000"/>
+          <w:insideH w:val="single" w:sz="4" w:space="0" w:color="000000"/>
+          <w:insideV w:val="single" w:sz="4" w:space="0" w:color="000000"/>
         </w:tblBorders>
         <w:tblLook w:val="04A0" w:firstRow="1" w:lastRow="0" w:firstColumn="1" w:lastColumn="0" w:noHBand="0" w:noVBand="1"/>
       </w:tblPr>
@@ -4274,10 +4900,10 @@
           <w:tcPr>
             <w:tcW w:w="2965" w:type="dxa"/>
             <w:tcBorders>
-              <w:top w:val="single" w:color="000000" w:sz="4" w:space="0"/>
-              <w:left w:val="single" w:color="000000" w:sz="4" w:space="0"/>
-              <w:bottom w:val="single" w:color="000000" w:sz="4" w:space="0"/>
-              <w:right w:val="single" w:color="000000" w:sz="4" w:space="0"/>
+              <w:top w:val="single" w:sz="4" w:space="0" w:color="000000"/>
+              <w:left w:val="single" w:sz="4" w:space="0" w:color="000000"/>
+              <w:bottom w:val="single" w:sz="4" w:space="0" w:color="000000"/>
+              <w:right w:val="single" w:sz="4" w:space="0" w:color="000000"/>
             </w:tcBorders>
             <w:hideMark/>
           </w:tcPr>
@@ -4296,10 +4922,10 @@
           <w:tcPr>
             <w:tcW w:w="5665" w:type="dxa"/>
             <w:tcBorders>
-              <w:top w:val="single" w:color="000000" w:sz="4" w:space="0"/>
-              <w:left w:val="single" w:color="000000" w:sz="4" w:space="0"/>
-              <w:bottom w:val="single" w:color="000000" w:sz="4" w:space="0"/>
-              <w:right w:val="single" w:color="000000" w:sz="4" w:space="0"/>
+              <w:top w:val="single" w:sz="4" w:space="0" w:color="000000"/>
+              <w:left w:val="single" w:sz="4" w:space="0" w:color="000000"/>
+              <w:bottom w:val="single" w:sz="4" w:space="0" w:color="000000"/>
+              <w:right w:val="single" w:sz="4" w:space="0" w:color="000000"/>
             </w:tcBorders>
             <w:hideMark/>
           </w:tcPr>
@@ -4320,10 +4946,10 @@
           <w:tcPr>
             <w:tcW w:w="2965" w:type="dxa"/>
             <w:tcBorders>
-              <w:top w:val="single" w:color="000000" w:sz="4" w:space="0"/>
-              <w:left w:val="single" w:color="000000" w:sz="4" w:space="0"/>
-              <w:bottom w:val="single" w:color="000000" w:sz="4" w:space="0"/>
-              <w:right w:val="single" w:color="000000" w:sz="4" w:space="0"/>
+              <w:top w:val="single" w:sz="4" w:space="0" w:color="000000"/>
+              <w:left w:val="single" w:sz="4" w:space="0" w:color="000000"/>
+              <w:bottom w:val="single" w:sz="4" w:space="0" w:color="000000"/>
+              <w:right w:val="single" w:sz="4" w:space="0" w:color="000000"/>
             </w:tcBorders>
             <w:hideMark/>
           </w:tcPr>
@@ -4342,10 +4968,10 @@
           <w:tcPr>
             <w:tcW w:w="5665" w:type="dxa"/>
             <w:tcBorders>
-              <w:top w:val="single" w:color="000000" w:sz="4" w:space="0"/>
-              <w:left w:val="single" w:color="000000" w:sz="4" w:space="0"/>
-              <w:bottom w:val="single" w:color="000000" w:sz="4" w:space="0"/>
-              <w:right w:val="single" w:color="000000" w:sz="4" w:space="0"/>
+              <w:top w:val="single" w:sz="4" w:space="0" w:color="000000"/>
+              <w:left w:val="single" w:sz="4" w:space="0" w:color="000000"/>
+              <w:bottom w:val="single" w:sz="4" w:space="0" w:color="000000"/>
+              <w:right w:val="single" w:sz="4" w:space="0" w:color="000000"/>
             </w:tcBorders>
             <w:hideMark/>
           </w:tcPr>
@@ -4366,10 +4992,10 @@
           <w:tcPr>
             <w:tcW w:w="2965" w:type="dxa"/>
             <w:tcBorders>
-              <w:top w:val="single" w:color="000000" w:sz="4" w:space="0"/>
-              <w:left w:val="single" w:color="000000" w:sz="4" w:space="0"/>
-              <w:bottom w:val="single" w:color="000000" w:sz="4" w:space="0"/>
-              <w:right w:val="single" w:color="000000" w:sz="4" w:space="0"/>
+              <w:top w:val="single" w:sz="4" w:space="0" w:color="000000"/>
+              <w:left w:val="single" w:sz="4" w:space="0" w:color="000000"/>
+              <w:bottom w:val="single" w:sz="4" w:space="0" w:color="000000"/>
+              <w:right w:val="single" w:sz="4" w:space="0" w:color="000000"/>
             </w:tcBorders>
             <w:hideMark/>
           </w:tcPr>
@@ -4388,10 +5014,10 @@
           <w:tcPr>
             <w:tcW w:w="5665" w:type="dxa"/>
             <w:tcBorders>
-              <w:top w:val="single" w:color="000000" w:sz="4" w:space="0"/>
-              <w:left w:val="single" w:color="000000" w:sz="4" w:space="0"/>
-              <w:bottom w:val="single" w:color="000000" w:sz="4" w:space="0"/>
-              <w:right w:val="single" w:color="000000" w:sz="4" w:space="0"/>
+              <w:top w:val="single" w:sz="4" w:space="0" w:color="000000"/>
+              <w:left w:val="single" w:sz="4" w:space="0" w:color="000000"/>
+              <w:bottom w:val="single" w:sz="4" w:space="0" w:color="000000"/>
+              <w:right w:val="single" w:sz="4" w:space="0" w:color="000000"/>
             </w:tcBorders>
             <w:hideMark/>
           </w:tcPr>
@@ -4412,10 +5038,10 @@
           <w:tcPr>
             <w:tcW w:w="2965" w:type="dxa"/>
             <w:tcBorders>
-              <w:top w:val="single" w:color="000000" w:sz="4" w:space="0"/>
-              <w:left w:val="single" w:color="000000" w:sz="4" w:space="0"/>
-              <w:bottom w:val="single" w:color="000000" w:sz="4" w:space="0"/>
-              <w:right w:val="single" w:color="000000" w:sz="4" w:space="0"/>
+              <w:top w:val="single" w:sz="4" w:space="0" w:color="000000"/>
+              <w:left w:val="single" w:sz="4" w:space="0" w:color="000000"/>
+              <w:bottom w:val="single" w:sz="4" w:space="0" w:color="000000"/>
+              <w:right w:val="single" w:sz="4" w:space="0" w:color="000000"/>
             </w:tcBorders>
             <w:hideMark/>
           </w:tcPr>
@@ -4434,10 +5060,10 @@
           <w:tcPr>
             <w:tcW w:w="5665" w:type="dxa"/>
             <w:tcBorders>
-              <w:top w:val="single" w:color="000000" w:sz="4" w:space="0"/>
-              <w:left w:val="single" w:color="000000" w:sz="4" w:space="0"/>
-              <w:bottom w:val="single" w:color="000000" w:sz="4" w:space="0"/>
-              <w:right w:val="single" w:color="000000" w:sz="4" w:space="0"/>
+              <w:top w:val="single" w:sz="4" w:space="0" w:color="000000"/>
+              <w:left w:val="single" w:sz="4" w:space="0" w:color="000000"/>
+              <w:bottom w:val="single" w:sz="4" w:space="0" w:color="000000"/>
+              <w:right w:val="single" w:sz="4" w:space="0" w:color="000000"/>
             </w:tcBorders>
             <w:hideMark/>
           </w:tcPr>
@@ -4487,12 +5113,12 @@
         <w:tblW w:w="0" w:type="auto"/>
         <w:tblInd w:w="720" w:type="dxa"/>
         <w:tblBorders>
-          <w:top w:val="single" w:color="000000" w:sz="4" w:space="0"/>
-          <w:left w:val="single" w:color="000000" w:sz="4" w:space="0"/>
-          <w:bottom w:val="single" w:color="000000" w:sz="4" w:space="0"/>
-          <w:right w:val="single" w:color="000000" w:sz="4" w:space="0"/>
-          <w:insideH w:val="single" w:color="000000" w:sz="4" w:space="0"/>
-          <w:insideV w:val="single" w:color="000000" w:sz="4" w:space="0"/>
+          <w:top w:val="single" w:sz="4" w:space="0" w:color="000000"/>
+          <w:left w:val="single" w:sz="4" w:space="0" w:color="000000"/>
+          <w:bottom w:val="single" w:sz="4" w:space="0" w:color="000000"/>
+          <w:right w:val="single" w:sz="4" w:space="0" w:color="000000"/>
+          <w:insideH w:val="single" w:sz="4" w:space="0" w:color="000000"/>
+          <w:insideV w:val="single" w:sz="4" w:space="0" w:color="000000"/>
         </w:tblBorders>
         <w:tblLook w:val="04A0" w:firstRow="1" w:lastRow="0" w:firstColumn="1" w:lastColumn="0" w:noHBand="0" w:noVBand="1"/>
       </w:tblPr>
@@ -4505,10 +5131,10 @@
           <w:tcPr>
             <w:tcW w:w="2065" w:type="dxa"/>
             <w:tcBorders>
-              <w:top w:val="single" w:color="000000" w:sz="4" w:space="0"/>
-              <w:left w:val="single" w:color="000000" w:sz="4" w:space="0"/>
-              <w:bottom w:val="single" w:color="000000" w:sz="4" w:space="0"/>
-              <w:right w:val="single" w:color="000000" w:sz="4" w:space="0"/>
+              <w:top w:val="single" w:sz="4" w:space="0" w:color="000000"/>
+              <w:left w:val="single" w:sz="4" w:space="0" w:color="000000"/>
+              <w:bottom w:val="single" w:sz="4" w:space="0" w:color="000000"/>
+              <w:right w:val="single" w:sz="4" w:space="0" w:color="000000"/>
             </w:tcBorders>
             <w:hideMark/>
           </w:tcPr>
@@ -4527,10 +5153,10 @@
           <w:tcPr>
             <w:tcW w:w="6565" w:type="dxa"/>
             <w:tcBorders>
-              <w:top w:val="single" w:color="000000" w:sz="4" w:space="0"/>
-              <w:left w:val="single" w:color="000000" w:sz="4" w:space="0"/>
-              <w:bottom w:val="single" w:color="000000" w:sz="4" w:space="0"/>
-              <w:right w:val="single" w:color="000000" w:sz="4" w:space="0"/>
+              <w:top w:val="single" w:sz="4" w:space="0" w:color="000000"/>
+              <w:left w:val="single" w:sz="4" w:space="0" w:color="000000"/>
+              <w:bottom w:val="single" w:sz="4" w:space="0" w:color="000000"/>
+              <w:right w:val="single" w:sz="4" w:space="0" w:color="000000"/>
             </w:tcBorders>
             <w:hideMark/>
           </w:tcPr>
@@ -4554,10 +5180,10 @@
           <w:tcPr>
             <w:tcW w:w="2065" w:type="dxa"/>
             <w:tcBorders>
-              <w:top w:val="single" w:color="000000" w:sz="4" w:space="0"/>
-              <w:left w:val="single" w:color="000000" w:sz="4" w:space="0"/>
-              <w:bottom w:val="single" w:color="000000" w:sz="4" w:space="0"/>
-              <w:right w:val="single" w:color="000000" w:sz="4" w:space="0"/>
+              <w:top w:val="single" w:sz="4" w:space="0" w:color="000000"/>
+              <w:left w:val="single" w:sz="4" w:space="0" w:color="000000"/>
+              <w:bottom w:val="single" w:sz="4" w:space="0" w:color="000000"/>
+              <w:right w:val="single" w:sz="4" w:space="0" w:color="000000"/>
             </w:tcBorders>
             <w:hideMark/>
           </w:tcPr>
@@ -4576,10 +5202,10 @@
           <w:tcPr>
             <w:tcW w:w="6565" w:type="dxa"/>
             <w:tcBorders>
-              <w:top w:val="single" w:color="000000" w:sz="4" w:space="0"/>
-              <w:left w:val="single" w:color="000000" w:sz="4" w:space="0"/>
-              <w:bottom w:val="single" w:color="000000" w:sz="4" w:space="0"/>
-              <w:right w:val="single" w:color="000000" w:sz="4" w:space="0"/>
+              <w:top w:val="single" w:sz="4" w:space="0" w:color="000000"/>
+              <w:left w:val="single" w:sz="4" w:space="0" w:color="000000"/>
+              <w:bottom w:val="single" w:sz="4" w:space="0" w:color="000000"/>
+              <w:right w:val="single" w:sz="4" w:space="0" w:color="000000"/>
             </w:tcBorders>
             <w:hideMark/>
           </w:tcPr>
@@ -4600,10 +5226,10 @@
           <w:tcPr>
             <w:tcW w:w="2065" w:type="dxa"/>
             <w:tcBorders>
-              <w:top w:val="single" w:color="000000" w:sz="4" w:space="0"/>
-              <w:left w:val="single" w:color="000000" w:sz="4" w:space="0"/>
-              <w:bottom w:val="single" w:color="000000" w:sz="4" w:space="0"/>
-              <w:right w:val="single" w:color="000000" w:sz="4" w:space="0"/>
+              <w:top w:val="single" w:sz="4" w:space="0" w:color="000000"/>
+              <w:left w:val="single" w:sz="4" w:space="0" w:color="000000"/>
+              <w:bottom w:val="single" w:sz="4" w:space="0" w:color="000000"/>
+              <w:right w:val="single" w:sz="4" w:space="0" w:color="000000"/>
             </w:tcBorders>
             <w:hideMark/>
           </w:tcPr>
@@ -4622,10 +5248,10 @@
           <w:tcPr>
             <w:tcW w:w="6565" w:type="dxa"/>
             <w:tcBorders>
-              <w:top w:val="single" w:color="000000" w:sz="4" w:space="0"/>
-              <w:left w:val="single" w:color="000000" w:sz="4" w:space="0"/>
-              <w:bottom w:val="single" w:color="000000" w:sz="4" w:space="0"/>
-              <w:right w:val="single" w:color="000000" w:sz="4" w:space="0"/>
+              <w:top w:val="single" w:sz="4" w:space="0" w:color="000000"/>
+              <w:left w:val="single" w:sz="4" w:space="0" w:color="000000"/>
+              <w:bottom w:val="single" w:sz="4" w:space="0" w:color="000000"/>
+              <w:right w:val="single" w:sz="4" w:space="0" w:color="000000"/>
             </w:tcBorders>
             <w:hideMark/>
           </w:tcPr>
@@ -4646,10 +5272,10 @@
           <w:tcPr>
             <w:tcW w:w="2065" w:type="dxa"/>
             <w:tcBorders>
-              <w:top w:val="single" w:color="000000" w:sz="4" w:space="0"/>
-              <w:left w:val="single" w:color="000000" w:sz="4" w:space="0"/>
-              <w:bottom w:val="single" w:color="000000" w:sz="4" w:space="0"/>
-              <w:right w:val="single" w:color="000000" w:sz="4" w:space="0"/>
+              <w:top w:val="single" w:sz="4" w:space="0" w:color="000000"/>
+              <w:left w:val="single" w:sz="4" w:space="0" w:color="000000"/>
+              <w:bottom w:val="single" w:sz="4" w:space="0" w:color="000000"/>
+              <w:right w:val="single" w:sz="4" w:space="0" w:color="000000"/>
             </w:tcBorders>
             <w:hideMark/>
           </w:tcPr>
@@ -4668,10 +5294,10 @@
           <w:tcPr>
             <w:tcW w:w="6565" w:type="dxa"/>
             <w:tcBorders>
-              <w:top w:val="single" w:color="000000" w:sz="4" w:space="0"/>
-              <w:left w:val="single" w:color="000000" w:sz="4" w:space="0"/>
-              <w:bottom w:val="single" w:color="000000" w:sz="4" w:space="0"/>
-              <w:right w:val="single" w:color="000000" w:sz="4" w:space="0"/>
+              <w:top w:val="single" w:sz="4" w:space="0" w:color="000000"/>
+              <w:left w:val="single" w:sz="4" w:space="0" w:color="000000"/>
+              <w:bottom w:val="single" w:sz="4" w:space="0" w:color="000000"/>
+              <w:right w:val="single" w:sz="4" w:space="0" w:color="000000"/>
             </w:tcBorders>
             <w:hideMark/>
           </w:tcPr>
@@ -4692,10 +5318,10 @@
           <w:tcPr>
             <w:tcW w:w="2065" w:type="dxa"/>
             <w:tcBorders>
-              <w:top w:val="single" w:color="000000" w:sz="4" w:space="0"/>
-              <w:left w:val="single" w:color="000000" w:sz="4" w:space="0"/>
-              <w:bottom w:val="single" w:color="000000" w:sz="4" w:space="0"/>
-              <w:right w:val="single" w:color="000000" w:sz="4" w:space="0"/>
+              <w:top w:val="single" w:sz="4" w:space="0" w:color="000000"/>
+              <w:left w:val="single" w:sz="4" w:space="0" w:color="000000"/>
+              <w:bottom w:val="single" w:sz="4" w:space="0" w:color="000000"/>
+              <w:right w:val="single" w:sz="4" w:space="0" w:color="000000"/>
             </w:tcBorders>
             <w:hideMark/>
           </w:tcPr>
@@ -4714,10 +5340,10 @@
           <w:tcPr>
             <w:tcW w:w="6565" w:type="dxa"/>
             <w:tcBorders>
-              <w:top w:val="single" w:color="000000" w:sz="4" w:space="0"/>
-              <w:left w:val="single" w:color="000000" w:sz="4" w:space="0"/>
-              <w:bottom w:val="single" w:color="000000" w:sz="4" w:space="0"/>
-              <w:right w:val="single" w:color="000000" w:sz="4" w:space="0"/>
+              <w:top w:val="single" w:sz="4" w:space="0" w:color="000000"/>
+              <w:left w:val="single" w:sz="4" w:space="0" w:color="000000"/>
+              <w:bottom w:val="single" w:sz="4" w:space="0" w:color="000000"/>
+              <w:right w:val="single" w:sz="4" w:space="0" w:color="000000"/>
             </w:tcBorders>
             <w:hideMark/>
           </w:tcPr>
@@ -4738,10 +5364,10 @@
           <w:tcPr>
             <w:tcW w:w="2065" w:type="dxa"/>
             <w:tcBorders>
-              <w:top w:val="single" w:color="000000" w:sz="4" w:space="0"/>
-              <w:left w:val="single" w:color="000000" w:sz="4" w:space="0"/>
-              <w:bottom w:val="single" w:color="000000" w:sz="4" w:space="0"/>
-              <w:right w:val="single" w:color="000000" w:sz="4" w:space="0"/>
+              <w:top w:val="single" w:sz="4" w:space="0" w:color="000000"/>
+              <w:left w:val="single" w:sz="4" w:space="0" w:color="000000"/>
+              <w:bottom w:val="single" w:sz="4" w:space="0" w:color="000000"/>
+              <w:right w:val="single" w:sz="4" w:space="0" w:color="000000"/>
             </w:tcBorders>
             <w:hideMark/>
           </w:tcPr>
@@ -4760,10 +5386,10 @@
           <w:tcPr>
             <w:tcW w:w="6565" w:type="dxa"/>
             <w:tcBorders>
-              <w:top w:val="single" w:color="000000" w:sz="4" w:space="0"/>
-              <w:left w:val="single" w:color="000000" w:sz="4" w:space="0"/>
-              <w:bottom w:val="single" w:color="000000" w:sz="4" w:space="0"/>
-              <w:right w:val="single" w:color="000000" w:sz="4" w:space="0"/>
+              <w:top w:val="single" w:sz="4" w:space="0" w:color="000000"/>
+              <w:left w:val="single" w:sz="4" w:space="0" w:color="000000"/>
+              <w:bottom w:val="single" w:sz="4" w:space="0" w:color="000000"/>
+              <w:right w:val="single" w:sz="4" w:space="0" w:color="000000"/>
             </w:tcBorders>
             <w:hideMark/>
           </w:tcPr>
@@ -4813,7 +5439,7 @@
         </w:rPr>
         <w:br w:type="page"/>
       </w:r>
-      <w:bookmarkStart w:name="_2.2_Project_Detailed" w:id="18"/>
+      <w:bookmarkStart w:id="18" w:name="_2.2_Project_Detailed"/>
       <w:bookmarkEnd w:id="18"/>
     </w:p>
     <w:p>
@@ -4821,6 +5447,7 @@
         <w:pStyle w:val="Heading2"/>
       </w:pPr>
       <w:r>
+        <w:lastRenderedPageBreak/>
         <w:t>2.</w:t>
       </w:r>
       <w:r>
@@ -4829,7 +5456,7 @@
       <w:r>
         <w:t xml:space="preserve"> </w:t>
       </w:r>
-      <w:bookmarkStart w:name="Stakeholders_Users" w:id="19"/>
+      <w:bookmarkStart w:id="19" w:name="Stakeholders_Users"/>
       <w:r>
         <w:t>Stakeholders and Users</w:t>
       </w:r>
@@ -4841,12 +5468,12 @@
         <w:tblW w:w="0" w:type="auto"/>
         <w:tblInd w:w="720" w:type="dxa"/>
         <w:tblBorders>
-          <w:top w:val="single" w:color="000000" w:sz="4" w:space="0"/>
-          <w:left w:val="single" w:color="000000" w:sz="4" w:space="0"/>
-          <w:bottom w:val="single" w:color="000000" w:sz="4" w:space="0"/>
-          <w:right w:val="single" w:color="000000" w:sz="4" w:space="0"/>
-          <w:insideH w:val="single" w:color="000000" w:sz="4" w:space="0"/>
-          <w:insideV w:val="single" w:color="000000" w:sz="4" w:space="0"/>
+          <w:top w:val="single" w:sz="4" w:space="0" w:color="000000"/>
+          <w:left w:val="single" w:sz="4" w:space="0" w:color="000000"/>
+          <w:bottom w:val="single" w:sz="4" w:space="0" w:color="000000"/>
+          <w:right w:val="single" w:sz="4" w:space="0" w:color="000000"/>
+          <w:insideH w:val="single" w:sz="4" w:space="0" w:color="000000"/>
+          <w:insideV w:val="single" w:sz="4" w:space="0" w:color="000000"/>
         </w:tblBorders>
         <w:tblLook w:val="04A0" w:firstRow="1" w:lastRow="0" w:firstColumn="1" w:lastColumn="0" w:noHBand="0" w:noVBand="1"/>
       </w:tblPr>
@@ -4859,10 +5486,10 @@
           <w:tcPr>
             <w:tcW w:w="3708" w:type="dxa"/>
             <w:tcBorders>
-              <w:top w:val="single" w:color="000000" w:sz="4" w:space="0"/>
-              <w:left w:val="single" w:color="000000" w:sz="4" w:space="0"/>
-              <w:bottom w:val="single" w:color="000000" w:sz="4" w:space="0"/>
-              <w:right w:val="single" w:color="000000" w:sz="4" w:space="0"/>
+              <w:top w:val="single" w:sz="4" w:space="0" w:color="000000"/>
+              <w:left w:val="single" w:sz="4" w:space="0" w:color="000000"/>
+              <w:bottom w:val="single" w:sz="4" w:space="0" w:color="000000"/>
+              <w:right w:val="single" w:sz="4" w:space="0" w:color="000000"/>
             </w:tcBorders>
             <w:hideMark/>
           </w:tcPr>
@@ -4887,10 +5514,10 @@
           <w:tcPr>
             <w:tcW w:w="5148" w:type="dxa"/>
             <w:tcBorders>
-              <w:top w:val="single" w:color="000000" w:sz="4" w:space="0"/>
-              <w:left w:val="single" w:color="000000" w:sz="4" w:space="0"/>
-              <w:bottom w:val="single" w:color="000000" w:sz="4" w:space="0"/>
-              <w:right w:val="single" w:color="000000" w:sz="4" w:space="0"/>
+              <w:top w:val="single" w:sz="4" w:space="0" w:color="000000"/>
+              <w:left w:val="single" w:sz="4" w:space="0" w:color="000000"/>
+              <w:bottom w:val="single" w:sz="4" w:space="0" w:color="000000"/>
+              <w:right w:val="single" w:sz="4" w:space="0" w:color="000000"/>
             </w:tcBorders>
             <w:hideMark/>
           </w:tcPr>
@@ -4917,10 +5544,10 @@
           <w:tcPr>
             <w:tcW w:w="3708" w:type="dxa"/>
             <w:tcBorders>
-              <w:top w:val="single" w:color="000000" w:sz="4" w:space="0"/>
-              <w:left w:val="single" w:color="000000" w:sz="4" w:space="0"/>
-              <w:bottom w:val="single" w:color="000000" w:sz="4" w:space="0"/>
-              <w:right w:val="single" w:color="000000" w:sz="4" w:space="0"/>
+              <w:top w:val="single" w:sz="4" w:space="0" w:color="000000"/>
+              <w:left w:val="single" w:sz="4" w:space="0" w:color="000000"/>
+              <w:bottom w:val="single" w:sz="4" w:space="0" w:color="000000"/>
+              <w:right w:val="single" w:sz="4" w:space="0" w:color="000000"/>
             </w:tcBorders>
             <w:hideMark/>
           </w:tcPr>
@@ -4945,10 +5572,10 @@
           <w:tcPr>
             <w:tcW w:w="5148" w:type="dxa"/>
             <w:tcBorders>
-              <w:top w:val="single" w:color="000000" w:sz="4" w:space="0"/>
-              <w:left w:val="single" w:color="000000" w:sz="4" w:space="0"/>
-              <w:bottom w:val="single" w:color="000000" w:sz="4" w:space="0"/>
-              <w:right w:val="single" w:color="000000" w:sz="4" w:space="0"/>
+              <w:top w:val="single" w:sz="4" w:space="0" w:color="000000"/>
+              <w:left w:val="single" w:sz="4" w:space="0" w:color="000000"/>
+              <w:bottom w:val="single" w:sz="4" w:space="0" w:color="000000"/>
+              <w:right w:val="single" w:sz="4" w:space="0" w:color="000000"/>
             </w:tcBorders>
             <w:hideMark/>
           </w:tcPr>
@@ -4975,10 +5602,10 @@
           <w:tcPr>
             <w:tcW w:w="3708" w:type="dxa"/>
             <w:tcBorders>
-              <w:top w:val="single" w:color="000000" w:sz="4" w:space="0"/>
-              <w:left w:val="single" w:color="000000" w:sz="4" w:space="0"/>
-              <w:bottom w:val="single" w:color="000000" w:sz="4" w:space="0"/>
-              <w:right w:val="single" w:color="000000" w:sz="4" w:space="0"/>
+              <w:top w:val="single" w:sz="4" w:space="0" w:color="000000"/>
+              <w:left w:val="single" w:sz="4" w:space="0" w:color="000000"/>
+              <w:bottom w:val="single" w:sz="4" w:space="0" w:color="000000"/>
+              <w:right w:val="single" w:sz="4" w:space="0" w:color="000000"/>
             </w:tcBorders>
             <w:hideMark/>
           </w:tcPr>
@@ -5003,10 +5630,10 @@
           <w:tcPr>
             <w:tcW w:w="5148" w:type="dxa"/>
             <w:tcBorders>
-              <w:top w:val="single" w:color="000000" w:sz="4" w:space="0"/>
-              <w:left w:val="single" w:color="000000" w:sz="4" w:space="0"/>
-              <w:bottom w:val="single" w:color="000000" w:sz="4" w:space="0"/>
-              <w:right w:val="single" w:color="000000" w:sz="4" w:space="0"/>
+              <w:top w:val="single" w:sz="4" w:space="0" w:color="000000"/>
+              <w:left w:val="single" w:sz="4" w:space="0" w:color="000000"/>
+              <w:bottom w:val="single" w:sz="4" w:space="0" w:color="000000"/>
+              <w:right w:val="single" w:sz="4" w:space="0" w:color="000000"/>
             </w:tcBorders>
             <w:hideMark/>
           </w:tcPr>
@@ -5049,10 +5676,10 @@
           <w:tcPr>
             <w:tcW w:w="3708" w:type="dxa"/>
             <w:tcBorders>
-              <w:top w:val="single" w:color="000000" w:sz="4" w:space="0"/>
-              <w:left w:val="single" w:color="000000" w:sz="4" w:space="0"/>
-              <w:bottom w:val="single" w:color="000000" w:sz="4" w:space="0"/>
-              <w:right w:val="single" w:color="000000" w:sz="4" w:space="0"/>
+              <w:top w:val="single" w:sz="4" w:space="0" w:color="000000"/>
+              <w:left w:val="single" w:sz="4" w:space="0" w:color="000000"/>
+              <w:bottom w:val="single" w:sz="4" w:space="0" w:color="000000"/>
+              <w:right w:val="single" w:sz="4" w:space="0" w:color="000000"/>
             </w:tcBorders>
             <w:hideMark/>
           </w:tcPr>
@@ -5077,10 +5704,10 @@
           <w:tcPr>
             <w:tcW w:w="5148" w:type="dxa"/>
             <w:tcBorders>
-              <w:top w:val="single" w:color="000000" w:sz="4" w:space="0"/>
-              <w:left w:val="single" w:color="000000" w:sz="4" w:space="0"/>
-              <w:bottom w:val="single" w:color="000000" w:sz="4" w:space="0"/>
-              <w:right w:val="single" w:color="000000" w:sz="4" w:space="0"/>
+              <w:top w:val="single" w:sz="4" w:space="0" w:color="000000"/>
+              <w:left w:val="single" w:sz="4" w:space="0" w:color="000000"/>
+              <w:bottom w:val="single" w:sz="4" w:space="0" w:color="000000"/>
+              <w:right w:val="single" w:sz="4" w:space="0" w:color="000000"/>
             </w:tcBorders>
             <w:hideMark/>
           </w:tcPr>
@@ -5107,10 +5734,10 @@
           <w:tcPr>
             <w:tcW w:w="3708" w:type="dxa"/>
             <w:tcBorders>
-              <w:top w:val="single" w:color="000000" w:sz="4" w:space="0"/>
-              <w:left w:val="single" w:color="000000" w:sz="4" w:space="0"/>
-              <w:bottom w:val="single" w:color="000000" w:sz="4" w:space="0"/>
-              <w:right w:val="single" w:color="000000" w:sz="4" w:space="0"/>
+              <w:top w:val="single" w:sz="4" w:space="0" w:color="000000"/>
+              <w:left w:val="single" w:sz="4" w:space="0" w:color="000000"/>
+              <w:bottom w:val="single" w:sz="4" w:space="0" w:color="000000"/>
+              <w:right w:val="single" w:sz="4" w:space="0" w:color="000000"/>
             </w:tcBorders>
             <w:hideMark/>
           </w:tcPr>
@@ -5144,10 +5771,10 @@
           <w:tcPr>
             <w:tcW w:w="5148" w:type="dxa"/>
             <w:tcBorders>
-              <w:top w:val="single" w:color="000000" w:sz="4" w:space="0"/>
-              <w:left w:val="single" w:color="000000" w:sz="4" w:space="0"/>
-              <w:bottom w:val="single" w:color="000000" w:sz="4" w:space="0"/>
-              <w:right w:val="single" w:color="000000" w:sz="4" w:space="0"/>
+              <w:top w:val="single" w:sz="4" w:space="0" w:color="000000"/>
+              <w:left w:val="single" w:sz="4" w:space="0" w:color="000000"/>
+              <w:bottom w:val="single" w:sz="4" w:space="0" w:color="000000"/>
+              <w:right w:val="single" w:sz="4" w:space="0" w:color="000000"/>
             </w:tcBorders>
             <w:hideMark/>
           </w:tcPr>
@@ -5174,10 +5801,10 @@
           <w:tcPr>
             <w:tcW w:w="3708" w:type="dxa"/>
             <w:tcBorders>
-              <w:top w:val="single" w:color="000000" w:sz="4" w:space="0"/>
-              <w:left w:val="single" w:color="000000" w:sz="4" w:space="0"/>
-              <w:bottom w:val="single" w:color="000000" w:sz="4" w:space="0"/>
-              <w:right w:val="single" w:color="000000" w:sz="4" w:space="0"/>
+              <w:top w:val="single" w:sz="4" w:space="0" w:color="000000"/>
+              <w:left w:val="single" w:sz="4" w:space="0" w:color="000000"/>
+              <w:bottom w:val="single" w:sz="4" w:space="0" w:color="000000"/>
+              <w:right w:val="single" w:sz="4" w:space="0" w:color="000000"/>
             </w:tcBorders>
             <w:hideMark/>
           </w:tcPr>
@@ -5202,10 +5829,10 @@
           <w:tcPr>
             <w:tcW w:w="5148" w:type="dxa"/>
             <w:tcBorders>
-              <w:top w:val="single" w:color="000000" w:sz="4" w:space="0"/>
-              <w:left w:val="single" w:color="000000" w:sz="4" w:space="0"/>
-              <w:bottom w:val="single" w:color="000000" w:sz="4" w:space="0"/>
-              <w:right w:val="single" w:color="000000" w:sz="4" w:space="0"/>
+              <w:top w:val="single" w:sz="4" w:space="0" w:color="000000"/>
+              <w:left w:val="single" w:sz="4" w:space="0" w:color="000000"/>
+              <w:bottom w:val="single" w:sz="4" w:space="0" w:color="000000"/>
+              <w:right w:val="single" w:sz="4" w:space="0" w:color="000000"/>
             </w:tcBorders>
             <w:hideMark/>
           </w:tcPr>
@@ -5232,10 +5859,10 @@
           <w:tcPr>
             <w:tcW w:w="3708" w:type="dxa"/>
             <w:tcBorders>
-              <w:top w:val="single" w:color="000000" w:sz="4" w:space="0"/>
-              <w:left w:val="single" w:color="000000" w:sz="4" w:space="0"/>
-              <w:bottom w:val="single" w:color="000000" w:sz="4" w:space="0"/>
-              <w:right w:val="single" w:color="000000" w:sz="4" w:space="0"/>
+              <w:top w:val="single" w:sz="4" w:space="0" w:color="000000"/>
+              <w:left w:val="single" w:sz="4" w:space="0" w:color="000000"/>
+              <w:bottom w:val="single" w:sz="4" w:space="0" w:color="000000"/>
+              <w:right w:val="single" w:sz="4" w:space="0" w:color="000000"/>
             </w:tcBorders>
             <w:hideMark/>
           </w:tcPr>
@@ -5260,10 +5887,10 @@
           <w:tcPr>
             <w:tcW w:w="5148" w:type="dxa"/>
             <w:tcBorders>
-              <w:top w:val="single" w:color="000000" w:sz="4" w:space="0"/>
-              <w:left w:val="single" w:color="000000" w:sz="4" w:space="0"/>
-              <w:bottom w:val="single" w:color="000000" w:sz="4" w:space="0"/>
-              <w:right w:val="single" w:color="000000" w:sz="4" w:space="0"/>
+              <w:top w:val="single" w:sz="4" w:space="0" w:color="000000"/>
+              <w:left w:val="single" w:sz="4" w:space="0" w:color="000000"/>
+              <w:bottom w:val="single" w:sz="4" w:space="0" w:color="000000"/>
+              <w:right w:val="single" w:sz="4" w:space="0" w:color="000000"/>
             </w:tcBorders>
             <w:hideMark/>
           </w:tcPr>
@@ -5290,10 +5917,10 @@
           <w:tcPr>
             <w:tcW w:w="3708" w:type="dxa"/>
             <w:tcBorders>
-              <w:top w:val="single" w:color="000000" w:sz="4" w:space="0"/>
-              <w:left w:val="single" w:color="000000" w:sz="4" w:space="0"/>
-              <w:bottom w:val="single" w:color="000000" w:sz="4" w:space="0"/>
-              <w:right w:val="single" w:color="000000" w:sz="4" w:space="0"/>
+              <w:top w:val="single" w:sz="4" w:space="0" w:color="000000"/>
+              <w:left w:val="single" w:sz="4" w:space="0" w:color="000000"/>
+              <w:bottom w:val="single" w:sz="4" w:space="0" w:color="000000"/>
+              <w:right w:val="single" w:sz="4" w:space="0" w:color="000000"/>
             </w:tcBorders>
             <w:hideMark/>
           </w:tcPr>
@@ -5318,10 +5945,10 @@
           <w:tcPr>
             <w:tcW w:w="5148" w:type="dxa"/>
             <w:tcBorders>
-              <w:top w:val="single" w:color="000000" w:sz="4" w:space="0"/>
-              <w:left w:val="single" w:color="000000" w:sz="4" w:space="0"/>
-              <w:bottom w:val="single" w:color="000000" w:sz="4" w:space="0"/>
-              <w:right w:val="single" w:color="000000" w:sz="4" w:space="0"/>
+              <w:top w:val="single" w:sz="4" w:space="0" w:color="000000"/>
+              <w:left w:val="single" w:sz="4" w:space="0" w:color="000000"/>
+              <w:bottom w:val="single" w:sz="4" w:space="0" w:color="000000"/>
+              <w:right w:val="single" w:sz="4" w:space="0" w:color="000000"/>
             </w:tcBorders>
             <w:hideMark/>
           </w:tcPr>
@@ -5379,7 +6006,7 @@
       <w:pPr>
         <w:pStyle w:val="Heading2"/>
       </w:pPr>
-      <w:bookmarkStart w:name="_2.3_Stakeholders_and" w:id="20"/>
+      <w:bookmarkStart w:id="20" w:name="_2.3_Stakeholders_and"/>
       <w:bookmarkEnd w:id="20"/>
     </w:p>
     <w:p>
@@ -5395,7 +6022,7 @@
       <w:pPr>
         <w:pStyle w:val="Heading2"/>
       </w:pPr>
-      <w:bookmarkStart w:name="_2.4_Business_Opportunity" w:id="21"/>
+      <w:bookmarkStart w:id="21" w:name="_2.4_Business_Opportunity"/>
       <w:bookmarkEnd w:id="21"/>
       <w:r>
         <w:t xml:space="preserve">2.4 </w:t>
@@ -5470,7 +6097,7 @@
       <w:pPr>
         <w:pStyle w:val="Heading2"/>
       </w:pPr>
-      <w:bookmarkStart w:name="_Hlk81806579" w:id="22"/>
+      <w:bookmarkStart w:id="22" w:name="_Hlk81806579"/>
       <w:r>
         <w:t>2</w:t>
       </w:r>
@@ -5560,7 +6187,7 @@
           <w:p>
             <w:pPr>
               <w:rPr>
-                <w:rFonts w:ascii="Calibri" w:hAnsi="Calibri" w:eastAsia="Calibri" w:cs="Calibri"/>
+                <w:rFonts w:ascii="Calibri" w:eastAsia="Calibri" w:hAnsi="Calibri" w:cs="Calibri"/>
                 <w:color w:val="FF0000"/>
                 <w:sz w:val="22"/>
                 <w:szCs w:val="22"/>
@@ -5568,7 +6195,7 @@
             </w:pPr>
             <w:r>
               <w:rPr>
-                <w:rFonts w:ascii="Calibri" w:hAnsi="Calibri" w:eastAsia="Calibri" w:cs="Calibri"/>
+                <w:rFonts w:ascii="Calibri" w:eastAsia="Calibri" w:hAnsi="Calibri" w:cs="Calibri"/>
                 <w:color w:val="FF0000"/>
                 <w:sz w:val="22"/>
                 <w:szCs w:val="22"/>
@@ -5586,7 +6213,7 @@
             <w:pPr>
               <w:spacing w:after="160" w:line="259" w:lineRule="auto"/>
               <w:rPr>
-                <w:rFonts w:ascii="Calibri" w:hAnsi="Calibri" w:eastAsia="Calibri" w:cs="Calibri"/>
+                <w:rFonts w:ascii="Calibri" w:eastAsia="Calibri" w:hAnsi="Calibri" w:cs="Calibri"/>
                 <w:color w:val="FF0000"/>
                 <w:sz w:val="22"/>
                 <w:szCs w:val="22"/>
@@ -5594,74 +6221,96 @@
             </w:pPr>
             <w:r>
               <w:rPr>
-                <w:rFonts w:ascii="Calibri" w:hAnsi="Calibri" w:eastAsia="Calibri" w:cs="Calibri"/>
+                <w:rFonts w:ascii="Calibri" w:eastAsia="Calibri" w:hAnsi="Calibri" w:cs="Calibri"/>
                 <w:color w:val="FF0000"/>
                 <w:sz w:val="22"/>
                 <w:szCs w:val="22"/>
                 <w:lang w:val="en-US"/>
               </w:rPr>
-              <w:t>Implement various security measures and keep code modular in order to reduce complexity and increase security</w:t>
+              <w:t xml:space="preserve">Implement various security measures and keep code modular </w:t>
             </w:r>
-          </w:p>
-        </w:tc>
-      </w:tr>
-      <w:tr>
-        <w:tc>
-          <w:tcPr>
-            <w:tcW w:w="4680" w:type="dxa"/>
-          </w:tcPr>
-          <w:p>
-            <w:pPr>
-              <w:spacing w:after="160" w:line="259" w:lineRule="auto"/>
-              <w:rPr>
-                <w:rFonts w:ascii="Calibri" w:hAnsi="Calibri" w:eastAsia="Calibri" w:cs="Calibri"/>
-                <w:color w:val="FF0000"/>
-                <w:sz w:val="22"/>
-                <w:szCs w:val="22"/>
-              </w:rPr>
-            </w:pPr>
+            <w:proofErr w:type="gramStart"/>
             <w:r>
               <w:rPr>
-                <w:rFonts w:ascii="Calibri" w:hAnsi="Calibri" w:eastAsia="Calibri" w:cs="Calibri"/>
-                <w:color w:val="FF0000"/>
-                <w:sz w:val="22"/>
-                <w:szCs w:val="22"/>
-              </w:rPr>
-              <w:t xml:space="preserve">Some of the team </w:t>
-            </w:r>
-            <w:r>
-              <w:rPr>
-                <w:rFonts w:ascii="Calibri" w:hAnsi="Calibri" w:eastAsia="Calibri" w:cs="Calibri"/>
+                <w:rFonts w:ascii="Calibri" w:eastAsia="Calibri" w:hAnsi="Calibri" w:cs="Calibri"/>
                 <w:color w:val="FF0000"/>
                 <w:sz w:val="22"/>
                 <w:szCs w:val="22"/>
                 <w:lang w:val="en-US"/>
               </w:rPr>
-              <w:t>members are not familiar with Android Studio (IDE used to develop Android apps)</w:t>
+              <w:t>in order to</w:t>
             </w:r>
-          </w:p>
-        </w:tc>
-        <w:tc>
-          <w:tcPr>
-            <w:tcW w:w="4680" w:type="dxa"/>
-          </w:tcPr>
-          <w:p>
-            <w:pPr>
-              <w:spacing w:after="160" w:line="259" w:lineRule="auto"/>
-            </w:pPr>
+            <w:proofErr w:type="gramEnd"/>
             <w:r>
               <w:rPr>
-                <w:rFonts w:ascii="Calibri" w:hAnsi="Calibri" w:eastAsia="Calibri" w:cs="Calibri"/>
+                <w:rFonts w:ascii="Calibri" w:eastAsia="Calibri" w:hAnsi="Calibri" w:cs="Calibri"/>
                 <w:color w:val="FF0000"/>
                 <w:sz w:val="22"/>
                 <w:szCs w:val="22"/>
                 <w:lang w:val="en-US"/>
               </w:rPr>
+              <w:t xml:space="preserve"> reduce complexity and increase security</w:t>
+            </w:r>
+          </w:p>
+        </w:tc>
+      </w:tr>
+      <w:tr>
+        <w:tc>
+          <w:tcPr>
+            <w:tcW w:w="4680" w:type="dxa"/>
+          </w:tcPr>
+          <w:p>
+            <w:pPr>
+              <w:spacing w:after="160" w:line="259" w:lineRule="auto"/>
+              <w:rPr>
+                <w:rFonts w:ascii="Calibri" w:eastAsia="Calibri" w:hAnsi="Calibri" w:cs="Calibri"/>
+                <w:color w:val="FF0000"/>
+                <w:sz w:val="22"/>
+                <w:szCs w:val="22"/>
+              </w:rPr>
+            </w:pPr>
+            <w:r>
+              <w:rPr>
+                <w:rFonts w:ascii="Calibri" w:eastAsia="Calibri" w:hAnsi="Calibri" w:cs="Calibri"/>
+                <w:color w:val="FF0000"/>
+                <w:sz w:val="22"/>
+                <w:szCs w:val="22"/>
+              </w:rPr>
+              <w:t xml:space="preserve">Some of the team </w:t>
+            </w:r>
+            <w:r>
+              <w:rPr>
+                <w:rFonts w:ascii="Calibri" w:eastAsia="Calibri" w:hAnsi="Calibri" w:cs="Calibri"/>
+                <w:color w:val="FF0000"/>
+                <w:sz w:val="22"/>
+                <w:szCs w:val="22"/>
+                <w:lang w:val="en-US"/>
+              </w:rPr>
+              <w:t>members are not familiar with Android Studio (IDE used to develop Android apps)</w:t>
+            </w:r>
+          </w:p>
+        </w:tc>
+        <w:tc>
+          <w:tcPr>
+            <w:tcW w:w="4680" w:type="dxa"/>
+          </w:tcPr>
+          <w:p>
+            <w:pPr>
+              <w:spacing w:after="160" w:line="259" w:lineRule="auto"/>
+            </w:pPr>
+            <w:r>
+              <w:rPr>
+                <w:rFonts w:ascii="Calibri" w:eastAsia="Calibri" w:hAnsi="Calibri" w:cs="Calibri"/>
+                <w:color w:val="FF0000"/>
+                <w:sz w:val="22"/>
+                <w:szCs w:val="22"/>
+                <w:lang w:val="en-US"/>
+              </w:rPr>
               <w:t>Hold team sessions to go over the IDE and how to initialize an APK for app testing</w:t>
             </w:r>
             <w:r>
               <w:rPr>
-                <w:rFonts w:ascii="Calibri" w:hAnsi="Calibri" w:eastAsia="Calibri" w:cs="Calibri"/>
+                <w:rFonts w:ascii="Calibri" w:eastAsia="Calibri" w:hAnsi="Calibri" w:cs="Calibri"/>
                 <w:color w:val="FF0000"/>
                 <w:sz w:val="22"/>
                 <w:szCs w:val="22"/>
@@ -5675,7 +6324,7 @@
             </w:pPr>
             <w:r>
               <w:rPr>
-                <w:rFonts w:ascii="Calibri" w:hAnsi="Calibri" w:eastAsia="Calibri" w:cs="Calibri"/>
+                <w:rFonts w:ascii="Calibri" w:eastAsia="Calibri" w:hAnsi="Calibri" w:cs="Calibri"/>
                 <w:color w:val="FF0000"/>
                 <w:sz w:val="22"/>
                 <w:szCs w:val="22"/>
@@ -5854,7 +6503,7 @@
         <w:adjustRightInd w:val="0"/>
         <w:spacing w:before="15" w:after="0" w:line="280" w:lineRule="exact"/>
       </w:pPr>
-      <w:bookmarkStart w:name="_2.5_Risks" w:id="23"/>
+      <w:bookmarkStart w:id="23" w:name="_2.5_Risks"/>
       <w:bookmarkEnd w:id="23"/>
     </w:p>
     <w:p>
@@ -5865,21 +6514,21 @@
           <w:numId w:val="4"/>
         </w:numPr>
       </w:pPr>
-      <w:bookmarkStart w:name="_Toc524281738" w:id="24"/>
-      <w:bookmarkStart w:name="_Toc520386694" w:id="25"/>
-      <w:bookmarkStart w:name="_Toc520387031" w:id="26"/>
-      <w:bookmarkStart w:name="_Toc520387283" w:id="27"/>
-      <w:bookmarkStart w:name="_Toc520387955" w:id="28"/>
-      <w:bookmarkStart w:name="_Toc520388207" w:id="29"/>
-      <w:bookmarkStart w:name="_Toc520545827" w:id="30"/>
-      <w:bookmarkStart w:name="_Toc520043186" w:id="31"/>
-      <w:bookmarkStart w:name="BusinessRues" w:id="32"/>
+      <w:bookmarkStart w:id="24" w:name="_Toc524281738"/>
+      <w:bookmarkStart w:id="25" w:name="_Toc520386694"/>
+      <w:bookmarkStart w:id="26" w:name="_Toc520387031"/>
+      <w:bookmarkStart w:id="27" w:name="_Toc520387283"/>
+      <w:bookmarkStart w:id="28" w:name="_Toc520387955"/>
+      <w:bookmarkStart w:id="29" w:name="_Toc520388207"/>
+      <w:bookmarkStart w:id="30" w:name="_Toc520545827"/>
+      <w:bookmarkStart w:id="31" w:name="_Toc520043186"/>
+      <w:bookmarkStart w:id="32" w:name="BusinessRues"/>
       <w:r>
         <w:t>Process and Data Modeling</w:t>
       </w:r>
     </w:p>
     <w:p>
-      <w:bookmarkStart w:name="_5.1_Business_Rules" w:id="33"/>
+      <w:bookmarkStart w:id="33" w:name="_5.1_Business_Rules"/>
       <w:bookmarkEnd w:id="33"/>
     </w:p>
     <w:p>
@@ -5893,8 +6542,8 @@
           <w:lang w:eastAsia="zh-CN"/>
         </w:rPr>
       </w:pPr>
-      <w:bookmarkStart w:name="_5.2_Use_Case" w:id="34"/>
-      <w:bookmarkStart w:name="processactivitydataModeling" w:id="35"/>
+      <w:bookmarkStart w:id="34" w:name="_5.2_Use_Case"/>
+      <w:bookmarkStart w:id="35" w:name="processactivitydataModeling"/>
       <w:bookmarkEnd w:id="24"/>
       <w:bookmarkEnd w:id="25"/>
       <w:bookmarkEnd w:id="26"/>
@@ -5974,7 +6623,7 @@
           <w:szCs w:val="28"/>
         </w:rPr>
       </w:pPr>
-      <w:bookmarkStart w:name="_Hlk81805551" w:id="36"/>
+      <w:bookmarkStart w:id="36" w:name="_Hlk81805551"/>
       <w:r>
         <w:rPr>
           <w:color w:val="0000FF"/>
@@ -6080,14 +6729,14 @@
             <w:pPr>
               <w:jc w:val="center"/>
               <w:rPr>
-                <w:rFonts w:asciiTheme="minorBidi" w:hAnsiTheme="minorBidi" w:eastAsiaTheme="minorBidi" w:cstheme="minorBidi"/>
+                <w:rFonts w:asciiTheme="minorBidi" w:eastAsiaTheme="minorBidi" w:hAnsiTheme="minorBidi" w:cstheme="minorBidi"/>
                 <w:sz w:val="24"/>
                 <w:szCs w:val="24"/>
               </w:rPr>
             </w:pPr>
             <w:r>
               <w:rPr>
-                <w:rFonts w:asciiTheme="minorBidi" w:hAnsiTheme="minorBidi" w:eastAsiaTheme="minorBidi" w:cstheme="minorBidi"/>
+                <w:rFonts w:asciiTheme="minorBidi" w:eastAsiaTheme="minorBidi" w:hAnsiTheme="minorBidi" w:cstheme="minorBidi"/>
                 <w:sz w:val="24"/>
                 <w:szCs w:val="24"/>
               </w:rPr>
@@ -6302,7 +6951,7 @@
             <w:pPr>
               <w:cnfStyle w:val="000000000000" w:firstRow="0" w:lastRow="0" w:firstColumn="0" w:lastColumn="0" w:oddVBand="0" w:evenVBand="0" w:oddHBand="0" w:evenHBand="0" w:firstRowFirstColumn="0" w:firstRowLastColumn="0" w:lastRowFirstColumn="0" w:lastRowLastColumn="0"/>
               <w:rPr>
-                <w:rFonts w:ascii="Calibri" w:hAnsi="Calibri" w:eastAsia="Calibri" w:cs="Calibri"/>
+                <w:rFonts w:ascii="Calibri" w:eastAsia="Calibri" w:hAnsi="Calibri" w:cs="Calibri"/>
               </w:rPr>
             </w:pPr>
           </w:p>
@@ -6416,7 +7065,7 @@
             <w:pPr>
               <w:cnfStyle w:val="000000000000" w:firstRow="0" w:lastRow="0" w:firstColumn="0" w:lastColumn="0" w:oddVBand="0" w:evenVBand="0" w:oddHBand="0" w:evenHBand="0" w:firstRowFirstColumn="0" w:firstRowLastColumn="0" w:lastRowFirstColumn="0" w:lastRowLastColumn="0"/>
               <w:rPr>
-                <w:rFonts w:ascii="Calibri" w:hAnsi="Calibri" w:eastAsia="Calibri" w:cs="Calibri"/>
+                <w:rFonts w:ascii="Calibri" w:eastAsia="Calibri" w:hAnsi="Calibri" w:cs="Calibri"/>
               </w:rPr>
             </w:pPr>
           </w:p>
@@ -6456,7 +7105,7 @@
             <w:pPr>
               <w:cnfStyle w:val="000000000000" w:firstRow="0" w:lastRow="0" w:firstColumn="0" w:lastColumn="0" w:oddVBand="0" w:evenVBand="0" w:oddHBand="0" w:evenHBand="0" w:firstRowFirstColumn="0" w:firstRowLastColumn="0" w:lastRowFirstColumn="0" w:lastRowLastColumn="0"/>
               <w:rPr>
-                <w:rFonts w:ascii="Calibri" w:hAnsi="Calibri" w:eastAsia="Calibri" w:cs="Calibri"/>
+                <w:rFonts w:ascii="Calibri" w:eastAsia="Calibri" w:hAnsi="Calibri" w:cs="Calibri"/>
               </w:rPr>
             </w:pPr>
           </w:p>
@@ -6845,7 +7494,7 @@
           <w:lang w:eastAsia="zh-CN"/>
         </w:rPr>
       </w:pPr>
-      <w:bookmarkStart w:name="_6._Database" w:id="37"/>
+      <w:bookmarkStart w:id="37" w:name="_6._Database"/>
       <w:bookmarkEnd w:id="35"/>
       <w:bookmarkEnd w:id="37"/>
       <w:r>
@@ -6872,7 +7521,7 @@
     <w:p>
       <w:pPr>
         <w:rPr>
-          <w:rFonts w:asciiTheme="majorHAnsi" w:hAnsiTheme="majorHAnsi" w:eastAsiaTheme="majorEastAsia" w:cstheme="majorBidi"/>
+          <w:rFonts w:asciiTheme="majorHAnsi" w:eastAsiaTheme="majorEastAsia" w:hAnsiTheme="majorHAnsi" w:cstheme="majorBidi"/>
           <w:b/>
           <w:bCs/>
           <w:color w:val="2F5496" w:themeColor="accent1" w:themeShade="BF"/>
@@ -6889,7 +7538,7 @@
       </w:r>
       <w:r>
         <w:rPr>
-          <w:rFonts w:asciiTheme="majorHAnsi" w:hAnsiTheme="majorHAnsi" w:eastAsiaTheme="majorEastAsia" w:cstheme="majorBidi"/>
+          <w:rFonts w:asciiTheme="majorHAnsi" w:eastAsiaTheme="majorEastAsia" w:hAnsiTheme="majorHAnsi" w:cstheme="majorBidi"/>
           <w:b/>
           <w:bCs/>
           <w:color w:val="2F5496" w:themeColor="accent1" w:themeShade="BF"/>
@@ -6901,7 +7550,7 @@
       </w:r>
       <w:r>
         <w:rPr>
-          <w:rFonts w:asciiTheme="majorHAnsi" w:hAnsiTheme="majorHAnsi" w:eastAsiaTheme="majorEastAsia" w:cstheme="majorBidi"/>
+          <w:rFonts w:asciiTheme="majorHAnsi" w:eastAsiaTheme="majorEastAsia" w:hAnsiTheme="majorHAnsi" w:cstheme="majorBidi"/>
           <w:b/>
           <w:bCs/>
           <w:color w:val="2F5496" w:themeColor="accent1" w:themeShade="BF"/>
@@ -6915,7 +7564,7 @@
     <w:p>
       <w:pPr>
         <w:rPr>
-          <w:rFonts w:asciiTheme="majorHAnsi" w:hAnsiTheme="majorHAnsi" w:eastAsiaTheme="majorEastAsia" w:cstheme="majorBidi"/>
+          <w:rFonts w:asciiTheme="majorHAnsi" w:eastAsiaTheme="majorEastAsia" w:hAnsiTheme="majorHAnsi" w:cstheme="majorBidi"/>
           <w:b/>
           <w:bCs/>
           <w:color w:val="2F5496" w:themeColor="accent1" w:themeShade="BF"/>
@@ -6929,16 +7578,11 @@
           <w:lang w:eastAsia="zh-CN"/>
         </w:rPr>
         <w:tab/>
-      </w:r>
-      <w:r>
-        <w:rPr>
-          <w:lang w:eastAsia="zh-CN"/>
-        </w:rPr>
         <w:t xml:space="preserve">1- </w:t>
       </w:r>
       <w:r>
         <w:rPr>
-          <w:rFonts w:asciiTheme="majorHAnsi" w:hAnsiTheme="majorHAnsi" w:eastAsiaTheme="majorEastAsia" w:cstheme="majorBidi"/>
+          <w:rFonts w:asciiTheme="majorHAnsi" w:eastAsiaTheme="majorEastAsia" w:hAnsiTheme="majorHAnsi" w:cstheme="majorBidi"/>
           <w:b/>
           <w:bCs/>
           <w:color w:val="2F5496" w:themeColor="accent1" w:themeShade="BF"/>
@@ -6953,7 +7597,7 @@
       <w:pPr>
         <w:ind w:firstLine="720"/>
         <w:rPr>
-          <w:rFonts w:asciiTheme="majorHAnsi" w:hAnsiTheme="majorHAnsi" w:eastAsiaTheme="majorEastAsia" w:cstheme="majorBidi"/>
+          <w:rFonts w:asciiTheme="majorHAnsi" w:eastAsiaTheme="majorEastAsia" w:hAnsiTheme="majorHAnsi" w:cstheme="majorBidi"/>
           <w:b/>
           <w:bCs/>
           <w:color w:val="2F5496" w:themeColor="accent1" w:themeShade="BF"/>
@@ -6964,7 +7608,7 @@
       </w:pPr>
       <w:r>
         <w:rPr>
-          <w:rFonts w:asciiTheme="majorHAnsi" w:hAnsiTheme="majorHAnsi" w:eastAsiaTheme="majorEastAsia" w:cstheme="majorBidi"/>
+          <w:rFonts w:asciiTheme="majorHAnsi" w:eastAsiaTheme="majorEastAsia" w:hAnsiTheme="majorHAnsi" w:cstheme="majorBidi"/>
           <w:b/>
           <w:bCs/>
           <w:color w:val="2F5496" w:themeColor="accent1" w:themeShade="BF"/>
@@ -6976,7 +7620,7 @@
       </w:r>
       <w:r>
         <w:rPr>
-          <w:rFonts w:asciiTheme="majorHAnsi" w:hAnsiTheme="majorHAnsi" w:eastAsiaTheme="majorEastAsia" w:cstheme="majorBidi"/>
+          <w:rFonts w:asciiTheme="majorHAnsi" w:eastAsiaTheme="majorEastAsia" w:hAnsiTheme="majorHAnsi" w:cstheme="majorBidi"/>
           <w:b/>
           <w:bCs/>
           <w:color w:val="2F5496" w:themeColor="accent1" w:themeShade="BF"/>
@@ -6991,7 +7635,7 @@
       <w:pPr>
         <w:ind w:firstLine="720"/>
         <w:rPr>
-          <w:rFonts w:asciiTheme="majorHAnsi" w:hAnsiTheme="majorHAnsi" w:eastAsiaTheme="majorEastAsia" w:cstheme="majorBidi"/>
+          <w:rFonts w:asciiTheme="majorHAnsi" w:eastAsiaTheme="majorEastAsia" w:hAnsiTheme="majorHAnsi" w:cstheme="majorBidi"/>
           <w:b/>
           <w:bCs/>
           <w:color w:val="2F5496" w:themeColor="accent1" w:themeShade="BF"/>
@@ -7002,7 +7646,7 @@
       </w:pPr>
       <w:r>
         <w:rPr>
-          <w:rFonts w:asciiTheme="majorHAnsi" w:hAnsiTheme="majorHAnsi" w:eastAsiaTheme="majorEastAsia" w:cstheme="majorBidi"/>
+          <w:rFonts w:asciiTheme="majorHAnsi" w:eastAsiaTheme="majorEastAsia" w:hAnsiTheme="majorHAnsi" w:cstheme="majorBidi"/>
           <w:b/>
           <w:bCs/>
           <w:color w:val="2F5496" w:themeColor="accent1" w:themeShade="BF"/>
@@ -7014,7 +7658,7 @@
       </w:r>
       <w:r>
         <w:rPr>
-          <w:rFonts w:asciiTheme="majorHAnsi" w:hAnsiTheme="majorHAnsi" w:eastAsiaTheme="majorEastAsia" w:cstheme="majorBidi"/>
+          <w:rFonts w:asciiTheme="majorHAnsi" w:eastAsiaTheme="majorEastAsia" w:hAnsiTheme="majorHAnsi" w:cstheme="majorBidi"/>
           <w:b/>
           <w:bCs/>
           <w:color w:val="2F5496" w:themeColor="accent1" w:themeShade="BF"/>
@@ -7029,7 +7673,7 @@
       <w:pPr>
         <w:ind w:firstLine="720"/>
         <w:rPr>
-          <w:rFonts w:asciiTheme="majorHAnsi" w:hAnsiTheme="majorHAnsi" w:eastAsiaTheme="majorEastAsia" w:cstheme="majorBidi"/>
+          <w:rFonts w:asciiTheme="majorHAnsi" w:eastAsiaTheme="majorEastAsia" w:hAnsiTheme="majorHAnsi" w:cstheme="majorBidi"/>
           <w:b/>
           <w:bCs/>
           <w:color w:val="2F5496" w:themeColor="accent1" w:themeShade="BF"/>
@@ -7040,7 +7684,7 @@
       </w:pPr>
       <w:r>
         <w:rPr>
-          <w:rFonts w:asciiTheme="majorHAnsi" w:hAnsiTheme="majorHAnsi" w:eastAsiaTheme="majorEastAsia" w:cstheme="majorBidi"/>
+          <w:rFonts w:asciiTheme="majorHAnsi" w:eastAsiaTheme="majorEastAsia" w:hAnsiTheme="majorHAnsi" w:cstheme="majorBidi"/>
           <w:b/>
           <w:bCs/>
           <w:color w:val="2F5496" w:themeColor="accent1" w:themeShade="BF"/>
@@ -7079,7 +7723,7 @@
           <w:numId w:val="3"/>
         </w:numPr>
       </w:pPr>
-      <w:bookmarkStart w:name="_6._Database_1" w:id="38"/>
+      <w:bookmarkStart w:id="38" w:name="_6._Database_1"/>
       <w:bookmarkEnd w:id="38"/>
       <w:r>
         <w:t>Domain Class Diagram</w:t>
@@ -7104,7 +7748,7 @@
       <w:pPr>
         <w:spacing w:after="160" w:line="259" w:lineRule="auto"/>
         <w:rPr>
-          <w:rFonts w:asciiTheme="majorHAnsi" w:hAnsiTheme="majorHAnsi" w:eastAsiaTheme="majorEastAsia"/>
+          <w:rFonts w:asciiTheme="majorHAnsi" w:eastAsiaTheme="majorEastAsia" w:hAnsiTheme="majorHAnsi"/>
           <w:b/>
           <w:bCs/>
           <w:kern w:val="32"/>
@@ -7132,7 +7776,7 @@
       <w:pPr>
         <w:pStyle w:val="Heading2"/>
       </w:pPr>
-      <w:bookmarkStart w:name="_6.1._Scripts_to" w:id="39"/>
+      <w:bookmarkStart w:id="39" w:name="_6.1._Scripts_to"/>
       <w:bookmarkEnd w:id="39"/>
     </w:p>
     <w:p/>
@@ -7228,7 +7872,7 @@
       <w:pPr>
         <w:spacing w:after="160" w:line="259" w:lineRule="auto"/>
         <w:rPr>
-          <w:rFonts w:asciiTheme="majorHAnsi" w:hAnsiTheme="majorHAnsi" w:eastAsiaTheme="majorEastAsia"/>
+          <w:rFonts w:asciiTheme="majorHAnsi" w:eastAsiaTheme="majorEastAsia" w:hAnsiTheme="majorHAnsi"/>
           <w:b/>
           <w:bCs/>
           <w:kern w:val="32"/>
@@ -7236,7 +7880,7 @@
           <w:szCs w:val="32"/>
         </w:rPr>
       </w:pPr>
-      <w:bookmarkStart w:name="_6.2._Data_Dictionary_1" w:id="40"/>
+      <w:bookmarkStart w:id="40" w:name="_6.2._Data_Dictionary_1"/>
       <w:bookmarkEnd w:id="40"/>
     </w:p>
     <w:p>
@@ -7247,7 +7891,7 @@
           <w:numId w:val="3"/>
         </w:numPr>
       </w:pPr>
-      <w:bookmarkStart w:name="_8._Measurable_deliverables" w:id="41"/>
+      <w:bookmarkStart w:id="41" w:name="_8._Measurable_deliverables"/>
       <w:bookmarkEnd w:id="41"/>
       <w:r>
         <w:t>Milestones</w:t>
@@ -7449,7 +8093,7 @@
           <w:numId w:val="3"/>
         </w:numPr>
       </w:pPr>
-      <w:bookmarkStart w:name="_9._Acceptance_Criteria_1" w:id="42"/>
+      <w:bookmarkStart w:id="42" w:name="_9._Acceptance_Criteria_1"/>
       <w:bookmarkEnd w:id="42"/>
       <w:r>
         <w:t>Implementation Schedule</w:t>
@@ -7490,7 +8134,7 @@
       <w:pPr>
         <w:spacing w:after="160" w:line="259" w:lineRule="auto"/>
         <w:rPr>
-          <w:rFonts w:asciiTheme="majorHAnsi" w:hAnsiTheme="majorHAnsi" w:eastAsiaTheme="majorEastAsia"/>
+          <w:rFonts w:asciiTheme="majorHAnsi" w:eastAsiaTheme="majorEastAsia" w:hAnsiTheme="majorHAnsi"/>
           <w:b/>
           <w:bCs/>
           <w:kern w:val="32"/>
@@ -7508,7 +8152,7 @@
           <w:numId w:val="3"/>
         </w:numPr>
       </w:pPr>
-      <w:bookmarkStart w:name="_10._Client_/" w:id="43"/>
+      <w:bookmarkStart w:id="43" w:name="_10._Client_/"/>
       <w:bookmarkEnd w:id="43"/>
       <w:r>
         <w:t>Client / Faculty Sign-off</w:t>
@@ -7572,8 +8216,9 @@
           <w:szCs w:val="48"/>
           <w:u w:val="single"/>
         </w:rPr>
-        <w:t xml:space="preserve">X                                </w:t>
-      </w:r>
+        <w:t xml:space="preserve">X                              </w:t>
+      </w:r>
+      <w:proofErr w:type="gramStart"/>
       <w:r>
         <w:rPr>
           <w:rFonts w:ascii="ArialMT" w:hAnsi="ArialMT" w:cs="ArialMT"/>
@@ -7581,8 +8226,18 @@
           <w:szCs w:val="48"/>
           <w:u w:val="single"/>
         </w:rPr>
+        <w:t xml:space="preserve">  </w:t>
+      </w:r>
+      <w:r>
+        <w:rPr>
+          <w:rFonts w:ascii="ArialMT" w:hAnsi="ArialMT" w:cs="ArialMT"/>
+          <w:sz w:val="48"/>
+          <w:szCs w:val="48"/>
+          <w:u w:val="single"/>
+        </w:rPr>
         <w:t>.</w:t>
       </w:r>
+      <w:proofErr w:type="gramEnd"/>
     </w:p>
     <w:p>
       <w:pPr>
@@ -7609,7 +8264,7 @@
     <w:sectPr>
       <w:headerReference w:type="default" r:id="rId18"/>
       <w:footerReference w:type="default" r:id="rId19"/>
-      <w:pgSz w:w="12240" w:h="15840" w:orient="portrait"/>
+      <w:pgSz w:w="12240" w:h="15840"/>
       <w:pgMar w:top="1440" w:right="1440" w:bottom="1440" w:left="1440" w:header="720" w:footer="720" w:gutter="0"/>
       <w:cols w:space="720"/>
       <w:docGrid w:linePitch="360"/>
@@ -7834,6 +8489,64 @@
 <file path=word/numbering.xml><?xml version="1.0" encoding="utf-8"?>
 <w:numbering xmlns:wpc="http://schemas.microsoft.com/office/word/2010/wordprocessingCanvas" xmlns:cx="http://schemas.microsoft.com/office/drawing/2014/chartex" xmlns:cx1="http://schemas.microsoft.com/office/drawing/2015/9/8/chartex" xmlns:cx2="http://schemas.microsoft.com/office/drawing/2015/10/21/chartex" xmlns:cx3="http://schemas.microsoft.com/office/drawing/2016/5/9/chartex" xmlns:cx4="http://schemas.microsoft.com/office/drawing/2016/5/10/chartex" xmlns:cx5="http://schemas.microsoft.com/office/drawing/2016/5/11/chartex" xmlns:cx6="http://schemas.microsoft.com/office/drawing/2016/5/12/chartex" xmlns:cx7="http://schemas.microsoft.com/office/drawing/2016/5/13/chartex" xmlns:cx8="http://schemas.microsoft.com/office/drawing/2016/5/14/chartex" xmlns:mc="http://schemas.openxmlformats.org/markup-compatibility/2006" xmlns:aink="http://schemas.microsoft.com/office/drawing/2016/ink" xmlns:am3d="http://schemas.microsoft.com/office/drawing/2017/model3d" xmlns:o="urn:schemas-microsoft-com:office:office" xmlns:oel="http://schemas.microsoft.com/office/2019/extlst" xmlns:r="http://schemas.openxmlformats.org/officeDocument/2006/relationships" xmlns:m="http://schemas.openxmlformats.org/officeDocument/2006/math" xmlns:v="urn:schemas-microsoft-com:vml" xmlns:wp14="http://schemas.microsoft.com/office/word/2010/wordprocessingDrawing" xmlns:wp="http://schemas.openxmlformats.org/drawingml/2006/wordprocessingDrawing" xmlns:w10="urn:schemas-microsoft-com:office:word" xmlns:w="http://schemas.openxmlformats.org/wordprocessingml/2006/main" xmlns:w14="http://schemas.microsoft.com/office/word/2010/wordml" xmlns:w15="http://schemas.microsoft.com/office/word/2012/wordml" xmlns:w16cex="http://schemas.microsoft.com/office/word/2018/wordml/cex" xmlns:w16cid="http://schemas.microsoft.com/office/word/2016/wordml/cid" xmlns:w16="http://schemas.microsoft.com/office/word/2018/wordml" xmlns:w16sdtdh="http://schemas.microsoft.com/office/word/2020/wordml/sdtdatahash" xmlns:w16se="http://schemas.microsoft.com/office/word/2015/wordml/symex" xmlns:wpg="http://schemas.microsoft.com/office/word/2010/wordprocessingGroup" xmlns:wpi="http://schemas.microsoft.com/office/word/2010/wordprocessingInk" xmlns:wne="http://schemas.microsoft.com/office/word/2006/wordml" xmlns:wps="http://schemas.microsoft.com/office/word/2010/wordprocessingShape" mc:Ignorable="w14 w15 w16se w16cid w16 w16cex w16sdtdh wp14">
   <w:abstractNum w:abstractNumId="0" w15:restartNumberingAfterBreak="0">
+    <w:nsid w:val="00000001"/>
+    <w:multiLevelType w:val="hybridMultilevel"/>
+    <w:tmpl w:val="FFFFFFFF"/>
+    <w:lvl w:ilvl="0" w:tplc="00000001">
+      <w:start w:val="1"/>
+      <w:numFmt w:val="decimal"/>
+      <w:lvlText w:val="%1."/>
+      <w:lvlJc w:val="left"/>
+      <w:pPr>
+        <w:ind w:left="720" w:hanging="360"/>
+      </w:pPr>
+    </w:lvl>
+    <w:lvl w:ilvl="1" w:tplc="00000002">
+      <w:start w:val="1"/>
+      <w:numFmt w:val="bullet"/>
+      <w:lvlText w:val="•"/>
+      <w:lvlJc w:val="left"/>
+      <w:pPr>
+        <w:ind w:left="1440" w:hanging="360"/>
+      </w:pPr>
+    </w:lvl>
+    <w:lvl w:ilvl="2" w:tplc="FFFFFFFF">
+      <w:numFmt w:val="decimal"/>
+      <w:lvlText w:val=""/>
+      <w:lvlJc w:val="left"/>
+    </w:lvl>
+    <w:lvl w:ilvl="3" w:tplc="FFFFFFFF">
+      <w:numFmt w:val="decimal"/>
+      <w:lvlText w:val=""/>
+      <w:lvlJc w:val="left"/>
+    </w:lvl>
+    <w:lvl w:ilvl="4" w:tplc="FFFFFFFF">
+      <w:numFmt w:val="decimal"/>
+      <w:lvlText w:val=""/>
+      <w:lvlJc w:val="left"/>
+    </w:lvl>
+    <w:lvl w:ilvl="5" w:tplc="FFFFFFFF">
+      <w:numFmt w:val="decimal"/>
+      <w:lvlText w:val=""/>
+      <w:lvlJc w:val="left"/>
+    </w:lvl>
+    <w:lvl w:ilvl="6" w:tplc="FFFFFFFF">
+      <w:numFmt w:val="decimal"/>
+      <w:lvlText w:val=""/>
+      <w:lvlJc w:val="left"/>
+    </w:lvl>
+    <w:lvl w:ilvl="7" w:tplc="FFFFFFFF">
+      <w:numFmt w:val="decimal"/>
+      <w:lvlText w:val=""/>
+      <w:lvlJc w:val="left"/>
+    </w:lvl>
+    <w:lvl w:ilvl="8" w:tplc="FFFFFFFF">
+      <w:numFmt w:val="decimal"/>
+      <w:lvlText w:val=""/>
+      <w:lvlJc w:val="left"/>
+    </w:lvl>
+  </w:abstractNum>
+  <w:abstractNum w:abstractNumId="1" w15:restartNumberingAfterBreak="0">
     <w:nsid w:val="020A5BE5"/>
     <w:multiLevelType w:val="multilevel"/>
     <w:tmpl w:val="B00426EE"/>
@@ -7950,7 +8663,7 @@
       </w:rPr>
     </w:lvl>
   </w:abstractNum>
-  <w:abstractNum w:abstractNumId="1" w15:restartNumberingAfterBreak="0">
+  <w:abstractNum w:abstractNumId="2" w15:restartNumberingAfterBreak="0">
     <w:nsid w:val="04CC23EC"/>
     <w:multiLevelType w:val="hybridMultilevel"/>
     <w:tmpl w:val="CFE86E3C"/>
@@ -7962,7 +8675,7 @@
         <w:ind w:left="720" w:hanging="360"/>
       </w:pPr>
       <w:rPr>
-        <w:rFonts w:hint="default" w:ascii="Calibri" w:hAnsi="Calibri" w:cs="Calibri" w:eastAsiaTheme="minorEastAsia"/>
+        <w:rFonts w:ascii="Calibri" w:eastAsiaTheme="minorEastAsia" w:hAnsi="Calibri" w:cs="Calibri" w:hint="default"/>
       </w:rPr>
     </w:lvl>
     <w:lvl w:ilvl="1" w:tplc="10090003" w:tentative="1">
@@ -7974,7 +8687,7 @@
         <w:ind w:left="1440" w:hanging="360"/>
       </w:pPr>
       <w:rPr>
-        <w:rFonts w:hint="default" w:ascii="Courier New" w:hAnsi="Courier New" w:cs="Courier New"/>
+        <w:rFonts w:ascii="Courier New" w:hAnsi="Courier New" w:cs="Courier New" w:hint="default"/>
       </w:rPr>
     </w:lvl>
     <w:lvl w:ilvl="2" w:tplc="10090005" w:tentative="1">
@@ -7986,7 +8699,7 @@
         <w:ind w:left="2160" w:hanging="360"/>
       </w:pPr>
       <w:rPr>
-        <w:rFonts w:hint="default" w:ascii="Wingdings" w:hAnsi="Wingdings"/>
+        <w:rFonts w:ascii="Wingdings" w:hAnsi="Wingdings" w:hint="default"/>
       </w:rPr>
     </w:lvl>
     <w:lvl w:ilvl="3" w:tplc="10090001" w:tentative="1">
@@ -7998,7 +8711,7 @@
         <w:ind w:left="2880" w:hanging="360"/>
       </w:pPr>
       <w:rPr>
-        <w:rFonts w:hint="default" w:ascii="Symbol" w:hAnsi="Symbol"/>
+        <w:rFonts w:ascii="Symbol" w:hAnsi="Symbol" w:hint="default"/>
       </w:rPr>
     </w:lvl>
     <w:lvl w:ilvl="4" w:tplc="10090003" w:tentative="1">
@@ -8010,7 +8723,7 @@
         <w:ind w:left="3600" w:hanging="360"/>
       </w:pPr>
       <w:rPr>
-        <w:rFonts w:hint="default" w:ascii="Courier New" w:hAnsi="Courier New" w:cs="Courier New"/>
+        <w:rFonts w:ascii="Courier New" w:hAnsi="Courier New" w:cs="Courier New" w:hint="default"/>
       </w:rPr>
     </w:lvl>
     <w:lvl w:ilvl="5" w:tplc="10090005" w:tentative="1">
@@ -8022,7 +8735,7 @@
         <w:ind w:left="4320" w:hanging="360"/>
       </w:pPr>
       <w:rPr>
-        <w:rFonts w:hint="default" w:ascii="Wingdings" w:hAnsi="Wingdings"/>
+        <w:rFonts w:ascii="Wingdings" w:hAnsi="Wingdings" w:hint="default"/>
       </w:rPr>
     </w:lvl>
     <w:lvl w:ilvl="6" w:tplc="10090001" w:tentative="1">
@@ -8034,7 +8747,7 @@
         <w:ind w:left="5040" w:hanging="360"/>
       </w:pPr>
       <w:rPr>
-        <w:rFonts w:hint="default" w:ascii="Symbol" w:hAnsi="Symbol"/>
+        <w:rFonts w:ascii="Symbol" w:hAnsi="Symbol" w:hint="default"/>
       </w:rPr>
     </w:lvl>
     <w:lvl w:ilvl="7" w:tplc="10090003" w:tentative="1">
@@ -8046,7 +8759,7 @@
         <w:ind w:left="5760" w:hanging="360"/>
       </w:pPr>
       <w:rPr>
-        <w:rFonts w:hint="default" w:ascii="Courier New" w:hAnsi="Courier New" w:cs="Courier New"/>
+        <w:rFonts w:ascii="Courier New" w:hAnsi="Courier New" w:cs="Courier New" w:hint="default"/>
       </w:rPr>
     </w:lvl>
     <w:lvl w:ilvl="8" w:tplc="10090005" w:tentative="1">
@@ -8058,11 +8771,11 @@
         <w:ind w:left="6480" w:hanging="360"/>
       </w:pPr>
       <w:rPr>
-        <w:rFonts w:hint="default" w:ascii="Wingdings" w:hAnsi="Wingdings"/>
+        <w:rFonts w:ascii="Wingdings" w:hAnsi="Wingdings" w:hint="default"/>
       </w:rPr>
     </w:lvl>
   </w:abstractNum>
-  <w:abstractNum w:abstractNumId="2" w15:restartNumberingAfterBreak="0">
+  <w:abstractNum w:abstractNumId="3" w15:restartNumberingAfterBreak="0">
     <w:nsid w:val="3B8B13B5"/>
     <w:multiLevelType w:val="multilevel"/>
     <w:tmpl w:val="B3E87306"/>
@@ -8185,7 +8898,7 @@
       </w:rPr>
     </w:lvl>
   </w:abstractNum>
-  <w:abstractNum w:abstractNumId="3" w15:restartNumberingAfterBreak="0">
+  <w:abstractNum w:abstractNumId="4" w15:restartNumberingAfterBreak="0">
     <w:nsid w:val="3E7D7D99"/>
     <w:multiLevelType w:val="hybridMultilevel"/>
     <w:tmpl w:val="5FACA1CC"/>
@@ -8274,7 +8987,7 @@
       </w:pPr>
     </w:lvl>
   </w:abstractNum>
-  <w:abstractNum w:abstractNumId="4" w15:restartNumberingAfterBreak="0">
+  <w:abstractNum w:abstractNumId="5" w15:restartNumberingAfterBreak="0">
     <w:nsid w:val="63644EB7"/>
     <w:multiLevelType w:val="hybridMultilevel"/>
     <w:tmpl w:val="BC4661BC"/>
@@ -8286,7 +8999,7 @@
         <w:ind w:left="1800" w:hanging="360"/>
       </w:pPr>
       <w:rPr>
-        <w:rFonts w:hint="default" w:ascii="Calibri" w:hAnsi="Calibri" w:cs="Calibri" w:eastAsiaTheme="minorEastAsia"/>
+        <w:rFonts w:ascii="Calibri" w:eastAsiaTheme="minorEastAsia" w:hAnsi="Calibri" w:cs="Calibri" w:hint="default"/>
       </w:rPr>
     </w:lvl>
     <w:lvl w:ilvl="1" w:tplc="10090003" w:tentative="1">
@@ -8298,7 +9011,7 @@
         <w:ind w:left="2520" w:hanging="360"/>
       </w:pPr>
       <w:rPr>
-        <w:rFonts w:hint="default" w:ascii="Courier New" w:hAnsi="Courier New" w:cs="Courier New"/>
+        <w:rFonts w:ascii="Courier New" w:hAnsi="Courier New" w:cs="Courier New" w:hint="default"/>
       </w:rPr>
     </w:lvl>
     <w:lvl w:ilvl="2" w:tplc="10090005" w:tentative="1">
@@ -8310,7 +9023,7 @@
         <w:ind w:left="3240" w:hanging="360"/>
       </w:pPr>
       <w:rPr>
-        <w:rFonts w:hint="default" w:ascii="Wingdings" w:hAnsi="Wingdings"/>
+        <w:rFonts w:ascii="Wingdings" w:hAnsi="Wingdings" w:hint="default"/>
       </w:rPr>
     </w:lvl>
     <w:lvl w:ilvl="3" w:tplc="10090001" w:tentative="1">
@@ -8322,7 +9035,7 @@
         <w:ind w:left="3960" w:hanging="360"/>
       </w:pPr>
       <w:rPr>
-        <w:rFonts w:hint="default" w:ascii="Symbol" w:hAnsi="Symbol"/>
+        <w:rFonts w:ascii="Symbol" w:hAnsi="Symbol" w:hint="default"/>
       </w:rPr>
     </w:lvl>
     <w:lvl w:ilvl="4" w:tplc="10090003" w:tentative="1">
@@ -8334,7 +9047,7 @@
         <w:ind w:left="4680" w:hanging="360"/>
       </w:pPr>
       <w:rPr>
-        <w:rFonts w:hint="default" w:ascii="Courier New" w:hAnsi="Courier New" w:cs="Courier New"/>
+        <w:rFonts w:ascii="Courier New" w:hAnsi="Courier New" w:cs="Courier New" w:hint="default"/>
       </w:rPr>
     </w:lvl>
     <w:lvl w:ilvl="5" w:tplc="10090005" w:tentative="1">
@@ -8346,7 +9059,7 @@
         <w:ind w:left="5400" w:hanging="360"/>
       </w:pPr>
       <w:rPr>
-        <w:rFonts w:hint="default" w:ascii="Wingdings" w:hAnsi="Wingdings"/>
+        <w:rFonts w:ascii="Wingdings" w:hAnsi="Wingdings" w:hint="default"/>
       </w:rPr>
     </w:lvl>
     <w:lvl w:ilvl="6" w:tplc="10090001" w:tentative="1">
@@ -8358,7 +9071,7 @@
         <w:ind w:left="6120" w:hanging="360"/>
       </w:pPr>
       <w:rPr>
-        <w:rFonts w:hint="default" w:ascii="Symbol" w:hAnsi="Symbol"/>
+        <w:rFonts w:ascii="Symbol" w:hAnsi="Symbol" w:hint="default"/>
       </w:rPr>
     </w:lvl>
     <w:lvl w:ilvl="7" w:tplc="10090003" w:tentative="1">
@@ -8370,7 +9083,7 @@
         <w:ind w:left="6840" w:hanging="360"/>
       </w:pPr>
       <w:rPr>
-        <w:rFonts w:hint="default" w:ascii="Courier New" w:hAnsi="Courier New" w:cs="Courier New"/>
+        <w:rFonts w:ascii="Courier New" w:hAnsi="Courier New" w:cs="Courier New" w:hint="default"/>
       </w:rPr>
     </w:lvl>
     <w:lvl w:ilvl="8" w:tplc="10090005" w:tentative="1">
@@ -8382,11 +9095,11 @@
         <w:ind w:left="7560" w:hanging="360"/>
       </w:pPr>
       <w:rPr>
-        <w:rFonts w:hint="default" w:ascii="Wingdings" w:hAnsi="Wingdings"/>
+        <w:rFonts w:ascii="Wingdings" w:hAnsi="Wingdings" w:hint="default"/>
       </w:rPr>
     </w:lvl>
   </w:abstractNum>
-  <w:abstractNum w:abstractNumId="5" w15:restartNumberingAfterBreak="0">
+  <w:abstractNum w:abstractNumId="6" w15:restartNumberingAfterBreak="0">
     <w:nsid w:val="669354D0"/>
     <w:multiLevelType w:val="hybridMultilevel"/>
     <w:tmpl w:val="59687D5E"/>
@@ -8475,7 +9188,7 @@
       </w:pPr>
     </w:lvl>
   </w:abstractNum>
-  <w:abstractNum w:abstractNumId="6" w15:restartNumberingAfterBreak="0">
+  <w:abstractNum w:abstractNumId="7" w15:restartNumberingAfterBreak="0">
     <w:nsid w:val="7F537139"/>
     <w:multiLevelType w:val="hybridMultilevel"/>
     <w:tmpl w:val="FFFFFFFF"/>
@@ -8488,7 +9201,7 @@
         <w:ind w:left="720" w:hanging="360"/>
       </w:pPr>
       <w:rPr>
-        <w:rFonts w:hint="default" w:ascii="Symbol" w:hAnsi="Symbol"/>
+        <w:rFonts w:ascii="Symbol" w:hAnsi="Symbol" w:hint="default"/>
       </w:rPr>
     </w:lvl>
     <w:lvl w:ilvl="1" w:tplc="BE68304C">
@@ -8500,7 +9213,7 @@
         <w:ind w:left="1440" w:hanging="360"/>
       </w:pPr>
       <w:rPr>
-        <w:rFonts w:hint="default" w:ascii="Courier New" w:hAnsi="Courier New"/>
+        <w:rFonts w:ascii="Courier New" w:hAnsi="Courier New" w:hint="default"/>
       </w:rPr>
     </w:lvl>
     <w:lvl w:ilvl="2" w:tplc="35DEE918">
@@ -8512,7 +9225,7 @@
         <w:ind w:left="2160" w:hanging="360"/>
       </w:pPr>
       <w:rPr>
-        <w:rFonts w:hint="default" w:ascii="Wingdings" w:hAnsi="Wingdings"/>
+        <w:rFonts w:ascii="Wingdings" w:hAnsi="Wingdings" w:hint="default"/>
       </w:rPr>
     </w:lvl>
     <w:lvl w:ilvl="3" w:tplc="C1DA75A2">
@@ -8524,7 +9237,7 @@
         <w:ind w:left="2880" w:hanging="360"/>
       </w:pPr>
       <w:rPr>
-        <w:rFonts w:hint="default" w:ascii="Symbol" w:hAnsi="Symbol"/>
+        <w:rFonts w:ascii="Symbol" w:hAnsi="Symbol" w:hint="default"/>
       </w:rPr>
     </w:lvl>
     <w:lvl w:ilvl="4" w:tplc="590A5652">
@@ -8536,7 +9249,7 @@
         <w:ind w:left="3600" w:hanging="360"/>
       </w:pPr>
       <w:rPr>
-        <w:rFonts w:hint="default" w:ascii="Courier New" w:hAnsi="Courier New"/>
+        <w:rFonts w:ascii="Courier New" w:hAnsi="Courier New" w:hint="default"/>
       </w:rPr>
     </w:lvl>
     <w:lvl w:ilvl="5" w:tplc="16BC7BFA">
@@ -8548,7 +9261,7 @@
         <w:ind w:left="4320" w:hanging="360"/>
       </w:pPr>
       <w:rPr>
-        <w:rFonts w:hint="default" w:ascii="Wingdings" w:hAnsi="Wingdings"/>
+        <w:rFonts w:ascii="Wingdings" w:hAnsi="Wingdings" w:hint="default"/>
       </w:rPr>
     </w:lvl>
     <w:lvl w:ilvl="6" w:tplc="C3620B1A">
@@ -8560,7 +9273,7 @@
         <w:ind w:left="5040" w:hanging="360"/>
       </w:pPr>
       <w:rPr>
-        <w:rFonts w:hint="default" w:ascii="Symbol" w:hAnsi="Symbol"/>
+        <w:rFonts w:ascii="Symbol" w:hAnsi="Symbol" w:hint="default"/>
       </w:rPr>
     </w:lvl>
     <w:lvl w:ilvl="7" w:tplc="49FA5320">
@@ -8572,7 +9285,7 @@
         <w:ind w:left="5760" w:hanging="360"/>
       </w:pPr>
       <w:rPr>
-        <w:rFonts w:hint="default" w:ascii="Courier New" w:hAnsi="Courier New"/>
+        <w:rFonts w:ascii="Courier New" w:hAnsi="Courier New" w:hint="default"/>
       </w:rPr>
     </w:lvl>
     <w:lvl w:ilvl="8" w:tplc="86921384">
@@ -8584,41 +9297,44 @@
         <w:ind w:left="6480" w:hanging="360"/>
       </w:pPr>
       <w:rPr>
-        <w:rFonts w:hint="default" w:ascii="Wingdings" w:hAnsi="Wingdings"/>
+        <w:rFonts w:ascii="Wingdings" w:hAnsi="Wingdings" w:hint="default"/>
       </w:rPr>
     </w:lvl>
   </w:abstractNum>
   <w:num w:numId="1" w16cid:durableId="314187570">
+    <w:abstractNumId w:val="3"/>
+  </w:num>
+  <w:num w:numId="2" w16cid:durableId="251933070">
+    <w:abstractNumId w:val="7"/>
+  </w:num>
+  <w:num w:numId="3" w16cid:durableId="1647079484">
+    <w:abstractNumId w:val="1"/>
+  </w:num>
+  <w:num w:numId="4" w16cid:durableId="1467158179">
+    <w:abstractNumId w:val="6"/>
+  </w:num>
+  <w:num w:numId="5" w16cid:durableId="1498691710">
+    <w:abstractNumId w:val="4"/>
+  </w:num>
+  <w:num w:numId="6" w16cid:durableId="2065595443">
     <w:abstractNumId w:val="2"/>
   </w:num>
-  <w:num w:numId="2" w16cid:durableId="251933070">
-    <w:abstractNumId w:val="6"/>
-  </w:num>
-  <w:num w:numId="3" w16cid:durableId="1647079484">
-    <w:abstractNumId w:val="0"/>
-  </w:num>
-  <w:num w:numId="4" w16cid:durableId="1467158179">
+  <w:num w:numId="7" w16cid:durableId="1442994968">
     <w:abstractNumId w:val="5"/>
   </w:num>
-  <w:num w:numId="5" w16cid:durableId="1498691710">
-    <w:abstractNumId w:val="3"/>
-  </w:num>
-  <w:num w:numId="6" w16cid:durableId="2065595443">
-    <w:abstractNumId w:val="1"/>
-  </w:num>
-  <w:num w:numId="7" w16cid:durableId="1442994968">
-    <w:abstractNumId w:val="4"/>
+  <w:num w:numId="8" w16cid:durableId="1422482924">
+    <w:abstractNumId w:val="0"/>
   </w:num>
   <w:numIdMacAtCleanup w:val="4"/>
 </w:numbering>
 </file>
 
 <file path=word/styles.xml><?xml version="1.0" encoding="utf-8"?>
-<w:styles xmlns:wp14="http://schemas.microsoft.com/office/word/2010/wordprocessingDrawing" xmlns:mc="http://schemas.openxmlformats.org/markup-compatibility/2006" xmlns:r="http://schemas.openxmlformats.org/officeDocument/2006/relationships" xmlns:w="http://schemas.openxmlformats.org/wordprocessingml/2006/main" xmlns:w14="http://schemas.microsoft.com/office/word/2010/wordml" xmlns:w15="http://schemas.microsoft.com/office/word/2012/wordml" xmlns:w16cex="http://schemas.microsoft.com/office/word/2018/wordml/cex" xmlns:w16cid="http://schemas.microsoft.com/office/word/2016/wordml/cid" xmlns:w16="http://schemas.microsoft.com/office/word/2018/wordml" xmlns:w16sdtdh="http://schemas.microsoft.com/office/word/2020/wordml/sdtdatahash" xmlns:w16se="http://schemas.microsoft.com/office/word/2015/wordml/symex" mc:Ignorable="w14 w15 w16se w16cid w16 w16cex w16sdtdh wp14">
+<w:styles xmlns:mc="http://schemas.openxmlformats.org/markup-compatibility/2006" xmlns:r="http://schemas.openxmlformats.org/officeDocument/2006/relationships" xmlns:w="http://schemas.openxmlformats.org/wordprocessingml/2006/main" xmlns:w14="http://schemas.microsoft.com/office/word/2010/wordml" xmlns:w15="http://schemas.microsoft.com/office/word/2012/wordml" xmlns:w16cex="http://schemas.microsoft.com/office/word/2018/wordml/cex" xmlns:w16cid="http://schemas.microsoft.com/office/word/2016/wordml/cid" xmlns:w16="http://schemas.microsoft.com/office/word/2018/wordml" xmlns:w16sdtdh="http://schemas.microsoft.com/office/word/2020/wordml/sdtdatahash" xmlns:w16se="http://schemas.microsoft.com/office/word/2015/wordml/symex" mc:Ignorable="w14 w15 w16se w16cid w16 w16cex w16sdtdh">
   <w:docDefaults>
     <w:rPrDefault>
       <w:rPr>
-        <w:rFonts w:eastAsia="SimSun" w:asciiTheme="minorHAnsi" w:hAnsiTheme="minorHAnsi" w:cstheme="minorBidi"/>
+        <w:rFonts w:asciiTheme="minorHAnsi" w:eastAsia="SimSun" w:hAnsiTheme="minorHAnsi" w:cstheme="minorBidi"/>
         <w:sz w:val="22"/>
         <w:szCs w:val="22"/>
         <w:lang w:val="en-US" w:eastAsia="en-US" w:bidi="ar-SA"/>
@@ -8633,14 +9349,14 @@
   <w:latentStyles w:defLockedState="0" w:defUIPriority="99" w:defSemiHidden="0" w:defUnhideWhenUsed="0" w:defQFormat="0" w:count="376">
     <w:lsdException w:name="Normal" w:uiPriority="0" w:qFormat="1"/>
     <w:lsdException w:name="heading 1" w:uiPriority="9" w:qFormat="1"/>
-    <w:lsdException w:name="heading 2" w:uiPriority="9" w:semiHidden="1" w:unhideWhenUsed="1" w:qFormat="1"/>
-    <w:lsdException w:name="heading 3" w:uiPriority="9" w:semiHidden="1" w:unhideWhenUsed="1" w:qFormat="1"/>
-    <w:lsdException w:name="heading 4" w:uiPriority="9" w:semiHidden="1" w:unhideWhenUsed="1" w:qFormat="1"/>
-    <w:lsdException w:name="heading 5" w:uiPriority="9" w:semiHidden="1" w:unhideWhenUsed="1" w:qFormat="1"/>
-    <w:lsdException w:name="heading 6" w:uiPriority="9" w:semiHidden="1" w:unhideWhenUsed="1" w:qFormat="1"/>
-    <w:lsdException w:name="heading 7" w:uiPriority="9" w:semiHidden="1" w:unhideWhenUsed="1" w:qFormat="1"/>
-    <w:lsdException w:name="heading 8" w:uiPriority="9" w:semiHidden="1" w:unhideWhenUsed="1" w:qFormat="1"/>
-    <w:lsdException w:name="heading 9" w:uiPriority="9" w:semiHidden="1" w:unhideWhenUsed="1" w:qFormat="1"/>
+    <w:lsdException w:name="heading 2" w:semiHidden="1" w:uiPriority="9" w:unhideWhenUsed="1" w:qFormat="1"/>
+    <w:lsdException w:name="heading 3" w:semiHidden="1" w:uiPriority="9" w:unhideWhenUsed="1" w:qFormat="1"/>
+    <w:lsdException w:name="heading 4" w:semiHidden="1" w:uiPriority="9" w:unhideWhenUsed="1" w:qFormat="1"/>
+    <w:lsdException w:name="heading 5" w:semiHidden="1" w:uiPriority="9" w:unhideWhenUsed="1" w:qFormat="1"/>
+    <w:lsdException w:name="heading 6" w:semiHidden="1" w:uiPriority="9" w:unhideWhenUsed="1" w:qFormat="1"/>
+    <w:lsdException w:name="heading 7" w:semiHidden="1" w:uiPriority="9" w:unhideWhenUsed="1" w:qFormat="1"/>
+    <w:lsdException w:name="heading 8" w:semiHidden="1" w:uiPriority="9" w:unhideWhenUsed="1" w:qFormat="1"/>
+    <w:lsdException w:name="heading 9" w:semiHidden="1" w:uiPriority="9" w:unhideWhenUsed="1" w:qFormat="1"/>
     <w:lsdException w:name="index 1" w:semiHidden="1" w:unhideWhenUsed="1"/>
     <w:lsdException w:name="index 2" w:semiHidden="1" w:unhideWhenUsed="1"/>
     <w:lsdException w:name="index 3" w:semiHidden="1" w:unhideWhenUsed="1"/>
@@ -8650,22 +9366,22 @@
     <w:lsdException w:name="index 7" w:semiHidden="1" w:unhideWhenUsed="1"/>
     <w:lsdException w:name="index 8" w:semiHidden="1" w:unhideWhenUsed="1"/>
     <w:lsdException w:name="index 9" w:semiHidden="1" w:unhideWhenUsed="1"/>
-    <w:lsdException w:name="toc 1" w:uiPriority="39" w:semiHidden="1" w:unhideWhenUsed="1"/>
-    <w:lsdException w:name="toc 2" w:uiPriority="39" w:semiHidden="1" w:unhideWhenUsed="1"/>
-    <w:lsdException w:name="toc 3" w:uiPriority="39" w:semiHidden="1" w:unhideWhenUsed="1"/>
-    <w:lsdException w:name="toc 4" w:uiPriority="39" w:semiHidden="1" w:unhideWhenUsed="1"/>
-    <w:lsdException w:name="toc 5" w:uiPriority="39" w:semiHidden="1" w:unhideWhenUsed="1"/>
-    <w:lsdException w:name="toc 6" w:uiPriority="39" w:semiHidden="1" w:unhideWhenUsed="1"/>
-    <w:lsdException w:name="toc 7" w:uiPriority="39" w:semiHidden="1" w:unhideWhenUsed="1"/>
-    <w:lsdException w:name="toc 8" w:uiPriority="39" w:semiHidden="1" w:unhideWhenUsed="1"/>
-    <w:lsdException w:name="toc 9" w:uiPriority="39" w:semiHidden="1" w:unhideWhenUsed="1"/>
+    <w:lsdException w:name="toc 1" w:semiHidden="1" w:uiPriority="39" w:unhideWhenUsed="1"/>
+    <w:lsdException w:name="toc 2" w:semiHidden="1" w:uiPriority="39" w:unhideWhenUsed="1"/>
+    <w:lsdException w:name="toc 3" w:semiHidden="1" w:uiPriority="39" w:unhideWhenUsed="1"/>
+    <w:lsdException w:name="toc 4" w:semiHidden="1" w:uiPriority="39" w:unhideWhenUsed="1"/>
+    <w:lsdException w:name="toc 5" w:semiHidden="1" w:uiPriority="39" w:unhideWhenUsed="1"/>
+    <w:lsdException w:name="toc 6" w:semiHidden="1" w:uiPriority="39" w:unhideWhenUsed="1"/>
+    <w:lsdException w:name="toc 7" w:semiHidden="1" w:uiPriority="39" w:unhideWhenUsed="1"/>
+    <w:lsdException w:name="toc 8" w:semiHidden="1" w:uiPriority="39" w:unhideWhenUsed="1"/>
+    <w:lsdException w:name="toc 9" w:semiHidden="1" w:uiPriority="39" w:unhideWhenUsed="1"/>
     <w:lsdException w:name="Normal Indent" w:semiHidden="1" w:unhideWhenUsed="1"/>
     <w:lsdException w:name="footnote text" w:semiHidden="1" w:unhideWhenUsed="1"/>
     <w:lsdException w:name="annotation text" w:semiHidden="1" w:unhideWhenUsed="1"/>
     <w:lsdException w:name="header" w:semiHidden="1" w:unhideWhenUsed="1"/>
     <w:lsdException w:name="footer" w:semiHidden="1" w:unhideWhenUsed="1"/>
     <w:lsdException w:name="index heading" w:semiHidden="1" w:unhideWhenUsed="1"/>
-    <w:lsdException w:name="caption" w:uiPriority="35" w:semiHidden="1" w:unhideWhenUsed="1" w:qFormat="1"/>
+    <w:lsdException w:name="caption" w:semiHidden="1" w:uiPriority="35" w:unhideWhenUsed="1" w:qFormat="1"/>
     <w:lsdException w:name="table of figures" w:semiHidden="1" w:unhideWhenUsed="1"/>
     <w:lsdException w:name="envelope address" w:semiHidden="1" w:unhideWhenUsed="1"/>
     <w:lsdException w:name="envelope return" w:semiHidden="1" w:unhideWhenUsed="1"/>
@@ -8696,7 +9412,7 @@
     <w:lsdException w:name="Title" w:uiPriority="10" w:qFormat="1"/>
     <w:lsdException w:name="Closing" w:semiHidden="1" w:unhideWhenUsed="1"/>
     <w:lsdException w:name="Signature" w:semiHidden="1" w:unhideWhenUsed="1"/>
-    <w:lsdException w:name="Default Paragraph Font" w:uiPriority="1" w:semiHidden="1" w:unhideWhenUsed="1"/>
+    <w:lsdException w:name="Default Paragraph Font" w:semiHidden="1" w:uiPriority="1" w:unhideWhenUsed="1"/>
     <w:lsdException w:name="Body Text" w:semiHidden="1" w:unhideWhenUsed="1"/>
     <w:lsdException w:name="Body Text Indent" w:semiHidden="1" w:unhideWhenUsed="1"/>
     <w:lsdException w:name="List Continue" w:semiHidden="1" w:unhideWhenUsed="1"/>
@@ -8896,8 +9612,8 @@
     <w:lsdException w:name="Subtle Reference" w:uiPriority="31" w:qFormat="1"/>
     <w:lsdException w:name="Intense Reference" w:uiPriority="32" w:qFormat="1"/>
     <w:lsdException w:name="Book Title" w:uiPriority="33" w:qFormat="1"/>
-    <w:lsdException w:name="Bibliography" w:uiPriority="37" w:semiHidden="1" w:unhideWhenUsed="1"/>
-    <w:lsdException w:name="TOC Heading" w:uiPriority="39" w:semiHidden="1" w:unhideWhenUsed="1" w:qFormat="1"/>
+    <w:lsdException w:name="Bibliography" w:semiHidden="1" w:uiPriority="37" w:unhideWhenUsed="1"/>
+    <w:lsdException w:name="TOC Heading" w:semiHidden="1" w:uiPriority="39" w:unhideWhenUsed="1" w:qFormat="1"/>
     <w:lsdException w:name="Plain Table 1" w:uiPriority="41"/>
     <w:lsdException w:name="Plain Table 2" w:uiPriority="42"/>
     <w:lsdException w:name="Plain Table 3" w:uiPriority="43"/>
@@ -9008,7 +9724,7 @@
     <w:lsdException w:name="Unresolved Mention" w:semiHidden="1" w:unhideWhenUsed="1"/>
     <w:lsdException w:name="Smart Link" w:semiHidden="1" w:unhideWhenUsed="1"/>
   </w:latentStyles>
-  <w:style w:type="paragraph" w:styleId="Normal" w:default="1">
+  <w:style w:type="paragraph" w:default="1" w:styleId="Normal">
     <w:name w:val="Normal"/>
     <w:qFormat/>
     <w:rsid w:val="003550BB"/>
@@ -9016,7 +9732,7 @@
       <w:spacing w:after="200" w:line="276" w:lineRule="auto"/>
     </w:pPr>
     <w:rPr>
-      <w:rFonts w:cs="Times New Roman" w:eastAsiaTheme="minorEastAsia"/>
+      <w:rFonts w:eastAsiaTheme="minorEastAsia" w:cs="Times New Roman"/>
     </w:rPr>
   </w:style>
   <w:style w:type="paragraph" w:styleId="Heading1">
@@ -9033,7 +9749,7 @@
       <w:outlineLvl w:val="0"/>
     </w:pPr>
     <w:rPr>
-      <w:rFonts w:asciiTheme="majorHAnsi" w:hAnsiTheme="majorHAnsi" w:eastAsiaTheme="majorEastAsia"/>
+      <w:rFonts w:asciiTheme="majorHAnsi" w:eastAsiaTheme="majorEastAsia" w:hAnsiTheme="majorHAnsi"/>
       <w:b/>
       <w:bCs/>
       <w:kern w:val="32"/>
@@ -9057,7 +9773,7 @@
       <w:outlineLvl w:val="1"/>
     </w:pPr>
     <w:rPr>
-      <w:rFonts w:asciiTheme="majorHAnsi" w:hAnsiTheme="majorHAnsi" w:eastAsiaTheme="majorEastAsia" w:cstheme="majorBidi"/>
+      <w:rFonts w:asciiTheme="majorHAnsi" w:eastAsiaTheme="majorEastAsia" w:hAnsiTheme="majorHAnsi" w:cstheme="majorBidi"/>
       <w:color w:val="2F5496" w:themeColor="accent1" w:themeShade="BF"/>
       <w:sz w:val="26"/>
       <w:szCs w:val="26"/>
@@ -9079,7 +9795,7 @@
       <w:outlineLvl w:val="2"/>
     </w:pPr>
     <w:rPr>
-      <w:rFonts w:asciiTheme="majorHAnsi" w:hAnsiTheme="majorHAnsi" w:eastAsiaTheme="majorEastAsia" w:cstheme="majorBidi"/>
+      <w:rFonts w:asciiTheme="majorHAnsi" w:eastAsiaTheme="majorEastAsia" w:hAnsiTheme="majorHAnsi" w:cstheme="majorBidi"/>
       <w:color w:val="1F3763" w:themeColor="accent1" w:themeShade="7F"/>
       <w:sz w:val="24"/>
       <w:szCs w:val="24"/>
@@ -9101,7 +9817,7 @@
       <w:outlineLvl w:val="3"/>
     </w:pPr>
     <w:rPr>
-      <w:rFonts w:asciiTheme="majorHAnsi" w:hAnsiTheme="majorHAnsi" w:eastAsiaTheme="majorEastAsia" w:cstheme="majorBidi"/>
+      <w:rFonts w:asciiTheme="majorHAnsi" w:eastAsiaTheme="majorEastAsia" w:hAnsiTheme="majorHAnsi" w:cstheme="majorBidi"/>
       <w:i/>
       <w:iCs/>
       <w:color w:val="2F5496" w:themeColor="accent1" w:themeShade="BF"/>
@@ -9123,17 +9839,17 @@
       <w:outlineLvl w:val="4"/>
     </w:pPr>
     <w:rPr>
-      <w:rFonts w:asciiTheme="majorHAnsi" w:hAnsiTheme="majorHAnsi" w:eastAsiaTheme="majorEastAsia" w:cstheme="majorBidi"/>
+      <w:rFonts w:asciiTheme="majorHAnsi" w:eastAsiaTheme="majorEastAsia" w:hAnsiTheme="majorHAnsi" w:cstheme="majorBidi"/>
       <w:color w:val="2F5496" w:themeColor="accent1" w:themeShade="BF"/>
     </w:rPr>
   </w:style>
-  <w:style w:type="character" w:styleId="DefaultParagraphFont" w:default="1">
+  <w:style w:type="character" w:default="1" w:styleId="DefaultParagraphFont">
     <w:name w:val="Default Paragraph Font"/>
     <w:uiPriority w:val="1"/>
     <w:semiHidden/>
     <w:unhideWhenUsed/>
   </w:style>
-  <w:style w:type="table" w:styleId="TableNormal" w:default="1">
+  <w:style w:type="table" w:default="1" w:styleId="TableNormal">
     <w:name w:val="Normal Table"/>
     <w:uiPriority w:val="99"/>
     <w:semiHidden/>
@@ -9148,7 +9864,7 @@
       </w:tblCellMar>
     </w:tblPr>
   </w:style>
-  <w:style w:type="numbering" w:styleId="NoList" w:default="1">
+  <w:style w:type="numbering" w:default="1" w:styleId="NoList">
     <w:name w:val="No List"/>
     <w:uiPriority w:val="99"/>
     <w:semiHidden/>
@@ -9190,7 +9906,7 @@
       <w:contextualSpacing/>
     </w:pPr>
   </w:style>
-  <w:style w:type="character" w:styleId="Heading1Char" w:customStyle="1">
+  <w:style w:type="character" w:customStyle="1" w:styleId="Heading1Char">
     <w:name w:val="Heading 1 Char"/>
     <w:basedOn w:val="DefaultParagraphFont"/>
     <w:link w:val="Heading1"/>
@@ -9198,7 +9914,7 @@
     <w:qFormat/>
     <w:rsid w:val="005423A9"/>
     <w:rPr>
-      <w:rFonts w:cs="Times New Roman" w:asciiTheme="majorHAnsi" w:hAnsiTheme="majorHAnsi" w:eastAsiaTheme="majorEastAsia"/>
+      <w:rFonts w:asciiTheme="majorHAnsi" w:eastAsiaTheme="majorEastAsia" w:hAnsiTheme="majorHAnsi" w:cs="Times New Roman"/>
       <w:b/>
       <w:bCs/>
       <w:kern w:val="32"/>
@@ -9221,14 +9937,14 @@
       <w:spacing w:after="0" w:line="240" w:lineRule="auto"/>
     </w:pPr>
   </w:style>
-  <w:style w:type="character" w:styleId="HeaderChar" w:customStyle="1">
+  <w:style w:type="character" w:customStyle="1" w:styleId="HeaderChar">
     <w:name w:val="Header Char"/>
     <w:basedOn w:val="DefaultParagraphFont"/>
     <w:link w:val="Header"/>
     <w:uiPriority w:val="99"/>
     <w:rsid w:val="005423A9"/>
     <w:rPr>
-      <w:rFonts w:cs="Times New Roman" w:eastAsiaTheme="minorEastAsia"/>
+      <w:rFonts w:eastAsiaTheme="minorEastAsia" w:cs="Times New Roman"/>
     </w:rPr>
   </w:style>
   <w:style w:type="paragraph" w:styleId="Footer">
@@ -9246,24 +9962,24 @@
       <w:spacing w:after="0" w:line="240" w:lineRule="auto"/>
     </w:pPr>
   </w:style>
-  <w:style w:type="character" w:styleId="FooterChar" w:customStyle="1">
+  <w:style w:type="character" w:customStyle="1" w:styleId="FooterChar">
     <w:name w:val="Footer Char"/>
     <w:basedOn w:val="DefaultParagraphFont"/>
     <w:link w:val="Footer"/>
     <w:uiPriority w:val="99"/>
     <w:rsid w:val="005423A9"/>
     <w:rPr>
-      <w:rFonts w:cs="Times New Roman" w:eastAsiaTheme="minorEastAsia"/>
+      <w:rFonts w:eastAsiaTheme="minorEastAsia" w:cs="Times New Roman"/>
     </w:rPr>
   </w:style>
-  <w:style w:type="character" w:styleId="Heading3Char" w:customStyle="1">
+  <w:style w:type="character" w:customStyle="1" w:styleId="Heading3Char">
     <w:name w:val="Heading 3 Char"/>
     <w:basedOn w:val="DefaultParagraphFont"/>
     <w:link w:val="Heading3"/>
     <w:uiPriority w:val="9"/>
     <w:rsid w:val="00417174"/>
     <w:rPr>
-      <w:rFonts w:asciiTheme="majorHAnsi" w:hAnsiTheme="majorHAnsi" w:eastAsiaTheme="majorEastAsia" w:cstheme="majorBidi"/>
+      <w:rFonts w:asciiTheme="majorHAnsi" w:eastAsiaTheme="majorEastAsia" w:hAnsiTheme="majorHAnsi" w:cstheme="majorBidi"/>
       <w:color w:val="1F3763" w:themeColor="accent1" w:themeShade="7F"/>
       <w:sz w:val="24"/>
       <w:szCs w:val="24"/>
@@ -9286,12 +10002,12 @@
     </w:rPr>
     <w:tblPr>
       <w:tblBorders>
-        <w:top w:val="single" w:color="auto" w:sz="4" w:space="0"/>
-        <w:left w:val="single" w:color="auto" w:sz="4" w:space="0"/>
-        <w:bottom w:val="single" w:color="auto" w:sz="4" w:space="0"/>
-        <w:right w:val="single" w:color="auto" w:sz="4" w:space="0"/>
-        <w:insideH w:val="single" w:color="auto" w:sz="4" w:space="0"/>
-        <w:insideV w:val="single" w:color="auto" w:sz="4" w:space="0"/>
+        <w:top w:val="single" w:sz="4" w:space="0" w:color="auto"/>
+        <w:left w:val="single" w:sz="4" w:space="0" w:color="auto"/>
+        <w:bottom w:val="single" w:sz="4" w:space="0" w:color="auto"/>
+        <w:right w:val="single" w:sz="4" w:space="0" w:color="auto"/>
+        <w:insideH w:val="single" w:sz="4" w:space="0" w:color="auto"/>
+        <w:insideV w:val="single" w:sz="4" w:space="0" w:color="auto"/>
       </w:tblBorders>
     </w:tblPr>
   </w:style>
@@ -9305,7 +10021,7 @@
       <w:spacing w:after="0" w:line="240" w:lineRule="auto"/>
     </w:pPr>
     <w:rPr>
-      <w:rFonts w:cs="Times New Roman" w:eastAsiaTheme="minorEastAsia"/>
+      <w:rFonts w:eastAsiaTheme="minorEastAsia" w:cs="Times New Roman"/>
     </w:rPr>
   </w:style>
   <w:style w:type="paragraph" w:styleId="BalloonText">
@@ -9325,7 +10041,7 @@
       <w:szCs w:val="18"/>
     </w:rPr>
   </w:style>
-  <w:style w:type="character" w:styleId="BalloonTextChar" w:customStyle="1">
+  <w:style w:type="character" w:customStyle="1" w:styleId="BalloonTextChar">
     <w:name w:val="Balloon Text Char"/>
     <w:basedOn w:val="DefaultParagraphFont"/>
     <w:link w:val="BalloonText"/>
@@ -9333,7 +10049,7 @@
     <w:semiHidden/>
     <w:rsid w:val="004C33B3"/>
     <w:rPr>
-      <w:rFonts w:ascii="Segoe UI" w:hAnsi="Segoe UI" w:cs="Segoe UI" w:eastAsiaTheme="minorEastAsia"/>
+      <w:rFonts w:ascii="Segoe UI" w:eastAsiaTheme="minorEastAsia" w:hAnsi="Segoe UI" w:cs="Segoe UI"/>
       <w:sz w:val="18"/>
       <w:szCs w:val="18"/>
     </w:rPr>
@@ -9368,13 +10084,13 @@
       <w:spacing w:after="0" w:line="240" w:lineRule="auto"/>
     </w:pPr>
     <w:rPr>
-      <w:rFonts w:ascii="Courier New" w:hAnsi="Courier New" w:eastAsia="Times New Roman" w:cs="Courier New"/>
+      <w:rFonts w:ascii="Courier New" w:eastAsia="Times New Roman" w:hAnsi="Courier New" w:cs="Courier New"/>
       <w:sz w:val="20"/>
       <w:szCs w:val="20"/>
       <w:lang w:val="en-CA" w:eastAsia="zh-CN"/>
     </w:rPr>
   </w:style>
-  <w:style w:type="character" w:styleId="HTMLPreformattedChar" w:customStyle="1">
+  <w:style w:type="character" w:customStyle="1" w:styleId="HTMLPreformattedChar">
     <w:name w:val="HTML Preformatted Char"/>
     <w:basedOn w:val="DefaultParagraphFont"/>
     <w:link w:val="HTMLPreformatted"/>
@@ -9382,20 +10098,20 @@
     <w:semiHidden/>
     <w:rsid w:val="000E06EA"/>
     <w:rPr>
-      <w:rFonts w:ascii="Courier New" w:hAnsi="Courier New" w:eastAsia="Times New Roman" w:cs="Courier New"/>
+      <w:rFonts w:ascii="Courier New" w:eastAsia="Times New Roman" w:hAnsi="Courier New" w:cs="Courier New"/>
       <w:sz w:val="20"/>
       <w:szCs w:val="20"/>
       <w:lang w:val="en-CA" w:eastAsia="zh-CN"/>
     </w:rPr>
   </w:style>
-  <w:style w:type="character" w:styleId="Heading2Char" w:customStyle="1">
+  <w:style w:type="character" w:customStyle="1" w:styleId="Heading2Char">
     <w:name w:val="Heading 2 Char"/>
     <w:basedOn w:val="DefaultParagraphFont"/>
     <w:link w:val="Heading2"/>
     <w:uiPriority w:val="9"/>
     <w:rsid w:val="007A37C1"/>
     <w:rPr>
-      <w:rFonts w:asciiTheme="majorHAnsi" w:hAnsiTheme="majorHAnsi" w:eastAsiaTheme="majorEastAsia" w:cstheme="majorBidi"/>
+      <w:rFonts w:asciiTheme="majorHAnsi" w:eastAsiaTheme="majorEastAsia" w:hAnsiTheme="majorHAnsi" w:cstheme="majorBidi"/>
       <w:color w:val="2F5496" w:themeColor="accent1" w:themeShade="BF"/>
       <w:sz w:val="26"/>
       <w:szCs w:val="26"/>
@@ -9413,12 +10129,12 @@
       <w:tblStyleRowBandSize w:val="1"/>
       <w:tblStyleColBandSize w:val="1"/>
       <w:tblBorders>
-        <w:top w:val="single" w:color="999999" w:themeColor="text1" w:themeTint="66" w:sz="4" w:space="0"/>
-        <w:left w:val="single" w:color="999999" w:themeColor="text1" w:themeTint="66" w:sz="4" w:space="0"/>
-        <w:bottom w:val="single" w:color="999999" w:themeColor="text1" w:themeTint="66" w:sz="4" w:space="0"/>
-        <w:right w:val="single" w:color="999999" w:themeColor="text1" w:themeTint="66" w:sz="4" w:space="0"/>
-        <w:insideH w:val="single" w:color="999999" w:themeColor="text1" w:themeTint="66" w:sz="4" w:space="0"/>
-        <w:insideV w:val="single" w:color="999999" w:themeColor="text1" w:themeTint="66" w:sz="4" w:space="0"/>
+        <w:top w:val="single" w:sz="4" w:space="0" w:color="999999" w:themeColor="text1" w:themeTint="66"/>
+        <w:left w:val="single" w:sz="4" w:space="0" w:color="999999" w:themeColor="text1" w:themeTint="66"/>
+        <w:bottom w:val="single" w:sz="4" w:space="0" w:color="999999" w:themeColor="text1" w:themeTint="66"/>
+        <w:right w:val="single" w:sz="4" w:space="0" w:color="999999" w:themeColor="text1" w:themeTint="66"/>
+        <w:insideH w:val="single" w:sz="4" w:space="0" w:color="999999" w:themeColor="text1" w:themeTint="66"/>
+        <w:insideV w:val="single" w:sz="4" w:space="0" w:color="999999" w:themeColor="text1" w:themeTint="66"/>
       </w:tblBorders>
     </w:tblPr>
     <w:tblStylePr w:type="firstRow">
@@ -9429,7 +10145,7 @@
       <w:tblPr/>
       <w:tcPr>
         <w:tcBorders>
-          <w:bottom w:val="single" w:color="666666" w:themeColor="text1" w:themeTint="99" w:sz="12" w:space="0"/>
+          <w:bottom w:val="single" w:sz="12" w:space="0" w:color="666666" w:themeColor="text1" w:themeTint="99"/>
         </w:tcBorders>
       </w:tcPr>
     </w:tblStylePr>
@@ -9441,7 +10157,7 @@
       <w:tblPr/>
       <w:tcPr>
         <w:tcBorders>
-          <w:top w:val="double" w:color="666666" w:themeColor="text1" w:themeTint="99" w:sz="2" w:space="0"/>
+          <w:top w:val="double" w:sz="2" w:space="0" w:color="666666" w:themeColor="text1" w:themeTint="99"/>
         </w:tcBorders>
       </w:tcPr>
     </w:tblStylePr>
@@ -9458,7 +10174,7 @@
       </w:rPr>
     </w:tblStylePr>
   </w:style>
-  <w:style w:type="paragraph" w:styleId="paragraph" w:customStyle="1">
+  <w:style w:type="paragraph" w:customStyle="1" w:styleId="paragraph">
     <w:name w:val="paragraph"/>
     <w:basedOn w:val="Normal"/>
     <w:rsid w:val="006B790E"/>
@@ -9466,23 +10182,23 @@
       <w:spacing w:before="100" w:beforeAutospacing="1" w:after="100" w:afterAutospacing="1" w:line="240" w:lineRule="auto"/>
     </w:pPr>
     <w:rPr>
-      <w:rFonts w:ascii="Times New Roman" w:hAnsi="Times New Roman" w:eastAsia="Times New Roman"/>
+      <w:rFonts w:ascii="Times New Roman" w:eastAsia="Times New Roman" w:hAnsi="Times New Roman"/>
       <w:sz w:val="24"/>
       <w:szCs w:val="24"/>
       <w:lang w:val="en-CA" w:eastAsia="zh-CN"/>
     </w:rPr>
   </w:style>
-  <w:style w:type="character" w:styleId="normaltextrun" w:customStyle="1">
+  <w:style w:type="character" w:customStyle="1" w:styleId="normaltextrun">
     <w:name w:val="normaltextrun"/>
     <w:basedOn w:val="DefaultParagraphFont"/>
     <w:rsid w:val="006B790E"/>
   </w:style>
-  <w:style w:type="character" w:styleId="eop" w:customStyle="1">
+  <w:style w:type="character" w:customStyle="1" w:styleId="eop">
     <w:name w:val="eop"/>
     <w:basedOn w:val="DefaultParagraphFont"/>
     <w:rsid w:val="006B790E"/>
   </w:style>
-  <w:style w:type="character" w:styleId="UnresolvedMention1" w:customStyle="1">
+  <w:style w:type="character" w:customStyle="1" w:styleId="UnresolvedMention1">
     <w:name w:val="Unresolved Mention1"/>
     <w:basedOn w:val="DefaultParagraphFont"/>
     <w:uiPriority w:val="99"/>
@@ -9514,7 +10230,7 @@
       <w:spacing w:val="15"/>
     </w:rPr>
   </w:style>
-  <w:style w:type="character" w:styleId="SubtitleChar" w:customStyle="1">
+  <w:style w:type="character" w:customStyle="1" w:styleId="SubtitleChar">
     <w:name w:val="Subtitle Char"/>
     <w:basedOn w:val="DefaultParagraphFont"/>
     <w:link w:val="Subtitle"/>
@@ -9554,7 +10270,7 @@
       <w:szCs w:val="20"/>
     </w:rPr>
   </w:style>
-  <w:style w:type="character" w:styleId="CommentTextChar" w:customStyle="1">
+  <w:style w:type="character" w:customStyle="1" w:styleId="CommentTextChar">
     <w:name w:val="Comment Text Char"/>
     <w:basedOn w:val="DefaultParagraphFont"/>
     <w:link w:val="CommentText"/>
@@ -9562,7 +10278,7 @@
     <w:semiHidden/>
     <w:rsid w:val="002B5C71"/>
     <w:rPr>
-      <w:rFonts w:cs="Times New Roman" w:eastAsiaTheme="minorEastAsia"/>
+      <w:rFonts w:eastAsiaTheme="minorEastAsia" w:cs="Times New Roman"/>
       <w:sz w:val="20"/>
       <w:szCs w:val="20"/>
     </w:rPr>
@@ -9581,7 +10297,7 @@
       <w:bCs/>
     </w:rPr>
   </w:style>
-  <w:style w:type="character" w:styleId="CommentSubjectChar" w:customStyle="1">
+  <w:style w:type="character" w:customStyle="1" w:styleId="CommentSubjectChar">
     <w:name w:val="Comment Subject Char"/>
     <w:basedOn w:val="CommentTextChar"/>
     <w:link w:val="CommentSubject"/>
@@ -9589,14 +10305,14 @@
     <w:semiHidden/>
     <w:rsid w:val="002B5C71"/>
     <w:rPr>
-      <w:rFonts w:cs="Times New Roman" w:eastAsiaTheme="minorEastAsia"/>
+      <w:rFonts w:eastAsiaTheme="minorEastAsia" w:cs="Times New Roman"/>
       <w:b/>
       <w:bCs/>
       <w:sz w:val="20"/>
       <w:szCs w:val="20"/>
     </w:rPr>
   </w:style>
-  <w:style w:type="character" w:styleId="UnresolvedMention2" w:customStyle="1">
+  <w:style w:type="character" w:customStyle="1" w:styleId="UnresolvedMention2">
     <w:name w:val="Unresolved Mention2"/>
     <w:basedOn w:val="DefaultParagraphFont"/>
     <w:uiPriority w:val="99"/>
@@ -9608,7 +10324,7 @@
       <w:shd w:val="clear" w:color="auto" w:fill="E1DFDD"/>
     </w:rPr>
   </w:style>
-  <w:style w:type="character" w:styleId="UnresolvedMention3" w:customStyle="1">
+  <w:style w:type="character" w:customStyle="1" w:styleId="UnresolvedMention3">
     <w:name w:val="Unresolved Mention3"/>
     <w:basedOn w:val="DefaultParagraphFont"/>
     <w:uiPriority w:val="99"/>
@@ -9620,27 +10336,27 @@
       <w:shd w:val="clear" w:color="auto" w:fill="E1DFDD"/>
     </w:rPr>
   </w:style>
-  <w:style w:type="character" w:styleId="Heading4Char" w:customStyle="1">
+  <w:style w:type="character" w:customStyle="1" w:styleId="Heading4Char">
     <w:name w:val="Heading 4 Char"/>
     <w:basedOn w:val="DefaultParagraphFont"/>
     <w:link w:val="Heading4"/>
     <w:uiPriority w:val="9"/>
     <w:rsid w:val="00A52CAB"/>
     <w:rPr>
-      <w:rFonts w:asciiTheme="majorHAnsi" w:hAnsiTheme="majorHAnsi" w:eastAsiaTheme="majorEastAsia" w:cstheme="majorBidi"/>
+      <w:rFonts w:asciiTheme="majorHAnsi" w:eastAsiaTheme="majorEastAsia" w:hAnsiTheme="majorHAnsi" w:cstheme="majorBidi"/>
       <w:i/>
       <w:iCs/>
       <w:color w:val="2F5496" w:themeColor="accent1" w:themeShade="BF"/>
     </w:rPr>
   </w:style>
-  <w:style w:type="character" w:styleId="Heading5Char" w:customStyle="1">
+  <w:style w:type="character" w:customStyle="1" w:styleId="Heading5Char">
     <w:name w:val="Heading 5 Char"/>
     <w:basedOn w:val="DefaultParagraphFont"/>
     <w:link w:val="Heading5"/>
     <w:uiPriority w:val="9"/>
     <w:rsid w:val="00781178"/>
     <w:rPr>
-      <w:rFonts w:asciiTheme="majorHAnsi" w:hAnsiTheme="majorHAnsi" w:eastAsiaTheme="majorEastAsia" w:cstheme="majorBidi"/>
+      <w:rFonts w:asciiTheme="majorHAnsi" w:eastAsiaTheme="majorEastAsia" w:hAnsiTheme="majorHAnsi" w:cstheme="majorBidi"/>
       <w:color w:val="2F5496" w:themeColor="accent1" w:themeShade="BF"/>
     </w:rPr>
   </w:style>
@@ -9957,7 +10673,9 @@
 </file>
 
 <file path=customXml/item1.xml><?xml version="1.0" encoding="utf-8"?>
-<b:Sources xmlns:b="http://schemas.openxmlformats.org/officeDocument/2006/bibliography" xmlns="http://schemas.openxmlformats.org/officeDocument/2006/bibliography" SelectedStyle="\APASixthEditionOfficeOnline.xsl" StyleName="APA" Version="6"/>
+<p:properties xmlns:p="http://schemas.microsoft.com/office/2006/metadata/properties" xmlns:xsi="http://www.w3.org/2001/XMLSchema-instance" xmlns:pc="http://schemas.microsoft.com/office/infopath/2007/PartnerControls">
+  <documentManagement/>
+</p:properties>
 </file>
 
 <file path=customXml/item2.xml><?xml version="1.0" encoding="utf-8"?>
@@ -9969,14 +10687,6 @@
 </file>
 
 <file path=customXml/item4.xml><?xml version="1.0" encoding="utf-8"?>
-<b:Sources xmlns:b="http://schemas.openxmlformats.org/officeDocument/2006/bibliography" xmlns="http://schemas.openxmlformats.org/officeDocument/2006/bibliography" SelectedStyle="\APASixthEditionOfficeOnline.xsl" StyleName="APA" Version="6"/>
-</file>
-
-<file path=customXml/item5.xml><?xml version="1.0" encoding="utf-8"?>
-<b:Sources xmlns:b="http://schemas.openxmlformats.org/officeDocument/2006/bibliography" xmlns="http://schemas.openxmlformats.org/officeDocument/2006/bibliography" SelectedStyle="\APASixthEditionOfficeOnline.xsl" StyleName="APA" Version="6"/>
-</file>
-
-<file path=customXml/item6.xml><?xml version="1.0" encoding="utf-8"?>
 <ct:contentTypeSchema xmlns:ct="http://schemas.microsoft.com/office/2006/metadata/contentType" xmlns:ma="http://schemas.microsoft.com/office/2006/metadata/properties/metaAttributes" ct:_="" ma:_="" ma:contentTypeName="Document" ma:contentTypeID="0x0101006F4360738CA27942BCFF2446BA9DA4D4" ma:contentTypeVersion="8" ma:contentTypeDescription="Create a new document." ma:contentTypeScope="" ma:versionID="2abb833c370137d45df8649f80da049d">
   <xsd:schema xmlns:xsd="http://www.w3.org/2001/XMLSchema" xmlns:xs="http://www.w3.org/2001/XMLSchema" xmlns:p="http://schemas.microsoft.com/office/2006/metadata/properties" xmlns:ns2="074329b1-f17f-47d0-b9dd-8dbdd8d784bb" targetNamespace="http://schemas.microsoft.com/office/2006/metadata/properties" ma:root="true" ma:fieldsID="2a38e427ef0576eceb5c0cadde970f5b" ns2:_="">
     <xsd:import namespace="074329b1-f17f-47d0-b9dd-8dbdd8d784bb"/>
@@ -10144,17 +10854,15 @@
 </ct:contentTypeSchema>
 </file>
 
-<file path=customXml/item7.xml><?xml version="1.0" encoding="utf-8"?>
-<p:properties xmlns:p="http://schemas.microsoft.com/office/2006/metadata/properties" xmlns:xsi="http://www.w3.org/2001/XMLSchema-instance" xmlns:pc="http://schemas.microsoft.com/office/infopath/2007/PartnerControls">
-  <documentManagement/>
-</p:properties>
-</file>
-
-<file path=customXml/item8.xml><?xml version="1.0" encoding="utf-8"?>
+<file path=customXml/item5.xml><?xml version="1.0" encoding="utf-8"?>
 <b:Sources xmlns:b="http://schemas.openxmlformats.org/officeDocument/2006/bibliography" xmlns="http://schemas.openxmlformats.org/officeDocument/2006/bibliography" SelectedStyle="\APASixthEditionOfficeOnline.xsl" StyleName="APA" Version="6"/>
 </file>
 
-<file path=customXml/item9.xml><?xml version="1.0" encoding="utf-8"?>
+<file path=customXml/item6.xml><?xml version="1.0" encoding="utf-8"?>
+<b:Sources xmlns:b="http://schemas.openxmlformats.org/officeDocument/2006/bibliography" xmlns="http://schemas.openxmlformats.org/officeDocument/2006/bibliography" SelectedStyle="\APASixthEditionOfficeOnline.xsl" StyleName="APA" Version="6"/>
+</file>
+
+<file path=customXml/item7.xml><?xml version="1.0" encoding="utf-8"?>
 <?mso-contentType ?>
 <FormTemplates xmlns="http://schemas.microsoft.com/sharepoint/v3/contenttype/forms">
   <Display>DocumentLibraryForm</Display>
@@ -10163,10 +10871,19 @@
 </FormTemplates>
 </file>
 
+<file path=customXml/item8.xml><?xml version="1.0" encoding="utf-8"?>
+<b:Sources xmlns:b="http://schemas.openxmlformats.org/officeDocument/2006/bibliography" xmlns="http://schemas.openxmlformats.org/officeDocument/2006/bibliography" SelectedStyle="\APASixthEditionOfficeOnline.xsl" StyleName="APA" Version="6"/>
+</file>
+
+<file path=customXml/item9.xml><?xml version="1.0" encoding="utf-8"?>
+<b:Sources xmlns:b="http://schemas.openxmlformats.org/officeDocument/2006/bibliography" xmlns="http://schemas.openxmlformats.org/officeDocument/2006/bibliography" SelectedStyle="\APASixthEditionOfficeOnline.xsl" StyleName="APA" Version="6"/>
+</file>
+
 <file path=customXml/itemProps1.xml><?xml version="1.0" encoding="utf-8"?>
-<ds:datastoreItem xmlns:ds="http://schemas.openxmlformats.org/officeDocument/2006/customXml" ds:itemID="{DA5C88AD-A61D-495D-850F-D9E52BCF0259}">
+<ds:datastoreItem xmlns:ds="http://schemas.openxmlformats.org/officeDocument/2006/customXml" ds:itemID="{87E051C0-CAC2-4DB7-BABB-6C14BF081DB3}">
   <ds:schemaRefs>
-    <ds:schemaRef ds:uri="http://schemas.openxmlformats.org/officeDocument/2006/bibliography"/>
+    <ds:schemaRef ds:uri="http://schemas.microsoft.com/office/2006/metadata/properties"/>
+    <ds:schemaRef ds:uri="http://schemas.microsoft.com/office/infopath/2007/PartnerControls"/>
   </ds:schemaRefs>
 </ds:datastoreItem>
 </file>
@@ -10180,7 +10897,7 @@
 </file>
 
 <file path=customXml/itemProps3.xml><?xml version="1.0" encoding="utf-8"?>
-<ds:datastoreItem xmlns:ds="http://schemas.openxmlformats.org/officeDocument/2006/customXml" ds:itemID="{E9C99669-4497-4E9E-98A4-BED158149AFE}">
+<ds:datastoreItem xmlns:ds="http://schemas.openxmlformats.org/officeDocument/2006/customXml" ds:itemID="{DA5C88AD-A61D-495D-850F-D9E52BCF0259}">
   <ds:schemaRefs>
     <ds:schemaRef ds:uri="http://schemas.openxmlformats.org/officeDocument/2006/bibliography"/>
   </ds:schemaRefs>
@@ -10188,9 +10905,19 @@
 </file>
 
 <file path=customXml/itemProps4.xml><?xml version="1.0" encoding="utf-8"?>
-<ds:datastoreItem xmlns:ds="http://schemas.openxmlformats.org/officeDocument/2006/customXml" ds:itemID="{D2C9F2EF-3203-4D54-9ED7-6F14583D4188}">
+<ds:datastoreItem xmlns:ds="http://schemas.openxmlformats.org/officeDocument/2006/customXml" ds:itemID="{2E3B8D20-0970-4C99-B9E0-A59F9A1CF690}">
   <ds:schemaRefs>
-    <ds:schemaRef ds:uri="http://schemas.openxmlformats.org/officeDocument/2006/bibliography"/>
+    <ds:schemaRef ds:uri="http://schemas.microsoft.com/office/2006/metadata/contentType"/>
+    <ds:schemaRef ds:uri="http://schemas.microsoft.com/office/2006/metadata/properties/metaAttributes"/>
+    <ds:schemaRef ds:uri="http://www.w3.org/2001/XMLSchema"/>
+    <ds:schemaRef ds:uri="http://schemas.microsoft.com/office/2006/metadata/properties"/>
+    <ds:schemaRef ds:uri="074329b1-f17f-47d0-b9dd-8dbdd8d784bb"/>
+    <ds:schemaRef ds:uri="http://schemas.microsoft.com/office/2006/documentManagement/types"/>
+    <ds:schemaRef ds:uri="http://schemas.microsoft.com/office/infopath/2007/PartnerControls"/>
+    <ds:schemaRef ds:uri="http://schemas.openxmlformats.org/package/2006/metadata/core-properties"/>
+    <ds:schemaRef ds:uri="http://purl.org/dc/elements/1.1/"/>
+    <ds:schemaRef ds:uri="http://purl.org/dc/terms/"/>
+    <ds:schemaRef ds:uri="http://schemas.microsoft.com/internal/obd"/>
   </ds:schemaRefs>
 </ds:datastoreItem>
 </file>
@@ -10204,16 +10931,17 @@
 </file>
 
 <file path=customXml/itemProps6.xml><?xml version="1.0" encoding="utf-8"?>
-<ds:datastoreItem xmlns:ds="http://schemas.openxmlformats.org/officeDocument/2006/customXml" ds:itemID="{2E3B8D20-0970-4C99-B9E0-A59F9A1CF690}"/>
+<ds:datastoreItem xmlns:ds="http://schemas.openxmlformats.org/officeDocument/2006/customXml" ds:itemID="{D2C9F2EF-3203-4D54-9ED7-6F14583D4188}">
+  <ds:schemaRefs>
+    <ds:schemaRef ds:uri="http://schemas.openxmlformats.org/officeDocument/2006/bibliography"/>
+  </ds:schemaRefs>
+</ds:datastoreItem>
 </file>
 
 <file path=customXml/itemProps7.xml><?xml version="1.0" encoding="utf-8"?>
-<ds:datastoreItem xmlns:ds="http://schemas.openxmlformats.org/officeDocument/2006/customXml" ds:itemID="{87E051C0-CAC2-4DB7-BABB-6C14BF081DB3}">
+<ds:datastoreItem xmlns:ds="http://schemas.openxmlformats.org/officeDocument/2006/customXml" ds:itemID="{0C3D46B6-9FDE-43D9-A05D-DAAD4EFEBA85}">
   <ds:schemaRefs>
-    <ds:schemaRef ds:uri="http://schemas.microsoft.com/office/2006/metadata/properties"/>
-    <ds:schemaRef ds:uri="http://schemas.microsoft.com/office/infopath/2007/PartnerControls"/>
-    <ds:schemaRef ds:uri="d0965f11-cbd6-4b7d-8ef1-4142d886907e"/>
-    <ds:schemaRef ds:uri="a9c2af04-191a-4122-b800-4491e9da70fd"/>
+    <ds:schemaRef ds:uri="http://schemas.microsoft.com/sharepoint/v3/contenttype/forms"/>
   </ds:schemaRefs>
 </ds:datastoreItem>
 </file>
@@ -10227,9 +10955,9 @@
 </file>
 
 <file path=customXml/itemProps9.xml><?xml version="1.0" encoding="utf-8"?>
-<ds:datastoreItem xmlns:ds="http://schemas.openxmlformats.org/officeDocument/2006/customXml" ds:itemID="{0C3D46B6-9FDE-43D9-A05D-DAAD4EFEBA85}">
+<ds:datastoreItem xmlns:ds="http://schemas.openxmlformats.org/officeDocument/2006/customXml" ds:itemID="{E9C99669-4497-4E9E-98A4-BED158149AFE}">
   <ds:schemaRefs>
-    <ds:schemaRef ds:uri="http://schemas.microsoft.com/sharepoint/v3/contenttype/forms"/>
+    <ds:schemaRef ds:uri="http://schemas.openxmlformats.org/officeDocument/2006/bibliography"/>
   </ds:schemaRefs>
 </ds:datastoreItem>
 </file>
</xml_diff>